<commit_message>
results presented according to research questions
</commit_message>
<xml_diff>
--- a/results.docx
+++ b/results.docx
@@ -21,6 +21,16 @@
       <w:r>
         <w:t xml:space="preserve">Flips</w:t>
       </w:r>
+    </w:p>
+    <w:p>
+      <w:pPr>
+        <w:pStyle w:val="Heading3"/>
+      </w:pPr>
+      <w:bookmarkStart w:id="20" w:name="research-question-1-how-many-journals-reverse-flipped-from-fully-open-access-to-toll-access-including-hybrid"/>
+      <w:r>
+        <w:t xml:space="preserve">Research question 1: How many journals reverse-flipped from fully open access to toll-access (including hybrid)?</w:t>
+      </w:r>
+      <w:bookmarkEnd w:id="20"/>
     </w:p>
     <w:p>
       <w:pPr>
@@ -45,580 +55,6 @@
                 <pic:pic>
                   <pic:nvPicPr>
                     <pic:cNvPr descr="results_files/figure-docx/time-1.png" id="0" name="Picture"/>
-                    <pic:cNvPicPr>
-                      <a:picLocks noChangeArrowheads="1" noChangeAspect="1"/>
-                    </pic:cNvPicPr>
-                  </pic:nvPicPr>
-                  <pic:blipFill>
-                    <a:blip r:embed="rId20"/>
-                    <a:stretch>
-                      <a:fillRect/>
-                    </a:stretch>
-                  </pic:blipFill>
-                  <pic:spPr bwMode="auto">
-                    <a:xfrm>
-                      <a:off x="0" y="0"/>
-                      <a:ext cx="5334000" cy="3295226"/>
-                    </a:xfrm>
-                    <a:prstGeom prst="rect">
-                      <a:avLst/>
-                    </a:prstGeom>
-                    <a:noFill/>
-                    <a:ln w="9525">
-                      <a:noFill/>
-                      <a:headEnd/>
-                      <a:tailEnd/>
-                    </a:ln>
-                  </pic:spPr>
-                </pic:pic>
-              </a:graphicData>
-            </a:graphic>
-          </wp:inline>
-        </w:drawing>
-      </w:r>
-    </w:p>
-    <w:p>
-      <w:pPr>
-        <w:pStyle w:val="ImageCaption"/>
-      </w:pPr>
-      <w:r>
-        <w:t xml:space="preserve">Number of journals converted from fully open access to a subscription-based business model per year. For three journals, no date information could be obtained.</w:t>
-      </w:r>
-    </w:p>
-    <w:p>
-      <w:pPr>
-        <w:pStyle w:val="BodyText"/>
-      </w:pPr>
-      <w:r>
-        <w:t xml:space="preserve">Table provides summary statistics about the journal age at the year of the reverse flip. Large age differences can be observed, ranging from one year of existences to 124 years. Around 42% (N = 66) of all journals found started before 1990 These findings suggest that not all journals in our sample were born fully open access or online journals, but some might underwent more than one business model change in the course of history.</w:t>
-      </w:r>
-    </w:p>
-    <w:p>
-      <w:pPr>
-        <w:pStyle w:val="TableCaption"/>
-      </w:pPr>
-      <w:r>
-        <w:t xml:space="preserve">Summary statistics for journal age at time of reverse flip</w:t>
-      </w:r>
-    </w:p>
-    <w:tbl>
-      <w:tblPr>
-        <w:tblStyle w:val="Table"/>
-        <w:tblW w:type="pct" w:w="0.0"/>
-        <w:tblLook w:firstRow="1"/>
-        <w:tblCaption w:val="Summary statistics for journal age at time of reverse flip"/>
-      </w:tblPr>
-      <w:tblGrid/>
-      <w:tr>
-        <w:trPr>
-          <w:cnfStyle w:firstRow="1"/>
-        </w:trPr>
-        <w:tc>
-          <w:tcPr>
-            <w:tcBorders>
-              <w:bottom w:val="single"/>
-            </w:tcBorders>
-            <w:vAlign w:val="bottom"/>
-          </w:tcPr>
-          <w:p>
-            <w:pPr>
-              <w:pStyle w:val="Compact"/>
-            </w:pPr>
-          </w:p>
-        </w:tc>
-        <w:tc>
-          <w:tcPr>
-            <w:tcBorders>
-              <w:bottom w:val="single"/>
-            </w:tcBorders>
-            <w:vAlign w:val="bottom"/>
-          </w:tcPr>
-          <w:p>
-            <w:pPr>
-              <w:pStyle w:val="Compact"/>
-              <w:jc w:val="right"/>
-            </w:pPr>
-            <w:r>
-              <w:t xml:space="preserve">Journal Age in Years</w:t>
-            </w:r>
-          </w:p>
-        </w:tc>
-      </w:tr>
-      <w:tr>
-        <w:tc>
-          <w:p>
-            <w:pPr>
-              <w:pStyle w:val="Compact"/>
-              <w:jc w:val="left"/>
-            </w:pPr>
-            <w:r>
-              <w:t xml:space="preserve">Mean</w:t>
-            </w:r>
-          </w:p>
-        </w:tc>
-        <w:tc>
-          <w:p>
-            <w:pPr>
-              <w:pStyle w:val="Compact"/>
-              <w:jc w:val="right"/>
-            </w:pPr>
-            <w:r>
-              <w:t xml:space="preserve">24</w:t>
-            </w:r>
-          </w:p>
-        </w:tc>
-      </w:tr>
-      <w:tr>
-        <w:tc>
-          <w:p>
-            <w:pPr>
-              <w:pStyle w:val="Compact"/>
-              <w:jc w:val="left"/>
-            </w:pPr>
-            <w:r>
-              <w:t xml:space="preserve">Median</w:t>
-            </w:r>
-          </w:p>
-        </w:tc>
-        <w:tc>
-          <w:p>
-            <w:pPr>
-              <w:pStyle w:val="Compact"/>
-              <w:jc w:val="right"/>
-            </w:pPr>
-            <w:r>
-              <w:t xml:space="preserve">16</w:t>
-            </w:r>
-          </w:p>
-        </w:tc>
-      </w:tr>
-      <w:tr>
-        <w:tc>
-          <w:p>
-            <w:pPr>
-              <w:pStyle w:val="Compact"/>
-              <w:jc w:val="left"/>
-            </w:pPr>
-            <w:r>
-              <w:t xml:space="preserve">Standard Deviation</w:t>
-            </w:r>
-          </w:p>
-        </w:tc>
-        <w:tc>
-          <w:p>
-            <w:pPr>
-              <w:pStyle w:val="Compact"/>
-              <w:jc w:val="right"/>
-            </w:pPr>
-            <w:r>
-              <w:t xml:space="preserve">22</w:t>
-            </w:r>
-          </w:p>
-        </w:tc>
-      </w:tr>
-      <w:tr>
-        <w:tc>
-          <w:p>
-            <w:pPr>
-              <w:pStyle w:val="Compact"/>
-              <w:jc w:val="left"/>
-            </w:pPr>
-            <w:r>
-              <w:t xml:space="preserve">Minimum</w:t>
-            </w:r>
-          </w:p>
-        </w:tc>
-        <w:tc>
-          <w:p>
-            <w:pPr>
-              <w:pStyle w:val="Compact"/>
-              <w:jc w:val="right"/>
-            </w:pPr>
-            <w:r>
-              <w:t xml:space="preserve">1</w:t>
-            </w:r>
-          </w:p>
-        </w:tc>
-      </w:tr>
-      <w:tr>
-        <w:tc>
-          <w:p>
-            <w:pPr>
-              <w:pStyle w:val="Compact"/>
-              <w:jc w:val="left"/>
-            </w:pPr>
-            <w:r>
-              <w:t xml:space="preserve">Maximum</w:t>
-            </w:r>
-          </w:p>
-        </w:tc>
-        <w:tc>
-          <w:p>
-            <w:pPr>
-              <w:pStyle w:val="Compact"/>
-              <w:jc w:val="right"/>
-            </w:pPr>
-            <w:r>
-              <w:t xml:space="preserve">124</w:t>
-            </w:r>
-          </w:p>
-        </w:tc>
-      </w:tr>
-      <w:tr>
-        <w:tc>
-          <w:p>
-            <w:pPr>
-              <w:pStyle w:val="Compact"/>
-              <w:jc w:val="left"/>
-            </w:pPr>
-            <w:r>
-              <w:t xml:space="preserve">Q1</w:t>
-            </w:r>
-          </w:p>
-        </w:tc>
-        <w:tc>
-          <w:p>
-            <w:pPr>
-              <w:pStyle w:val="Compact"/>
-              <w:jc w:val="right"/>
-            </w:pPr>
-            <w:r>
-              <w:t xml:space="preserve">6</w:t>
-            </w:r>
-          </w:p>
-        </w:tc>
-      </w:tr>
-      <w:tr>
-        <w:tc>
-          <w:p>
-            <w:pPr>
-              <w:pStyle w:val="Compact"/>
-              <w:jc w:val="left"/>
-            </w:pPr>
-            <w:r>
-              <w:t xml:space="preserve">Q3</w:t>
-            </w:r>
-          </w:p>
-        </w:tc>
-        <w:tc>
-          <w:p>
-            <w:pPr>
-              <w:pStyle w:val="Compact"/>
-              <w:jc w:val="right"/>
-            </w:pPr>
-            <w:r>
-              <w:t xml:space="preserve">36</w:t>
-            </w:r>
-          </w:p>
-        </w:tc>
-      </w:tr>
-    </w:tbl>
-    <w:p>
-      <w:pPr>
-        <w:pStyle w:val="BodyText"/>
-      </w:pPr>
-      <w:r>
-        <w:t xml:space="preserve">Reverse flipped journal could be found across all discplines. Table and Figure present a breakdown by top-level discipline. Table presents absolute and percentage of reverse flips per discpline. Figure provides a breakdown of discipline by journal age at the time of the reverse flip, shown as proportion of the total number of reverse flip journals in the dataset. The colored areas represent the distribution of journals per discipline.</w:t>
-      </w:r>
-    </w:p>
-    <w:p>
-      <w:pPr>
-        <w:pStyle w:val="TableCaption"/>
-      </w:pPr>
-      <w:r>
-        <w:t xml:space="preserve">Breakdown of reverse flip journals by discipline</w:t>
-      </w:r>
-    </w:p>
-    <w:tbl>
-      <w:tblPr>
-        <w:tblStyle w:val="Table"/>
-        <w:tblW w:type="pct" w:w="0.0"/>
-        <w:tblLook w:firstRow="1"/>
-        <w:tblCaption w:val="Breakdown of reverse flip journals by discipline"/>
-      </w:tblPr>
-      <w:tblGrid/>
-      <w:tr>
-        <w:trPr>
-          <w:cnfStyle w:firstRow="1"/>
-        </w:trPr>
-        <w:tc>
-          <w:tcPr>
-            <w:tcBorders>
-              <w:bottom w:val="single"/>
-            </w:tcBorders>
-            <w:vAlign w:val="bottom"/>
-          </w:tcPr>
-          <w:p>
-            <w:pPr>
-              <w:pStyle w:val="Compact"/>
-              <w:jc w:val="left"/>
-            </w:pPr>
-            <w:r>
-              <w:t xml:space="preserve">Discipline</w:t>
-            </w:r>
-          </w:p>
-        </w:tc>
-        <w:tc>
-          <w:tcPr>
-            <w:tcBorders>
-              <w:bottom w:val="single"/>
-            </w:tcBorders>
-            <w:vAlign w:val="bottom"/>
-          </w:tcPr>
-          <w:p>
-            <w:pPr>
-              <w:pStyle w:val="Compact"/>
-              <w:jc w:val="right"/>
-            </w:pPr>
-            <w:r>
-              <w:t xml:space="preserve">Number of Journals</w:t>
-            </w:r>
-          </w:p>
-        </w:tc>
-        <w:tc>
-          <w:tcPr>
-            <w:tcBorders>
-              <w:bottom w:val="single"/>
-            </w:tcBorders>
-            <w:vAlign w:val="bottom"/>
-          </w:tcPr>
-          <w:p>
-            <w:pPr>
-              <w:pStyle w:val="Compact"/>
-              <w:jc w:val="right"/>
-            </w:pPr>
-            <w:r>
-              <w:t xml:space="preserve">Proportion (in%)</w:t>
-            </w:r>
-          </w:p>
-        </w:tc>
-      </w:tr>
-      <w:tr>
-        <w:tc>
-          <w:p>
-            <w:pPr>
-              <w:pStyle w:val="Compact"/>
-              <w:jc w:val="left"/>
-            </w:pPr>
-            <w:r>
-              <w:t xml:space="preserve">Health</w:t>
-            </w:r>
-          </w:p>
-        </w:tc>
-        <w:tc>
-          <w:p>
-            <w:pPr>
-              <w:pStyle w:val="Compact"/>
-              <w:jc w:val="right"/>
-            </w:pPr>
-            <w:r>
-              <w:t xml:space="preserve">41</w:t>
-            </w:r>
-          </w:p>
-        </w:tc>
-        <w:tc>
-          <w:p>
-            <w:pPr>
-              <w:pStyle w:val="Compact"/>
-              <w:jc w:val="right"/>
-            </w:pPr>
-            <w:r>
-              <w:t xml:space="preserve">25.8</w:t>
-            </w:r>
-          </w:p>
-        </w:tc>
-      </w:tr>
-      <w:tr>
-        <w:tc>
-          <w:p>
-            <w:pPr>
-              <w:pStyle w:val="Compact"/>
-              <w:jc w:val="left"/>
-            </w:pPr>
-            <w:r>
-              <w:t xml:space="preserve">LS</w:t>
-            </w:r>
-          </w:p>
-        </w:tc>
-        <w:tc>
-          <w:p>
-            <w:pPr>
-              <w:pStyle w:val="Compact"/>
-              <w:jc w:val="right"/>
-            </w:pPr>
-            <w:r>
-              <w:t xml:space="preserve">24</w:t>
-            </w:r>
-          </w:p>
-        </w:tc>
-        <w:tc>
-          <w:p>
-            <w:pPr>
-              <w:pStyle w:val="Compact"/>
-              <w:jc w:val="right"/>
-            </w:pPr>
-            <w:r>
-              <w:t xml:space="preserve">15.1</w:t>
-            </w:r>
-          </w:p>
-        </w:tc>
-      </w:tr>
-      <w:tr>
-        <w:tc>
-          <w:p>
-            <w:pPr>
-              <w:pStyle w:val="Compact"/>
-              <w:jc w:val="left"/>
-            </w:pPr>
-            <w:r>
-              <w:t xml:space="preserve">Mult</w:t>
-            </w:r>
-          </w:p>
-        </w:tc>
-        <w:tc>
-          <w:p>
-            <w:pPr>
-              <w:pStyle w:val="Compact"/>
-              <w:jc w:val="right"/>
-            </w:pPr>
-            <w:r>
-              <w:t xml:space="preserve">2</w:t>
-            </w:r>
-          </w:p>
-        </w:tc>
-        <w:tc>
-          <w:p>
-            <w:pPr>
-              <w:pStyle w:val="Compact"/>
-              <w:jc w:val="right"/>
-            </w:pPr>
-            <w:r>
-              <w:t xml:space="preserve">1.3</w:t>
-            </w:r>
-          </w:p>
-        </w:tc>
-      </w:tr>
-      <w:tr>
-        <w:tc>
-          <w:p>
-            <w:pPr>
-              <w:pStyle w:val="Compact"/>
-              <w:jc w:val="left"/>
-            </w:pPr>
-            <w:r>
-              <w:t xml:space="preserve">PSM</w:t>
-            </w:r>
-          </w:p>
-        </w:tc>
-        <w:tc>
-          <w:p>
-            <w:pPr>
-              <w:pStyle w:val="Compact"/>
-              <w:jc w:val="right"/>
-            </w:pPr>
-            <w:r>
-              <w:t xml:space="preserve">54</w:t>
-            </w:r>
-          </w:p>
-        </w:tc>
-        <w:tc>
-          <w:p>
-            <w:pPr>
-              <w:pStyle w:val="Compact"/>
-              <w:jc w:val="right"/>
-            </w:pPr>
-            <w:r>
-              <w:t xml:space="preserve">34.0</w:t>
-            </w:r>
-          </w:p>
-        </w:tc>
-      </w:tr>
-      <w:tr>
-        <w:tc>
-          <w:p>
-            <w:pPr>
-              <w:pStyle w:val="Compact"/>
-              <w:jc w:val="left"/>
-            </w:pPr>
-            <w:r>
-              <w:t xml:space="preserve">SSH</w:t>
-            </w:r>
-          </w:p>
-        </w:tc>
-        <w:tc>
-          <w:p>
-            <w:pPr>
-              <w:pStyle w:val="Compact"/>
-              <w:jc w:val="right"/>
-            </w:pPr>
-            <w:r>
-              <w:t xml:space="preserve">38</w:t>
-            </w:r>
-          </w:p>
-        </w:tc>
-        <w:tc>
-          <w:p>
-            <w:pPr>
-              <w:pStyle w:val="Compact"/>
-              <w:jc w:val="right"/>
-            </w:pPr>
-            <w:r>
-              <w:t xml:space="preserve">23.9</w:t>
-            </w:r>
-          </w:p>
-        </w:tc>
-      </w:tr>
-      <w:tr>
-        <w:tc>
-          <w:p>
-            <w:pPr>
-              <w:pStyle w:val="Compact"/>
-              <w:jc w:val="left"/>
-            </w:pPr>
-            <w:r>
-              <w:t xml:space="preserve">Total</w:t>
-            </w:r>
-          </w:p>
-        </w:tc>
-        <w:tc>
-          <w:p>
-            <w:pPr>
-              <w:pStyle w:val="Compact"/>
-              <w:jc w:val="right"/>
-            </w:pPr>
-            <w:r>
-              <w:t xml:space="preserve">159</w:t>
-            </w:r>
-          </w:p>
-        </w:tc>
-        <w:tc>
-          <w:p>
-            <w:pPr>
-              <w:pStyle w:val="Compact"/>
-              <w:jc w:val="right"/>
-            </w:pPr>
-            <w:r>
-              <w:t xml:space="preserve">100.0</w:t>
-            </w:r>
-          </w:p>
-        </w:tc>
-      </w:tr>
-    </w:tbl>
-    <w:p>
-      <w:pPr>
-        <w:pStyle w:val="CaptionedFigure"/>
-      </w:pPr>
-      <w:r>
-        <w:drawing>
-          <wp:inline>
-            <wp:extent cx="5334000" cy="3295226"/>
-            <wp:effectExtent b="0" l="0" r="0" t="0"/>
-            <wp:docPr descr="Discipline by journal age at the time of reverse flip, shown as proportion of the total number of reverse flip journals in the dataset. The colored areas represent the distribution of journals per Discipline." title="" id="1" name="Picture"/>
-            <a:graphic>
-              <a:graphicData uri="http://schemas.openxmlformats.org/drawingml/2006/picture">
-                <pic:pic>
-                  <pic:nvPicPr>
-                    <pic:cNvPr descr="results_files/figure-docx/unnamed-chunk-5-1.png" id="0" name="Picture"/>
                     <pic:cNvPicPr>
                       <a:picLocks noChangeArrowheads="1" noChangeAspect="1"/>
                     </pic:cNvPicPr>
@@ -656,16 +92,16 @@
         <w:pStyle w:val="ImageCaption"/>
       </w:pPr>
       <w:r>
-        <w:t xml:space="preserve">Discipline by journal age at the time of reverse flip, shown as proportion of the total number of reverse flip journals in the dataset. The colored areas represent the distribution of journals per Discipline.</w:t>
-      </w:r>
-    </w:p>
-    <w:p>
-      <w:pPr>
-        <w:pStyle w:val="Heading2"/>
-      </w:pPr>
-      <w:bookmarkStart w:id="22" w:name="breakdown-by-indexing"/>
-      <w:r>
-        <w:t xml:space="preserve">Breakdown by indexing</w:t>
+        <w:t xml:space="preserve">Number of journals converted from fully open access to a subscription-based business model per year. For three journals, no date information could be obtained.</w:t>
+      </w:r>
+    </w:p>
+    <w:p>
+      <w:pPr>
+        <w:pStyle w:val="Heading3"/>
+      </w:pPr>
+      <w:bookmarkStart w:id="22" w:name="research-question-2-how-many-articles-did-these-journals-publish-between-2000-and-2018"/>
+      <w:r>
+        <w:t xml:space="preserve">Research Question 2: How many articles did these journals publish between 2000 and 2018?</w:t>
       </w:r>
       <w:bookmarkEnd w:id="22"/>
     </w:p>
@@ -674,48 +110,7 @@
         <w:pStyle w:val="FirstParagraph"/>
       </w:pPr>
       <w:r>
-        <w:t xml:space="preserve">We investigated the indexing status of the reverserly flipped journals in large bibliometric databases. Table summarizes</w:t>
-      </w:r>
-    </w:p>
-    <w:p>
-      <w:pPr>
-        <w:pStyle w:val="Heading2"/>
-      </w:pPr>
-      <w:bookmarkStart w:id="23" w:name="breakdown-by-publisher"/>
-      <w:r>
-        <w:t xml:space="preserve">Breakdown by publisher</w:t>
-      </w:r>
-      <w:bookmarkEnd w:id="23"/>
-    </w:p>
-    <w:p>
-      <w:pPr>
-        <w:pStyle w:val="FirstParagraph"/>
-      </w:pPr>
-      <w:r>
-        <w:t xml:space="preserve">The dataset allows to analyse the extent of reverse flips across publishers. For this aim, publisher names for every journal were obtained using Crossref, and if not available, added manually. In case of a change of publishing house, which is the case for over 72% (N = 115)journals is our sample , the current publisher name was used. In total, 46 different publishing houses with reversely flipped journals are included in our dataset.</w:t>
-      </w:r>
-    </w:p>
-    <w:p>
-      <w:pPr>
-        <w:pStyle w:val="BodyText"/>
-      </w:pPr>
-      <w:r>
-        <w:t xml:space="preserve">Table shows the top 5 publishers based on the number of journals in their subscription-based portfolio that were converted from fully open access. These five publishers comprise a total 103 journals, representing 65% of all journals found. The remaining 41 publishers are represented in the category</w:t>
-      </w:r>
-      <w:r>
-        <w:t xml:space="preserve"> </w:t>
-      </w:r>
-      <w:r>
-        <w:t xml:space="preserve">“</w:t>
-      </w:r>
-      <w:r>
-        <w:t xml:space="preserve">Other</w:t>
-      </w:r>
-      <w:r>
-        <w:t xml:space="preserve">”</w:t>
-      </w:r>
-      <w:r>
-        <w:t xml:space="preserve">. The extent of reverse flips across publishers reflects roughly the general market shares in scholarly publishing where the large commercial publishers Elsevier BV, Springer Nature, Informa UK Limited and Wiley also dominate.</w:t>
+        <w:t xml:space="preserve">To obtain the journal publication volume, we retrieved all articles indexed in Crossref from 2000 onwards. Articles metadata from 142 journals were registered with Crossref, representing 89% of our sample. These converted journals published 214,570 articles between 2000 and 2018. Table presents summary statistics for the average yearly publication volume. It reveals that the size of the journals in terms of the yearly article volume varies considerably, ranging from 10 to 2,192. Half of the journals studied published 58 or less articles per year.</w:t>
       </w:r>
     </w:p>
     <w:p>
@@ -723,7 +118,7 @@
         <w:pStyle w:val="TableCaption"/>
       </w:pPr>
       <w:r>
-        <w:t xml:space="preserve">Top 5 publishers based on number of journals converted from from fully open access to a subscription-based business model</w:t>
+        <w:t xml:space="preserve">Summary statistics of yearly average publication volume per reverse flip journals. Publication volume for 142 journals was obtained using Crossref.</w:t>
       </w:r>
     </w:p>
     <w:tbl>
@@ -731,7 +126,7 @@
         <w:tblStyle w:val="Table"/>
         <w:tblW w:type="pct" w:w="0.0"/>
         <w:tblLook w:firstRow="1"/>
-        <w:tblCaption w:val="Top 5 publishers based on number of journals converted from from fully open access to a subscription-based business model"/>
+        <w:tblCaption w:val="Summary statistics of yearly average publication volume per reverse flip journals. Publication volume for 142 journals was obtained using Crossref."/>
       </w:tblPr>
       <w:tblGrid/>
       <w:tr>
@@ -748,11 +143,7 @@
           <w:p>
             <w:pPr>
               <w:pStyle w:val="Compact"/>
-              <w:jc w:val="left"/>
-            </w:pPr>
-            <w:r>
-              <w:t xml:space="preserve">Publisher</w:t>
-            </w:r>
+            </w:pPr>
           </w:p>
         </w:tc>
         <w:tc>
@@ -768,10 +159,218 @@
               <w:jc w:val="right"/>
             </w:pPr>
             <w:r>
-              <w:t xml:space="preserve">Reversely flipped journals</w:t>
-            </w:r>
-          </w:p>
-        </w:tc>
+              <w:t xml:space="preserve">Average Yearly Article Volume</w:t>
+            </w:r>
+          </w:p>
+        </w:tc>
+      </w:tr>
+      <w:tr>
+        <w:tc>
+          <w:p>
+            <w:pPr>
+              <w:pStyle w:val="Compact"/>
+              <w:jc w:val="left"/>
+            </w:pPr>
+            <w:r>
+              <w:t xml:space="preserve">Mean</w:t>
+            </w:r>
+          </w:p>
+        </w:tc>
+        <w:tc>
+          <w:p>
+            <w:pPr>
+              <w:pStyle w:val="Compact"/>
+              <w:jc w:val="right"/>
+            </w:pPr>
+            <w:r>
+              <w:t xml:space="preserve">113</w:t>
+            </w:r>
+          </w:p>
+        </w:tc>
+      </w:tr>
+      <w:tr>
+        <w:tc>
+          <w:p>
+            <w:pPr>
+              <w:pStyle w:val="Compact"/>
+              <w:jc w:val="left"/>
+            </w:pPr>
+            <w:r>
+              <w:t xml:space="preserve">Median</w:t>
+            </w:r>
+          </w:p>
+        </w:tc>
+        <w:tc>
+          <w:p>
+            <w:pPr>
+              <w:pStyle w:val="Compact"/>
+              <w:jc w:val="right"/>
+            </w:pPr>
+            <w:r>
+              <w:t xml:space="preserve">58</w:t>
+            </w:r>
+          </w:p>
+        </w:tc>
+      </w:tr>
+      <w:tr>
+        <w:tc>
+          <w:p>
+            <w:pPr>
+              <w:pStyle w:val="Compact"/>
+              <w:jc w:val="left"/>
+            </w:pPr>
+            <w:r>
+              <w:t xml:space="preserve">Standard Deviation</w:t>
+            </w:r>
+          </w:p>
+        </w:tc>
+        <w:tc>
+          <w:p>
+            <w:pPr>
+              <w:pStyle w:val="Compact"/>
+              <w:jc w:val="right"/>
+            </w:pPr>
+            <w:r>
+              <w:t xml:space="preserve">209</w:t>
+            </w:r>
+          </w:p>
+        </w:tc>
+      </w:tr>
+      <w:tr>
+        <w:tc>
+          <w:p>
+            <w:pPr>
+              <w:pStyle w:val="Compact"/>
+              <w:jc w:val="left"/>
+            </w:pPr>
+            <w:r>
+              <w:t xml:space="preserve">Minimum</w:t>
+            </w:r>
+          </w:p>
+        </w:tc>
+        <w:tc>
+          <w:p>
+            <w:pPr>
+              <w:pStyle w:val="Compact"/>
+              <w:jc w:val="right"/>
+            </w:pPr>
+            <w:r>
+              <w:t xml:space="preserve">10</w:t>
+            </w:r>
+          </w:p>
+        </w:tc>
+      </w:tr>
+      <w:tr>
+        <w:tc>
+          <w:p>
+            <w:pPr>
+              <w:pStyle w:val="Compact"/>
+              <w:jc w:val="left"/>
+            </w:pPr>
+            <w:r>
+              <w:t xml:space="preserve">Maximum</w:t>
+            </w:r>
+          </w:p>
+        </w:tc>
+        <w:tc>
+          <w:p>
+            <w:pPr>
+              <w:pStyle w:val="Compact"/>
+              <w:jc w:val="right"/>
+            </w:pPr>
+            <w:r>
+              <w:t xml:space="preserve">2192</w:t>
+            </w:r>
+          </w:p>
+        </w:tc>
+      </w:tr>
+      <w:tr>
+        <w:tc>
+          <w:p>
+            <w:pPr>
+              <w:pStyle w:val="Compact"/>
+              <w:jc w:val="left"/>
+            </w:pPr>
+            <w:r>
+              <w:t xml:space="preserve">Q1</w:t>
+            </w:r>
+          </w:p>
+        </w:tc>
+        <w:tc>
+          <w:p>
+            <w:pPr>
+              <w:pStyle w:val="Compact"/>
+              <w:jc w:val="right"/>
+            </w:pPr>
+            <w:r>
+              <w:t xml:space="preserve">30</w:t>
+            </w:r>
+          </w:p>
+        </w:tc>
+      </w:tr>
+      <w:tr>
+        <w:tc>
+          <w:p>
+            <w:pPr>
+              <w:pStyle w:val="Compact"/>
+              <w:jc w:val="left"/>
+            </w:pPr>
+            <w:r>
+              <w:t xml:space="preserve">Q3</w:t>
+            </w:r>
+          </w:p>
+        </w:tc>
+        <w:tc>
+          <w:p>
+            <w:pPr>
+              <w:pStyle w:val="Compact"/>
+              <w:jc w:val="right"/>
+            </w:pPr>
+            <w:r>
+              <w:t xml:space="preserve">113</w:t>
+            </w:r>
+          </w:p>
+        </w:tc>
+      </w:tr>
+    </w:tbl>
+    <w:p>
+      <w:pPr>
+        <w:pStyle w:val="Heading3"/>
+      </w:pPr>
+      <w:bookmarkStart w:id="23" w:name="research-question-3-what-is-the-disciplinary-distribution-of-these-journals"/>
+      <w:r>
+        <w:t xml:space="preserve">Research Question 3: What is the disciplinary distribution of these journals?</w:t>
+      </w:r>
+      <w:bookmarkEnd w:id="23"/>
+    </w:p>
+    <w:p>
+      <w:pPr>
+        <w:pStyle w:val="FirstParagraph"/>
+      </w:pPr>
+      <w:r>
+        <w:t xml:space="preserve">Table presents a breakdown by top-level discipline, highlighting that reverse flipped journal could be found in various fields (needs to be discussed).</w:t>
+      </w:r>
+    </w:p>
+    <w:p>
+      <w:pPr>
+        <w:pStyle w:val="TableCaption"/>
+      </w:pPr>
+      <w:r>
+        <w:t xml:space="preserve">Breakdown of reverse flip journals by discipline</w:t>
+      </w:r>
+    </w:p>
+    <w:tbl>
+      <w:tblPr>
+        <w:tblStyle w:val="Table"/>
+        <w:tblW w:type="pct" w:w="0.0"/>
+        <w:tblLook w:firstRow="1"/>
+        <w:tblCaption w:val="Breakdown of reverse flip journals by discipline"/>
+      </w:tblPr>
+      <w:tblGrid/>
+      <w:tr>
+        <w:trPr>
+          <w:cnfStyle w:firstRow="1"/>
+        </w:trPr>
         <w:tc>
           <w:tcPr>
             <w:tcBorders>
@@ -782,6 +381,40 @@
           <w:p>
             <w:pPr>
               <w:pStyle w:val="Compact"/>
+              <w:jc w:val="left"/>
+            </w:pPr>
+            <w:r>
+              <w:t xml:space="preserve">Discipline</w:t>
+            </w:r>
+          </w:p>
+        </w:tc>
+        <w:tc>
+          <w:tcPr>
+            <w:tcBorders>
+              <w:bottom w:val="single"/>
+            </w:tcBorders>
+            <w:vAlign w:val="bottom"/>
+          </w:tcPr>
+          <w:p>
+            <w:pPr>
+              <w:pStyle w:val="Compact"/>
+              <w:jc w:val="right"/>
+            </w:pPr>
+            <w:r>
+              <w:t xml:space="preserve">Number of Journals</w:t>
+            </w:r>
+          </w:p>
+        </w:tc>
+        <w:tc>
+          <w:tcPr>
+            <w:tcBorders>
+              <w:bottom w:val="single"/>
+            </w:tcBorders>
+            <w:vAlign w:val="bottom"/>
+          </w:tcPr>
+          <w:p>
+            <w:pPr>
+              <w:pStyle w:val="Compact"/>
               <w:jc w:val="right"/>
             </w:pPr>
             <w:r>
@@ -798,7 +431,7 @@
               <w:jc w:val="left"/>
             </w:pPr>
             <w:r>
-              <w:t xml:space="preserve">Springer Nature</w:t>
+              <w:t xml:space="preserve">Health</w:t>
             </w:r>
           </w:p>
         </w:tc>
@@ -833,169 +466,134 @@
               <w:jc w:val="left"/>
             </w:pPr>
             <w:r>
-              <w:t xml:space="preserve">Elsevier BV</w:t>
-            </w:r>
-          </w:p>
-        </w:tc>
-        <w:tc>
-          <w:p>
-            <w:pPr>
-              <w:pStyle w:val="Compact"/>
-              <w:jc w:val="right"/>
-            </w:pPr>
-            <w:r>
-              <w:t xml:space="preserve">37</w:t>
-            </w:r>
-          </w:p>
-        </w:tc>
-        <w:tc>
-          <w:p>
-            <w:pPr>
-              <w:pStyle w:val="Compact"/>
-              <w:jc w:val="right"/>
-            </w:pPr>
-            <w:r>
-              <w:t xml:space="preserve">23.3</w:t>
-            </w:r>
-          </w:p>
-        </w:tc>
-      </w:tr>
-      <w:tr>
-        <w:tc>
-          <w:p>
-            <w:pPr>
-              <w:pStyle w:val="Compact"/>
-              <w:jc w:val="left"/>
-            </w:pPr>
-            <w:r>
-              <w:t xml:space="preserve">Informa UK Limited</w:t>
-            </w:r>
-          </w:p>
-        </w:tc>
-        <w:tc>
-          <w:p>
-            <w:pPr>
-              <w:pStyle w:val="Compact"/>
-              <w:jc w:val="right"/>
-            </w:pPr>
-            <w:r>
-              <w:t xml:space="preserve">13</w:t>
-            </w:r>
-          </w:p>
-        </w:tc>
-        <w:tc>
-          <w:p>
-            <w:pPr>
-              <w:pStyle w:val="Compact"/>
-              <w:jc w:val="right"/>
-            </w:pPr>
-            <w:r>
-              <w:t xml:space="preserve">8.2</w:t>
-            </w:r>
-          </w:p>
-        </w:tc>
-      </w:tr>
-      <w:tr>
-        <w:tc>
-          <w:p>
-            <w:pPr>
-              <w:pStyle w:val="Compact"/>
-              <w:jc w:val="left"/>
-            </w:pPr>
-            <w:r>
-              <w:t xml:space="preserve">Walter de Gruyter GmbH</w:t>
-            </w:r>
-          </w:p>
-        </w:tc>
-        <w:tc>
-          <w:p>
-            <w:pPr>
-              <w:pStyle w:val="Compact"/>
-              <w:jc w:val="right"/>
-            </w:pPr>
-            <w:r>
-              <w:t xml:space="preserve">7</w:t>
-            </w:r>
-          </w:p>
-        </w:tc>
-        <w:tc>
-          <w:p>
-            <w:pPr>
-              <w:pStyle w:val="Compact"/>
-              <w:jc w:val="right"/>
-            </w:pPr>
-            <w:r>
-              <w:t xml:space="preserve">4.4</w:t>
-            </w:r>
-          </w:p>
-        </w:tc>
-      </w:tr>
-      <w:tr>
-        <w:tc>
-          <w:p>
-            <w:pPr>
-              <w:pStyle w:val="Compact"/>
-              <w:jc w:val="left"/>
-            </w:pPr>
-            <w:r>
-              <w:t xml:space="preserve">Wiley</w:t>
-            </w:r>
-          </w:p>
-        </w:tc>
-        <w:tc>
-          <w:p>
-            <w:pPr>
-              <w:pStyle w:val="Compact"/>
-              <w:jc w:val="right"/>
-            </w:pPr>
-            <w:r>
-              <w:t xml:space="preserve">5</w:t>
-            </w:r>
-          </w:p>
-        </w:tc>
-        <w:tc>
-          <w:p>
-            <w:pPr>
-              <w:pStyle w:val="Compact"/>
-              <w:jc w:val="right"/>
-            </w:pPr>
-            <w:r>
-              <w:t xml:space="preserve">3.1</w:t>
-            </w:r>
-          </w:p>
-        </w:tc>
-      </w:tr>
-      <w:tr>
-        <w:tc>
-          <w:p>
-            <w:pPr>
-              <w:pStyle w:val="Compact"/>
-              <w:jc w:val="left"/>
-            </w:pPr>
-            <w:r>
-              <w:t xml:space="preserve">Other</w:t>
-            </w:r>
-          </w:p>
-        </w:tc>
-        <w:tc>
-          <w:p>
-            <w:pPr>
-              <w:pStyle w:val="Compact"/>
-              <w:jc w:val="right"/>
-            </w:pPr>
-            <w:r>
-              <w:t xml:space="preserve">56</w:t>
-            </w:r>
-          </w:p>
-        </w:tc>
-        <w:tc>
-          <w:p>
-            <w:pPr>
-              <w:pStyle w:val="Compact"/>
-              <w:jc w:val="right"/>
-            </w:pPr>
-            <w:r>
-              <w:t xml:space="preserve">35.2</w:t>
+              <w:t xml:space="preserve">LS</w:t>
+            </w:r>
+          </w:p>
+        </w:tc>
+        <w:tc>
+          <w:p>
+            <w:pPr>
+              <w:pStyle w:val="Compact"/>
+              <w:jc w:val="right"/>
+            </w:pPr>
+            <w:r>
+              <w:t xml:space="preserve">24</w:t>
+            </w:r>
+          </w:p>
+        </w:tc>
+        <w:tc>
+          <w:p>
+            <w:pPr>
+              <w:pStyle w:val="Compact"/>
+              <w:jc w:val="right"/>
+            </w:pPr>
+            <w:r>
+              <w:t xml:space="preserve">15.1</w:t>
+            </w:r>
+          </w:p>
+        </w:tc>
+      </w:tr>
+      <w:tr>
+        <w:tc>
+          <w:p>
+            <w:pPr>
+              <w:pStyle w:val="Compact"/>
+              <w:jc w:val="left"/>
+            </w:pPr>
+            <w:r>
+              <w:t xml:space="preserve">Mult</w:t>
+            </w:r>
+          </w:p>
+        </w:tc>
+        <w:tc>
+          <w:p>
+            <w:pPr>
+              <w:pStyle w:val="Compact"/>
+              <w:jc w:val="right"/>
+            </w:pPr>
+            <w:r>
+              <w:t xml:space="preserve">2</w:t>
+            </w:r>
+          </w:p>
+        </w:tc>
+        <w:tc>
+          <w:p>
+            <w:pPr>
+              <w:pStyle w:val="Compact"/>
+              <w:jc w:val="right"/>
+            </w:pPr>
+            <w:r>
+              <w:t xml:space="preserve">1.3</w:t>
+            </w:r>
+          </w:p>
+        </w:tc>
+      </w:tr>
+      <w:tr>
+        <w:tc>
+          <w:p>
+            <w:pPr>
+              <w:pStyle w:val="Compact"/>
+              <w:jc w:val="left"/>
+            </w:pPr>
+            <w:r>
+              <w:t xml:space="preserve">PSM</w:t>
+            </w:r>
+          </w:p>
+        </w:tc>
+        <w:tc>
+          <w:p>
+            <w:pPr>
+              <w:pStyle w:val="Compact"/>
+              <w:jc w:val="right"/>
+            </w:pPr>
+            <w:r>
+              <w:t xml:space="preserve">54</w:t>
+            </w:r>
+          </w:p>
+        </w:tc>
+        <w:tc>
+          <w:p>
+            <w:pPr>
+              <w:pStyle w:val="Compact"/>
+              <w:jc w:val="right"/>
+            </w:pPr>
+            <w:r>
+              <w:t xml:space="preserve">34.0</w:t>
+            </w:r>
+          </w:p>
+        </w:tc>
+      </w:tr>
+      <w:tr>
+        <w:tc>
+          <w:p>
+            <w:pPr>
+              <w:pStyle w:val="Compact"/>
+              <w:jc w:val="left"/>
+            </w:pPr>
+            <w:r>
+              <w:t xml:space="preserve">SSH</w:t>
+            </w:r>
+          </w:p>
+        </w:tc>
+        <w:tc>
+          <w:p>
+            <w:pPr>
+              <w:pStyle w:val="Compact"/>
+              <w:jc w:val="right"/>
+            </w:pPr>
+            <w:r>
+              <w:t xml:space="preserve">38</w:t>
+            </w:r>
+          </w:p>
+        </w:tc>
+        <w:tc>
+          <w:p>
+            <w:pPr>
+              <w:pStyle w:val="Compact"/>
+              <w:jc w:val="right"/>
+            </w:pPr>
+            <w:r>
+              <w:t xml:space="preserve">23.9</w:t>
             </w:r>
           </w:p>
         </w:tc>
@@ -1038,11 +636,11 @@
     </w:tbl>
     <w:p>
       <w:pPr>
-        <w:pStyle w:val="Heading2"/>
-      </w:pPr>
-      <w:bookmarkStart w:id="24" w:name="breakdown-by-publication-volume"/>
-      <w:r>
-        <w:t xml:space="preserve">Breakdown by publication volume</w:t>
+        <w:pStyle w:val="Heading3"/>
+      </w:pPr>
+      <w:bookmarkStart w:id="24" w:name="research-question-4-how-old-were-the-journals-when-the-reverse-flips-happened"/>
+      <w:r>
+        <w:t xml:space="preserve">Research Question 4: How old were the journals when the reverse flips happened?</w:t>
       </w:r>
       <w:bookmarkEnd w:id="24"/>
     </w:p>
@@ -1051,40 +649,252 @@
         <w:pStyle w:val="FirstParagraph"/>
       </w:pPr>
       <w:r>
-        <w:t xml:space="preserve">Using our dataset, we retrieved all Crossref indexed articles from 2000 onwards. Articles metadata from 142 journals were registered with Crossref. In total, these converted journals published 214,570 articles in this period.</w:t>
-      </w:r>
-    </w:p>
+        <w:t xml:space="preserve">Table provides summary statistics about the journal age at the year of the reverse flip. Large age differences can be observed, ranging from one year of existences to 124 years. Around 42% (N = 66) of all journals found started before 1990 These findings suggest that not all journals in our sample were born fully open access or online journals, but some might underwent more than one business model change in the course of history.</w:t>
+      </w:r>
+    </w:p>
+    <w:p>
+      <w:pPr>
+        <w:pStyle w:val="TableCaption"/>
+      </w:pPr>
+      <w:r>
+        <w:t xml:space="preserve">Summary statistics for journal age at time of reverse flip</w:t>
+      </w:r>
+    </w:p>
+    <w:tbl>
+      <w:tblPr>
+        <w:tblStyle w:val="Table"/>
+        <w:tblW w:type="pct" w:w="0.0"/>
+        <w:tblLook w:firstRow="1"/>
+        <w:tblCaption w:val="Summary statistics for journal age at time of reverse flip"/>
+      </w:tblPr>
+      <w:tblGrid/>
+      <w:tr>
+        <w:trPr>
+          <w:cnfStyle w:firstRow="1"/>
+        </w:trPr>
+        <w:tc>
+          <w:tcPr>
+            <w:tcBorders>
+              <w:bottom w:val="single"/>
+            </w:tcBorders>
+            <w:vAlign w:val="bottom"/>
+          </w:tcPr>
+          <w:p>
+            <w:pPr>
+              <w:pStyle w:val="Compact"/>
+            </w:pPr>
+          </w:p>
+        </w:tc>
+        <w:tc>
+          <w:tcPr>
+            <w:tcBorders>
+              <w:bottom w:val="single"/>
+            </w:tcBorders>
+            <w:vAlign w:val="bottom"/>
+          </w:tcPr>
+          <w:p>
+            <w:pPr>
+              <w:pStyle w:val="Compact"/>
+              <w:jc w:val="right"/>
+            </w:pPr>
+            <w:r>
+              <w:t xml:space="preserve">Journal Age in Years</w:t>
+            </w:r>
+          </w:p>
+        </w:tc>
+      </w:tr>
+      <w:tr>
+        <w:tc>
+          <w:p>
+            <w:pPr>
+              <w:pStyle w:val="Compact"/>
+              <w:jc w:val="left"/>
+            </w:pPr>
+            <w:r>
+              <w:t xml:space="preserve">Mean</w:t>
+            </w:r>
+          </w:p>
+        </w:tc>
+        <w:tc>
+          <w:p>
+            <w:pPr>
+              <w:pStyle w:val="Compact"/>
+              <w:jc w:val="right"/>
+            </w:pPr>
+            <w:r>
+              <w:t xml:space="preserve">24</w:t>
+            </w:r>
+          </w:p>
+        </w:tc>
+      </w:tr>
+      <w:tr>
+        <w:tc>
+          <w:p>
+            <w:pPr>
+              <w:pStyle w:val="Compact"/>
+              <w:jc w:val="left"/>
+            </w:pPr>
+            <w:r>
+              <w:t xml:space="preserve">Median</w:t>
+            </w:r>
+          </w:p>
+        </w:tc>
+        <w:tc>
+          <w:p>
+            <w:pPr>
+              <w:pStyle w:val="Compact"/>
+              <w:jc w:val="right"/>
+            </w:pPr>
+            <w:r>
+              <w:t xml:space="preserve">16</w:t>
+            </w:r>
+          </w:p>
+        </w:tc>
+      </w:tr>
+      <w:tr>
+        <w:tc>
+          <w:p>
+            <w:pPr>
+              <w:pStyle w:val="Compact"/>
+              <w:jc w:val="left"/>
+            </w:pPr>
+            <w:r>
+              <w:t xml:space="preserve">Standard Deviation</w:t>
+            </w:r>
+          </w:p>
+        </w:tc>
+        <w:tc>
+          <w:p>
+            <w:pPr>
+              <w:pStyle w:val="Compact"/>
+              <w:jc w:val="right"/>
+            </w:pPr>
+            <w:r>
+              <w:t xml:space="preserve">22</w:t>
+            </w:r>
+          </w:p>
+        </w:tc>
+      </w:tr>
+      <w:tr>
+        <w:tc>
+          <w:p>
+            <w:pPr>
+              <w:pStyle w:val="Compact"/>
+              <w:jc w:val="left"/>
+            </w:pPr>
+            <w:r>
+              <w:t xml:space="preserve">Minimum</w:t>
+            </w:r>
+          </w:p>
+        </w:tc>
+        <w:tc>
+          <w:p>
+            <w:pPr>
+              <w:pStyle w:val="Compact"/>
+              <w:jc w:val="right"/>
+            </w:pPr>
+            <w:r>
+              <w:t xml:space="preserve">1</w:t>
+            </w:r>
+          </w:p>
+        </w:tc>
+      </w:tr>
+      <w:tr>
+        <w:tc>
+          <w:p>
+            <w:pPr>
+              <w:pStyle w:val="Compact"/>
+              <w:jc w:val="left"/>
+            </w:pPr>
+            <w:r>
+              <w:t xml:space="preserve">Maximum</w:t>
+            </w:r>
+          </w:p>
+        </w:tc>
+        <w:tc>
+          <w:p>
+            <w:pPr>
+              <w:pStyle w:val="Compact"/>
+              <w:jc w:val="right"/>
+            </w:pPr>
+            <w:r>
+              <w:t xml:space="preserve">124</w:t>
+            </w:r>
+          </w:p>
+        </w:tc>
+      </w:tr>
+      <w:tr>
+        <w:tc>
+          <w:p>
+            <w:pPr>
+              <w:pStyle w:val="Compact"/>
+              <w:jc w:val="left"/>
+            </w:pPr>
+            <w:r>
+              <w:t xml:space="preserve">Q1</w:t>
+            </w:r>
+          </w:p>
+        </w:tc>
+        <w:tc>
+          <w:p>
+            <w:pPr>
+              <w:pStyle w:val="Compact"/>
+              <w:jc w:val="right"/>
+            </w:pPr>
+            <w:r>
+              <w:t xml:space="preserve">6</w:t>
+            </w:r>
+          </w:p>
+        </w:tc>
+      </w:tr>
+      <w:tr>
+        <w:tc>
+          <w:p>
+            <w:pPr>
+              <w:pStyle w:val="Compact"/>
+              <w:jc w:val="left"/>
+            </w:pPr>
+            <w:r>
+              <w:t xml:space="preserve">Q3</w:t>
+            </w:r>
+          </w:p>
+        </w:tc>
+        <w:tc>
+          <w:p>
+            <w:pPr>
+              <w:pStyle w:val="Compact"/>
+              <w:jc w:val="right"/>
+            </w:pPr>
+            <w:r>
+              <w:t xml:space="preserve">36</w:t>
+            </w:r>
+          </w:p>
+        </w:tc>
+      </w:tr>
+    </w:tbl>
     <w:p>
       <w:pPr>
         <w:pStyle w:val="BodyText"/>
       </w:pPr>
       <w:r>
-        <w:t xml:space="preserve">Publication volume across journals varies.</w:t>
-      </w:r>
-    </w:p>
-    <w:p>
-      <w:pPr>
-        <w:pStyle w:val="BodyText"/>
-      </w:pPr>
-      <w:r>
-        <w:t xml:space="preserve">Comparing yearly article volumes two years before and two years after the flip reveals little change. The median article volume increased marginaly from 53 to 60 articles. Figure illustrate the distribution before and after the flip.</w:t>
-      </w:r>
-    </w:p>
-    <w:p>
-      <w:pPr>
-        <w:pStyle w:val="BodyText"/>
+        <w:t xml:space="preserve">Figure provides a breakdown of discipline by journal age at the time of the reverse flip, shown as proportion of the total number of reverse flip journals in the dataset. The colored areas represent the distribution of journals per discipline.</w:t>
+      </w:r>
+    </w:p>
+    <w:p>
+      <w:pPr>
+        <w:pStyle w:val="CaptionedFigure"/>
       </w:pPr>
       <w:r>
         <w:drawing>
           <wp:inline>
             <wp:extent cx="5334000" cy="3295226"/>
             <wp:effectExtent b="0" l="0" r="0" t="0"/>
-            <wp:docPr descr="" title="" id="1" name="Picture"/>
+            <wp:docPr descr="Discipline by journal age at the time of reverse flip, shown as proportion of the total number of reverse flip journals in the dataset. The colored areas represent the distribution of journals per Discipline." title="" id="1" name="Picture"/>
             <a:graphic>
               <a:graphicData uri="http://schemas.openxmlformats.org/drawingml/2006/picture">
                 <pic:pic>
                   <pic:nvPicPr>
-                    <pic:cNvPr descr="results_files/figure-docx/unnamed-chunk-10-1.png" id="0" name="Picture"/>
+                    <pic:cNvPr descr="results_files/figure-docx/unnamed-chunk-8-1.png" id="0" name="Picture"/>
                     <pic:cNvPicPr>
                       <a:picLocks noChangeArrowheads="1" noChangeAspect="1"/>
                     </pic:cNvPicPr>
@@ -1119,21 +929,378 @@
     </w:p>
     <w:p>
       <w:pPr>
-        <w:pStyle w:val="Heading2"/>
-      </w:pPr>
-      <w:bookmarkStart w:id="26" w:name="breakdown-by-subject"/>
-      <w:r>
-        <w:t xml:space="preserve">Breakdown by subject</w:t>
+        <w:pStyle w:val="ImageCaption"/>
+      </w:pPr>
+      <w:r>
+        <w:t xml:space="preserve">Discipline by journal age at the time of reverse flip, shown as proportion of the total number of reverse flip journals in the dataset. The colored areas represent the distribution of journals per Discipline.</w:t>
+      </w:r>
+    </w:p>
+    <w:p>
+      <w:pPr>
+        <w:pStyle w:val="Heading3"/>
+      </w:pPr>
+      <w:bookmarkStart w:id="26" w:name="research-question-5-what-publishers-are-now-publishing-the-reverse-flipped-journals"/>
+      <w:r>
+        <w:t xml:space="preserve">Research Question 5: What publishers are now publishing the reverse-flipped journals?</w:t>
       </w:r>
       <w:bookmarkEnd w:id="26"/>
     </w:p>
     <w:p>
       <w:pPr>
-        <w:pStyle w:val="Heading2"/>
-      </w:pPr>
-      <w:bookmarkStart w:id="27" w:name="breakdown-by-citation-impact"/>
-      <w:r>
-        <w:t xml:space="preserve">Breakdown by citation impact</w:t>
+        <w:pStyle w:val="FirstParagraph"/>
+      </w:pPr>
+      <w:r>
+        <w:t xml:space="preserve">To investigate the extent of reverse flips across publishers, publisher names for every journal were obtained using Crossref, and if not available, added manually. In case of a change of publishing house, which is the case for over 72% (N = 115) journals in our sample , the current publisher name was used. In total, 46 different publishing houses with reversely flipped journals are included in our dataset.</w:t>
+      </w:r>
+    </w:p>
+    <w:p>
+      <w:pPr>
+        <w:pStyle w:val="BodyText"/>
+      </w:pPr>
+      <w:r>
+        <w:t xml:space="preserve">Table shows the top 5 publishers based on the number of journals in their subscription-based portfolio that were converted from fully open access. These five publishers comprise a total 103 journals, representing 65% of all journals found. The remaining 41 publishers are represented in the category</w:t>
+      </w:r>
+      <w:r>
+        <w:t xml:space="preserve"> </w:t>
+      </w:r>
+      <w:r>
+        <w:t xml:space="preserve">“</w:t>
+      </w:r>
+      <w:r>
+        <w:t xml:space="preserve">Other</w:t>
+      </w:r>
+      <w:r>
+        <w:t xml:space="preserve">”</w:t>
+      </w:r>
+      <w:r>
+        <w:t xml:space="preserve">. The extent of reverse flips across publishers reflects roughly the general market shares in scholarly publishing where the large commercial publishers Elsevier BV, Springer Nature, Informa UK Limited and Wiley also dominate.</w:t>
+      </w:r>
+    </w:p>
+    <w:p>
+      <w:pPr>
+        <w:pStyle w:val="TableCaption"/>
+      </w:pPr>
+      <w:r>
+        <w:t xml:space="preserve">Top 5 publishers based on number of journals converted from from fully open access to a subscription-based business model</w:t>
+      </w:r>
+    </w:p>
+    <w:tbl>
+      <w:tblPr>
+        <w:tblStyle w:val="Table"/>
+        <w:tblW w:type="pct" w:w="0.0"/>
+        <w:tblLook w:firstRow="1"/>
+        <w:tblCaption w:val="Top 5 publishers based on number of journals converted from from fully open access to a subscription-based business model"/>
+      </w:tblPr>
+      <w:tblGrid/>
+      <w:tr>
+        <w:trPr>
+          <w:cnfStyle w:firstRow="1"/>
+        </w:trPr>
+        <w:tc>
+          <w:tcPr>
+            <w:tcBorders>
+              <w:bottom w:val="single"/>
+            </w:tcBorders>
+            <w:vAlign w:val="bottom"/>
+          </w:tcPr>
+          <w:p>
+            <w:pPr>
+              <w:pStyle w:val="Compact"/>
+              <w:jc w:val="left"/>
+            </w:pPr>
+            <w:r>
+              <w:t xml:space="preserve">Publisher</w:t>
+            </w:r>
+          </w:p>
+        </w:tc>
+        <w:tc>
+          <w:tcPr>
+            <w:tcBorders>
+              <w:bottom w:val="single"/>
+            </w:tcBorders>
+            <w:vAlign w:val="bottom"/>
+          </w:tcPr>
+          <w:p>
+            <w:pPr>
+              <w:pStyle w:val="Compact"/>
+              <w:jc w:val="right"/>
+            </w:pPr>
+            <w:r>
+              <w:t xml:space="preserve">Reversely flipped journals</w:t>
+            </w:r>
+          </w:p>
+        </w:tc>
+        <w:tc>
+          <w:tcPr>
+            <w:tcBorders>
+              <w:bottom w:val="single"/>
+            </w:tcBorders>
+            <w:vAlign w:val="bottom"/>
+          </w:tcPr>
+          <w:p>
+            <w:pPr>
+              <w:pStyle w:val="Compact"/>
+              <w:jc w:val="right"/>
+            </w:pPr>
+            <w:r>
+              <w:t xml:space="preserve">Proportion (in%)</w:t>
+            </w:r>
+          </w:p>
+        </w:tc>
+      </w:tr>
+      <w:tr>
+        <w:tc>
+          <w:p>
+            <w:pPr>
+              <w:pStyle w:val="Compact"/>
+              <w:jc w:val="left"/>
+            </w:pPr>
+            <w:r>
+              <w:t xml:space="preserve">Springer Nature</w:t>
+            </w:r>
+          </w:p>
+        </w:tc>
+        <w:tc>
+          <w:p>
+            <w:pPr>
+              <w:pStyle w:val="Compact"/>
+              <w:jc w:val="right"/>
+            </w:pPr>
+            <w:r>
+              <w:t xml:space="preserve">41</w:t>
+            </w:r>
+          </w:p>
+        </w:tc>
+        <w:tc>
+          <w:p>
+            <w:pPr>
+              <w:pStyle w:val="Compact"/>
+              <w:jc w:val="right"/>
+            </w:pPr>
+            <w:r>
+              <w:t xml:space="preserve">25.8</w:t>
+            </w:r>
+          </w:p>
+        </w:tc>
+      </w:tr>
+      <w:tr>
+        <w:tc>
+          <w:p>
+            <w:pPr>
+              <w:pStyle w:val="Compact"/>
+              <w:jc w:val="left"/>
+            </w:pPr>
+            <w:r>
+              <w:t xml:space="preserve">Elsevier BV</w:t>
+            </w:r>
+          </w:p>
+        </w:tc>
+        <w:tc>
+          <w:p>
+            <w:pPr>
+              <w:pStyle w:val="Compact"/>
+              <w:jc w:val="right"/>
+            </w:pPr>
+            <w:r>
+              <w:t xml:space="preserve">37</w:t>
+            </w:r>
+          </w:p>
+        </w:tc>
+        <w:tc>
+          <w:p>
+            <w:pPr>
+              <w:pStyle w:val="Compact"/>
+              <w:jc w:val="right"/>
+            </w:pPr>
+            <w:r>
+              <w:t xml:space="preserve">23.3</w:t>
+            </w:r>
+          </w:p>
+        </w:tc>
+      </w:tr>
+      <w:tr>
+        <w:tc>
+          <w:p>
+            <w:pPr>
+              <w:pStyle w:val="Compact"/>
+              <w:jc w:val="left"/>
+            </w:pPr>
+            <w:r>
+              <w:t xml:space="preserve">Informa UK Limited</w:t>
+            </w:r>
+          </w:p>
+        </w:tc>
+        <w:tc>
+          <w:p>
+            <w:pPr>
+              <w:pStyle w:val="Compact"/>
+              <w:jc w:val="right"/>
+            </w:pPr>
+            <w:r>
+              <w:t xml:space="preserve">13</w:t>
+            </w:r>
+          </w:p>
+        </w:tc>
+        <w:tc>
+          <w:p>
+            <w:pPr>
+              <w:pStyle w:val="Compact"/>
+              <w:jc w:val="right"/>
+            </w:pPr>
+            <w:r>
+              <w:t xml:space="preserve">8.2</w:t>
+            </w:r>
+          </w:p>
+        </w:tc>
+      </w:tr>
+      <w:tr>
+        <w:tc>
+          <w:p>
+            <w:pPr>
+              <w:pStyle w:val="Compact"/>
+              <w:jc w:val="left"/>
+            </w:pPr>
+            <w:r>
+              <w:t xml:space="preserve">Walter de Gruyter GmbH</w:t>
+            </w:r>
+          </w:p>
+        </w:tc>
+        <w:tc>
+          <w:p>
+            <w:pPr>
+              <w:pStyle w:val="Compact"/>
+              <w:jc w:val="right"/>
+            </w:pPr>
+            <w:r>
+              <w:t xml:space="preserve">7</w:t>
+            </w:r>
+          </w:p>
+        </w:tc>
+        <w:tc>
+          <w:p>
+            <w:pPr>
+              <w:pStyle w:val="Compact"/>
+              <w:jc w:val="right"/>
+            </w:pPr>
+            <w:r>
+              <w:t xml:space="preserve">4.4</w:t>
+            </w:r>
+          </w:p>
+        </w:tc>
+      </w:tr>
+      <w:tr>
+        <w:tc>
+          <w:p>
+            <w:pPr>
+              <w:pStyle w:val="Compact"/>
+              <w:jc w:val="left"/>
+            </w:pPr>
+            <w:r>
+              <w:t xml:space="preserve">Wiley</w:t>
+            </w:r>
+          </w:p>
+        </w:tc>
+        <w:tc>
+          <w:p>
+            <w:pPr>
+              <w:pStyle w:val="Compact"/>
+              <w:jc w:val="right"/>
+            </w:pPr>
+            <w:r>
+              <w:t xml:space="preserve">5</w:t>
+            </w:r>
+          </w:p>
+        </w:tc>
+        <w:tc>
+          <w:p>
+            <w:pPr>
+              <w:pStyle w:val="Compact"/>
+              <w:jc w:val="right"/>
+            </w:pPr>
+            <w:r>
+              <w:t xml:space="preserve">3.1</w:t>
+            </w:r>
+          </w:p>
+        </w:tc>
+      </w:tr>
+      <w:tr>
+        <w:tc>
+          <w:p>
+            <w:pPr>
+              <w:pStyle w:val="Compact"/>
+              <w:jc w:val="left"/>
+            </w:pPr>
+            <w:r>
+              <w:t xml:space="preserve">Other</w:t>
+            </w:r>
+          </w:p>
+        </w:tc>
+        <w:tc>
+          <w:p>
+            <w:pPr>
+              <w:pStyle w:val="Compact"/>
+              <w:jc w:val="right"/>
+            </w:pPr>
+            <w:r>
+              <w:t xml:space="preserve">56</w:t>
+            </w:r>
+          </w:p>
+        </w:tc>
+        <w:tc>
+          <w:p>
+            <w:pPr>
+              <w:pStyle w:val="Compact"/>
+              <w:jc w:val="right"/>
+            </w:pPr>
+            <w:r>
+              <w:t xml:space="preserve">35.2</w:t>
+            </w:r>
+          </w:p>
+        </w:tc>
+      </w:tr>
+      <w:tr>
+        <w:tc>
+          <w:p>
+            <w:pPr>
+              <w:pStyle w:val="Compact"/>
+              <w:jc w:val="left"/>
+            </w:pPr>
+            <w:r>
+              <w:t xml:space="preserve">Total</w:t>
+            </w:r>
+          </w:p>
+        </w:tc>
+        <w:tc>
+          <w:p>
+            <w:pPr>
+              <w:pStyle w:val="Compact"/>
+              <w:jc w:val="right"/>
+            </w:pPr>
+            <w:r>
+              <w:t xml:space="preserve">159</w:t>
+            </w:r>
+          </w:p>
+        </w:tc>
+        <w:tc>
+          <w:p>
+            <w:pPr>
+              <w:pStyle w:val="Compact"/>
+              <w:jc w:val="right"/>
+            </w:pPr>
+            <w:r>
+              <w:t xml:space="preserve">100.0</w:t>
+            </w:r>
+          </w:p>
+        </w:tc>
+      </w:tr>
+    </w:tbl>
+    <w:p>
+      <w:pPr>
+        <w:pStyle w:val="Heading3"/>
+      </w:pPr>
+      <w:bookmarkStart w:id="27" w:name="research-question-6-how-many-of-these-journals-a-had-been-subscription-journals-in-the-past-b-had-been-apc-based-prior-to-the-reverse-flip-and-at-what-price-levels-c-are-associated-with-scholarly-societies"/>
+      <w:r>
+        <w:t xml:space="preserve">Research Question 6: How many of these journals a) had been subscription journals in the past, b) had been APC-based prior to the reverse-flip, and at what price levels, c) are associated with scholarly societies?</w:t>
       </w:r>
       <w:bookmarkEnd w:id="27"/>
     </w:p>
@@ -1142,7 +1309,25 @@
         <w:pStyle w:val="FirstParagraph"/>
       </w:pPr>
       <w:r>
-        <w:t xml:space="preserve">To investigate whether the citation impact of a journal changed after the journal was converted to a toll-access business model, we used the source normalized impact per paper (SNIP) indicator from the CWTS. We were able to match 123 journals. Figure illustrates the SNIP distribution of reverse-flip-journals two years before and after the conversion. The latest SNIP values were reported for 2017. Accordingly, only journals where the flip happened in 2015 or earlier were taken into account (N = 82).</w:t>
+        <w:t xml:space="preserve">(unsure about how to answer this question using our dataset, help is very much appreciated!)</w:t>
+      </w:r>
+    </w:p>
+    <w:p>
+      <w:pPr>
+        <w:pStyle w:val="Heading3"/>
+      </w:pPr>
+      <w:bookmarkStart w:id="28" w:name="research-question-7-is-there-significant-variation-in-a-publication-volume-before-and-after-the-reverse-flip-and-b-journal-level-citation-metrics-before-and-after-the-reverse-flip"/>
+      <w:r>
+        <w:t xml:space="preserve">Research Question 7: Is there significant variation in a) publication volume before and after the reverse flip and b) journal-level citation metrics before and after the reverse flip?</w:t>
+      </w:r>
+      <w:bookmarkEnd w:id="28"/>
+    </w:p>
+    <w:p>
+      <w:pPr>
+        <w:pStyle w:val="FirstParagraph"/>
+      </w:pPr>
+      <w:r>
+        <w:t xml:space="preserve">To determine the variation in publicatiom volume, we studied all journals in our dataset that converted latestin 2016 and where Crossref provided article metadata two years before and after the year of the reverse flip. Publication volume for this five-years period could be obtained for 94 journals.</w:t>
       </w:r>
     </w:p>
     <w:p>
@@ -1150,19 +1335,19 @@
         <w:pStyle w:val="BodyText"/>
       </w:pPr>
       <w:r>
-        <w:t xml:space="preserve">Figure suggests that there is no statistical difference on SNIP values before and after the business model change.</w:t>
-      </w:r>
-    </w:p>
-    <w:p>
-      <w:pPr>
-        <w:pStyle w:val="BodyText"/>
+        <w:t xml:space="preserve">Comparing yearly article volumes two years before and two years after the flip reveals little change. The median article volume increased marginaly from 53 to 60 articles. Figure illustrate the distribution before and after the flip.</w:t>
+      </w:r>
+    </w:p>
+    <w:p>
+      <w:pPr>
+        <w:pStyle w:val="CaptionedFigure"/>
       </w:pPr>
       <w:r>
         <w:drawing>
           <wp:inline>
             <wp:extent cx="5334000" cy="3295226"/>
             <wp:effectExtent b="0" l="0" r="0" t="0"/>
-            <wp:docPr descr="" title="" id="1" name="Picture"/>
+            <wp:docPr descr="Density plot of publication volume twi years before and after the reverse flip. Dotted line represents the median annual article volume." title="" id="1" name="Picture"/>
             <a:graphic>
               <a:graphicData uri="http://schemas.openxmlformats.org/drawingml/2006/picture">
                 <pic:pic>
@@ -1173,7 +1358,477 @@
                     </pic:cNvPicPr>
                   </pic:nvPicPr>
                   <pic:blipFill>
-                    <a:blip r:embed="rId28"/>
+                    <a:blip r:embed="rId29"/>
+                    <a:stretch>
+                      <a:fillRect/>
+                    </a:stretch>
+                  </pic:blipFill>
+                  <pic:spPr bwMode="auto">
+                    <a:xfrm>
+                      <a:off x="0" y="0"/>
+                      <a:ext cx="5334000" cy="3295226"/>
+                    </a:xfrm>
+                    <a:prstGeom prst="rect">
+                      <a:avLst/>
+                    </a:prstGeom>
+                    <a:noFill/>
+                    <a:ln w="9525">
+                      <a:noFill/>
+                      <a:headEnd/>
+                      <a:tailEnd/>
+                    </a:ln>
+                  </pic:spPr>
+                </pic:pic>
+              </a:graphicData>
+            </a:graphic>
+          </wp:inline>
+        </w:drawing>
+      </w:r>
+    </w:p>
+    <w:p>
+      <w:pPr>
+        <w:pStyle w:val="ImageCaption"/>
+      </w:pPr>
+      <w:r>
+        <w:t xml:space="preserve">Density plot of publication volume twi years before and after the reverse flip. Dotted line represents the median annual article volume.</w:t>
+      </w:r>
+    </w:p>
+    <w:p>
+      <w:pPr>
+        <w:pStyle w:val="BodyText"/>
+      </w:pPr>
+      <w:r>
+        <w:t xml:space="preserve">To investigate whether the citation impact of a journal changed after the journal was converted to a toll-access business model, we used the source normalized impact per paper (SNIP) indicator from the CWTS. We were able to match 123 journals. Figure illustrates the SNIP distribution of reverse-flip-journals two years before and after the conversion. The latest SNIP values were reported for 2017. Accordingly, only journals where the flip happened in 2015 or earlier were taken into account (N = 82).</w:t>
+      </w:r>
+    </w:p>
+    <w:p>
+      <w:pPr>
+        <w:pStyle w:val="BodyText"/>
+      </w:pPr>
+      <w:r>
+        <w:t xml:space="preserve">Figure suggests that there is no statistical difference on SNIP values before and after the business model change.</w:t>
+      </w:r>
+    </w:p>
+    <w:p>
+      <w:pPr>
+        <w:pStyle w:val="CaptionedFigure"/>
+      </w:pPr>
+      <w:r>
+        <w:drawing>
+          <wp:inline>
+            <wp:extent cx="5334000" cy="3295226"/>
+            <wp:effectExtent b="0" l="0" r="0" t="0"/>
+            <wp:docPr descr="Density plot of source normalized impact per paper (SNIP) value two years before and after the reverse flip. Dotted line represents the median SNIP value." title="" id="1" name="Picture"/>
+            <a:graphic>
+              <a:graphicData uri="http://schemas.openxmlformats.org/drawingml/2006/picture">
+                <pic:pic>
+                  <pic:nvPicPr>
+                    <pic:cNvPr descr="results_files/figure-docx/unnamed-chunk-14-1.png" id="0" name="Picture"/>
+                    <pic:cNvPicPr>
+                      <a:picLocks noChangeArrowheads="1" noChangeAspect="1"/>
+                    </pic:cNvPicPr>
+                  </pic:nvPicPr>
+                  <pic:blipFill>
+                    <a:blip r:embed="rId30"/>
+                    <a:stretch>
+                      <a:fillRect/>
+                    </a:stretch>
+                  </pic:blipFill>
+                  <pic:spPr bwMode="auto">
+                    <a:xfrm>
+                      <a:off x="0" y="0"/>
+                      <a:ext cx="5334000" cy="3295226"/>
+                    </a:xfrm>
+                    <a:prstGeom prst="rect">
+                      <a:avLst/>
+                    </a:prstGeom>
+                    <a:noFill/>
+                    <a:ln w="9525">
+                      <a:noFill/>
+                      <a:headEnd/>
+                      <a:tailEnd/>
+                    </a:ln>
+                  </pic:spPr>
+                </pic:pic>
+              </a:graphicData>
+            </a:graphic>
+          </wp:inline>
+        </w:drawing>
+      </w:r>
+    </w:p>
+    <w:p>
+      <w:pPr>
+        <w:pStyle w:val="ImageCaption"/>
+      </w:pPr>
+      <w:r>
+        <w:t xml:space="preserve">Density plot of source normalized impact per paper (SNIP) value two years before and after the reverse flip. Dotted line represents the median SNIP value.</w:t>
+      </w:r>
+    </w:p>
+    <w:p>
+      <w:pPr>
+        <w:pStyle w:val="Heading3"/>
+      </w:pPr>
+      <w:bookmarkStart w:id="31" w:name="research-question-8-for-the-subset-of-journals-that-now-offer-hybrid-oa-a-what-is-the-difference-in-the-apc-before-and-after-the-flip-among-the-journals-b-what-is-the-uptake-of-hybrid-oa-in-these-journals-is-it-above-average-among-hybrid-oa-journals"/>
+      <w:r>
+        <w:t xml:space="preserve">Research Question 8: For the subset of journals that now offer hybrid OA, a) what is the difference in the APC before and after the flip among the journals, b) what is the uptake of hybrid OA in these journals, is it above average among hybrid OA journals?</w:t>
+      </w:r>
+      <w:bookmarkEnd w:id="31"/>
+    </w:p>
+    <w:p>
+      <w:pPr>
+        <w:pStyle w:val="FirstParagraph"/>
+      </w:pPr>
+      <w:r>
+        <w:t xml:space="preserve">Table presents the journal business model after the reverse flip. It highligths that around 51 % of the journals offer options to make articles immediatley availabe after a fee was paid, also know as hybrid open access. 74 or 47 % journals operated under a subscription-based model only.</w:t>
+      </w:r>
+    </w:p>
+    <w:p>
+      <w:pPr>
+        <w:pStyle w:val="TableCaption"/>
+      </w:pPr>
+      <w:r>
+        <w:t xml:space="preserve">Business model of journals after reverse flip</w:t>
+      </w:r>
+    </w:p>
+    <w:tbl>
+      <w:tblPr>
+        <w:tblStyle w:val="Table"/>
+        <w:tblW w:type="pct" w:w="0.0"/>
+        <w:tblLook w:firstRow="1"/>
+        <w:tblCaption w:val="Business model of journals after reverse flip"/>
+      </w:tblPr>
+      <w:tblGrid/>
+      <w:tr>
+        <w:trPr>
+          <w:cnfStyle w:firstRow="1"/>
+        </w:trPr>
+        <w:tc>
+          <w:tcPr>
+            <w:tcBorders>
+              <w:bottom w:val="single"/>
+            </w:tcBorders>
+            <w:vAlign w:val="bottom"/>
+          </w:tcPr>
+          <w:p>
+            <w:pPr>
+              <w:pStyle w:val="Compact"/>
+              <w:jc w:val="left"/>
+            </w:pPr>
+            <w:r>
+              <w:t xml:space="preserve">Business model</w:t>
+            </w:r>
+          </w:p>
+        </w:tc>
+        <w:tc>
+          <w:tcPr>
+            <w:tcBorders>
+              <w:bottom w:val="single"/>
+            </w:tcBorders>
+            <w:vAlign w:val="bottom"/>
+          </w:tcPr>
+          <w:p>
+            <w:pPr>
+              <w:pStyle w:val="Compact"/>
+              <w:jc w:val="right"/>
+            </w:pPr>
+            <w:r>
+              <w:t xml:space="preserve">Journals</w:t>
+            </w:r>
+          </w:p>
+        </w:tc>
+        <w:tc>
+          <w:tcPr>
+            <w:tcBorders>
+              <w:bottom w:val="single"/>
+            </w:tcBorders>
+            <w:vAlign w:val="bottom"/>
+          </w:tcPr>
+          <w:p>
+            <w:pPr>
+              <w:pStyle w:val="Compact"/>
+              <w:jc w:val="right"/>
+            </w:pPr>
+            <w:r>
+              <w:t xml:space="preserve">Proportion</w:t>
+            </w:r>
+          </w:p>
+        </w:tc>
+      </w:tr>
+      <w:tr>
+        <w:tc>
+          <w:p>
+            <w:pPr>
+              <w:pStyle w:val="Compact"/>
+              <w:jc w:val="left"/>
+            </w:pPr>
+            <w:r>
+              <w:t xml:space="preserve">Hybrid</w:t>
+            </w:r>
+          </w:p>
+        </w:tc>
+        <w:tc>
+          <w:p>
+            <w:pPr>
+              <w:pStyle w:val="Compact"/>
+              <w:jc w:val="right"/>
+            </w:pPr>
+            <w:r>
+              <w:t xml:space="preserve">80</w:t>
+            </w:r>
+          </w:p>
+        </w:tc>
+        <w:tc>
+          <w:p>
+            <w:pPr>
+              <w:pStyle w:val="Compact"/>
+              <w:jc w:val="right"/>
+            </w:pPr>
+            <w:r>
+              <w:t xml:space="preserve">50.31</w:t>
+            </w:r>
+          </w:p>
+        </w:tc>
+      </w:tr>
+      <w:tr>
+        <w:tc>
+          <w:p>
+            <w:pPr>
+              <w:pStyle w:val="Compact"/>
+              <w:jc w:val="left"/>
+            </w:pPr>
+            <w:r>
+              <w:t xml:space="preserve">Subscription</w:t>
+            </w:r>
+          </w:p>
+        </w:tc>
+        <w:tc>
+          <w:p>
+            <w:pPr>
+              <w:pStyle w:val="Compact"/>
+              <w:jc w:val="right"/>
+            </w:pPr>
+            <w:r>
+              <w:t xml:space="preserve">73</w:t>
+            </w:r>
+          </w:p>
+        </w:tc>
+        <w:tc>
+          <w:p>
+            <w:pPr>
+              <w:pStyle w:val="Compact"/>
+              <w:jc w:val="right"/>
+            </w:pPr>
+            <w:r>
+              <w:t xml:space="preserve">45.91</w:t>
+            </w:r>
+          </w:p>
+        </w:tc>
+      </w:tr>
+      <w:tr>
+        <w:tc>
+          <w:p>
+            <w:pPr>
+              <w:pStyle w:val="Compact"/>
+              <w:jc w:val="left"/>
+            </w:pPr>
+            <w:r>
+              <w:t xml:space="preserve">Delayed OA</w:t>
+            </w:r>
+          </w:p>
+        </w:tc>
+        <w:tc>
+          <w:p>
+            <w:pPr>
+              <w:pStyle w:val="Compact"/>
+              <w:jc w:val="right"/>
+            </w:pPr>
+            <w:r>
+              <w:t xml:space="preserve">2</w:t>
+            </w:r>
+          </w:p>
+        </w:tc>
+        <w:tc>
+          <w:p>
+            <w:pPr>
+              <w:pStyle w:val="Compact"/>
+              <w:jc w:val="right"/>
+            </w:pPr>
+            <w:r>
+              <w:t xml:space="preserve">1.26</w:t>
+            </w:r>
+          </w:p>
+        </w:tc>
+      </w:tr>
+      <w:tr>
+        <w:tc>
+          <w:p>
+            <w:pPr>
+              <w:pStyle w:val="Compact"/>
+              <w:jc w:val="left"/>
+            </w:pPr>
+            <w:r>
+              <w:t xml:space="preserve">NA</w:t>
+            </w:r>
+          </w:p>
+        </w:tc>
+        <w:tc>
+          <w:p>
+            <w:pPr>
+              <w:pStyle w:val="Compact"/>
+              <w:jc w:val="right"/>
+            </w:pPr>
+            <w:r>
+              <w:t xml:space="preserve">2</w:t>
+            </w:r>
+          </w:p>
+        </w:tc>
+        <w:tc>
+          <w:p>
+            <w:pPr>
+              <w:pStyle w:val="Compact"/>
+              <w:jc w:val="right"/>
+            </w:pPr>
+            <w:r>
+              <w:t xml:space="preserve">1.26</w:t>
+            </w:r>
+          </w:p>
+        </w:tc>
+      </w:tr>
+      <w:tr>
+        <w:tc>
+          <w:p>
+            <w:pPr>
+              <w:pStyle w:val="Compact"/>
+              <w:jc w:val="left"/>
+            </w:pPr>
+            <w:r>
+              <w:t xml:space="preserve">Delayed OA/Hybrid</w:t>
+            </w:r>
+          </w:p>
+        </w:tc>
+        <w:tc>
+          <w:p>
+            <w:pPr>
+              <w:pStyle w:val="Compact"/>
+              <w:jc w:val="right"/>
+            </w:pPr>
+            <w:r>
+              <w:t xml:space="preserve">1</w:t>
+            </w:r>
+          </w:p>
+        </w:tc>
+        <w:tc>
+          <w:p>
+            <w:pPr>
+              <w:pStyle w:val="Compact"/>
+              <w:jc w:val="right"/>
+            </w:pPr>
+            <w:r>
+              <w:t xml:space="preserve">0.63</w:t>
+            </w:r>
+          </w:p>
+        </w:tc>
+      </w:tr>
+      <w:tr>
+        <w:tc>
+          <w:p>
+            <w:pPr>
+              <w:pStyle w:val="Compact"/>
+              <w:jc w:val="left"/>
+            </w:pPr>
+            <w:r>
+              <w:t xml:space="preserve">Delayed OA/Subscription</w:t>
+            </w:r>
+          </w:p>
+        </w:tc>
+        <w:tc>
+          <w:p>
+            <w:pPr>
+              <w:pStyle w:val="Compact"/>
+              <w:jc w:val="right"/>
+            </w:pPr>
+            <w:r>
+              <w:t xml:space="preserve">1</w:t>
+            </w:r>
+          </w:p>
+        </w:tc>
+        <w:tc>
+          <w:p>
+            <w:pPr>
+              <w:pStyle w:val="Compact"/>
+              <w:jc w:val="right"/>
+            </w:pPr>
+            <w:r>
+              <w:t xml:space="preserve">0.63</w:t>
+            </w:r>
+          </w:p>
+        </w:tc>
+      </w:tr>
+      <w:tr>
+        <w:tc>
+          <w:p>
+            <w:pPr>
+              <w:pStyle w:val="Compact"/>
+              <w:jc w:val="left"/>
+            </w:pPr>
+            <w:r>
+              <w:t xml:space="preserve">Total</w:t>
+            </w:r>
+          </w:p>
+        </w:tc>
+        <w:tc>
+          <w:p>
+            <w:pPr>
+              <w:pStyle w:val="Compact"/>
+              <w:jc w:val="right"/>
+            </w:pPr>
+            <w:r>
+              <w:t xml:space="preserve">159</w:t>
+            </w:r>
+          </w:p>
+        </w:tc>
+        <w:tc>
+          <w:p>
+            <w:pPr>
+              <w:pStyle w:val="Compact"/>
+              <w:jc w:val="right"/>
+            </w:pPr>
+            <w:r>
+              <w:t xml:space="preserve">100.00</w:t>
+            </w:r>
+          </w:p>
+        </w:tc>
+      </w:tr>
+    </w:tbl>
+    <w:p>
+      <w:pPr>
+        <w:pStyle w:val="BodyText"/>
+      </w:pPr>
+      <w:r>
+        <w:t xml:space="preserve">We were able to obtain publication fee list prices before and after the flip for 27 journals. Figure compares them with each other, highlighting an considerable increase after the reverse flip.</w:t>
+      </w:r>
+    </w:p>
+    <w:p>
+      <w:pPr>
+        <w:pStyle w:val="BodyText"/>
+      </w:pPr>
+      <w:r>
+        <w:drawing>
+          <wp:inline>
+            <wp:extent cx="5334000" cy="3295226"/>
+            <wp:effectExtent b="0" l="0" r="0" t="0"/>
+            <wp:docPr descr="" title="" id="1" name="Picture"/>
+            <a:graphic>
+              <a:graphicData uri="http://schemas.openxmlformats.org/drawingml/2006/picture">
+                <pic:pic>
+                  <pic:nvPicPr>
+                    <pic:cNvPr descr="results_files/figure-docx/unnamed-chunk-17-1.png" id="0" name="Picture"/>
+                    <pic:cNvPicPr>
+                      <a:picLocks noChangeArrowheads="1" noChangeAspect="1"/>
+                    </pic:cNvPicPr>
+                  </pic:nvPicPr>
+                  <pic:blipFill>
+                    <a:blip r:embed="rId32"/>
                     <a:stretch>
                       <a:fillRect/>
                     </a:stretch>

</xml_diff>

<commit_message>
rq 1 + 2 done
</commit_message>
<xml_diff>
--- a/results.docx
+++ b/results.docx
@@ -37,7 +37,7 @@
         <w:pStyle w:val="FirstParagraph"/>
       </w:pPr>
       <w:r>
-        <w:t xml:space="preserve">We identified 152 journals that converted from fully open access to a subscription model, including hybrid open access. While we discovered reverse-flips as early as 2005, the majority of journals 2005. While the earliest reverse flip happened in 2005, the majority of journals changed their business model from 2013 onward (see Figure 3).</w:t>
+        <w:t xml:space="preserve">We identified 152 journals that converted from fully open access to a subscription model, including hybrid open access. While we discovered reverse-flips as early as 2005, the majority of journals changed their business model from 2013 onward (see Figure 3).</w:t>
       </w:r>
     </w:p>
     <w:p>
@@ -120,7 +120,7 @@
         <w:pStyle w:val="FirstParagraph"/>
       </w:pPr>
       <w:r>
-        <w:t xml:space="preserve">We investigated the coverage of reverse-flip journals in the following four major bibliographic databases: i) Crossref, a large DOI registration agency for scholarly works, ii) Scopus, iii) Journal Citation Report (JCR) listing journals indexed for the Web of Science, and iv) journals indexed in MEDLINE. This analysis is based at the journal-level by matching ISSN variants. We used the most current journal lists and search indexes from January 2019.</w:t>
+        <w:t xml:space="preserve">We investigated the coverage of reverse-flip journals in the following four major bibliometric databases: Crossref, a large DOI registration agency for scholarly works, Scopus, Journal Citation Report (JCR) listing journals indexed in the Web of Science, and MEDLINE. This analysis is based at the journal-level by matching ISSN variants. We used the most current available journal lists and search indexes at the time of our analysis in January 2019.</w:t>
       </w:r>
     </w:p>
     <w:p>
@@ -128,13 +128,24 @@
         <w:pStyle w:val="BodyText"/>
       </w:pPr>
       <w:r>
-        <w:t xml:space="preserve">In total, we found 147 being indexed by at least one bibliometric databases examined, covering 97% of the journals in our study. Figure presents the number of reverse-flip journals that are indexed by each database and the intersection with other databases.</w:t>
+        <w:t xml:space="preserve">In total, we found 147 journals that were indexed by at least one bibliometric databases examined, covering 97% of the journals in our study. Figure presents the number of reverse-flip journals that were indexed by each database together with the intersections with the other databases using the UpSet technique (</w:t>
+      </w:r>
+      <w:hyperlink r:id="rId24">
+        <w:r>
+          <w:rPr>
+            <w:rStyle w:val="Hyperlink"/>
+          </w:rPr>
+          <w:t xml:space="preserve">https://doi.org/10.1093/bioinformatics/btx364</w:t>
+        </w:r>
+      </w:hyperlink>
+      <w:r>
+        <w:t xml:space="preserve">).</w:t>
       </w:r>
       <w:r>
         <w:t xml:space="preserve"> </w:t>
       </w:r>
       <w:r>
-        <w:t xml:space="preserve">Of the 147 indexed journals, Crossref and Scopus are the most frequent sources which cover reverse-flip journals. Together with the Web of Science (JCR) they share the largest number of journals (N = 83), of which 26 journals are also covered by MEDLINE.</w:t>
+        <w:t xml:space="preserve">Of the 147 reverse-flip journals, Crossref and Scopus covered most. Together with the Web of Science (JCR) they shared the largest number of journals (N = 83), of which 26 journals were also indexed by MEDLINE.</w:t>
       </w:r>
     </w:p>
     <w:p>
@@ -157,7 +168,7 @@
                     </pic:cNvPicPr>
                   </pic:nvPicPr>
                   <pic:blipFill>
-                    <a:blip r:embed="rId24"/>
+                    <a:blip r:embed="rId25"/>
                     <a:stretch>
                       <a:fillRect/>
                     </a:stretch>
@@ -188,11 +199,11 @@
       <w:pPr>
         <w:pStyle w:val="Heading4"/>
       </w:pPr>
-      <w:bookmarkStart w:id="25" w:name="b-how-many-articles-did-these-journals-publish-between-2000-and-2018"/>
+      <w:bookmarkStart w:id="26" w:name="b-how-many-articles-did-these-journals-publish-between-2000-and-2018"/>
       <w:r>
         <w:t xml:space="preserve">b) How many articles did these journals publish between 2000 and 2018?</w:t>
       </w:r>
-      <w:bookmarkEnd w:id="25"/>
+      <w:bookmarkEnd w:id="26"/>
     </w:p>
     <w:p>
       <w:pPr>
@@ -222,7 +233,7 @@
                     </pic:cNvPicPr>
                   </pic:nvPicPr>
                   <pic:blipFill>
-                    <a:blip r:embed="rId26"/>
+                    <a:blip r:embed="rId27"/>
                     <a:stretch>
                       <a:fillRect/>
                     </a:stretch>
@@ -261,18 +272,18 @@
       <w:pPr>
         <w:pStyle w:val="Heading4"/>
       </w:pPr>
-      <w:bookmarkStart w:id="27" w:name="c-which-academic-disciplines-do-the-journals-belong-to"/>
+      <w:bookmarkStart w:id="28" w:name="c-which-academic-disciplines-do-the-journals-belong-to"/>
       <w:r>
         <w:t xml:space="preserve">c) Which academic disciplines do the journals belong to?</w:t>
       </w:r>
-      <w:bookmarkEnd w:id="27"/>
+      <w:bookmarkEnd w:id="28"/>
     </w:p>
     <w:p>
       <w:pPr>
         <w:pStyle w:val="FirstParagraph"/>
       </w:pPr>
       <w:r>
-        <w:t xml:space="preserve">Table presents a breakdown by top-level discipline, highlighting that reverse flipped journal are not limited to one field, but can be found across various disciplines.</w:t>
+        <w:t xml:space="preserve">Table presents a breakdown by top-level discipline, highlighting that reverse flipped journal were not limited to one field, but could be found across various disciplines.</w:t>
       </w:r>
     </w:p>
     <w:p>
@@ -325,7 +336,7 @@
               <w:jc w:val="right"/>
             </w:pPr>
             <w:r>
-              <w:t xml:space="preserve">Number of Journals</w:t>
+              <w:t xml:space="preserve">Reverse-flip Journals</w:t>
             </w:r>
           </w:p>
         </w:tc>
@@ -342,7 +353,7 @@
               <w:jc w:val="right"/>
             </w:pPr>
             <w:r>
-              <w:t xml:space="preserve">Proportion (in%)</w:t>
+              <w:t xml:space="preserve">Proportion (in %)</w:t>
             </w:r>
           </w:p>
         </w:tc>
@@ -527,36 +538,18 @@
       <w:pPr>
         <w:pStyle w:val="Heading4"/>
       </w:pPr>
-      <w:bookmarkStart w:id="28" w:name="d-how-many-journals-have-been-associated-with-scholarly-societies-or-academic-institutions"/>
-      <w:r>
-        <w:t xml:space="preserve">d) How many journals have been associated with scholarly societies or academic institutions?</w:t>
-      </w:r>
-      <w:bookmarkEnd w:id="28"/>
+      <w:bookmarkStart w:id="29" w:name="d-under-which-publisher-did-the-reverse-flip-occur-who-does-currently-publish-the-journals"/>
+      <w:r>
+        <w:t xml:space="preserve">d) Under which publisher did the reverse-flip occur? Who does currently publish the journals?</w:t>
+      </w:r>
+      <w:bookmarkEnd w:id="29"/>
     </w:p>
     <w:p>
       <w:pPr>
         <w:pStyle w:val="FirstParagraph"/>
       </w:pPr>
       <w:r>
-        <w:t xml:space="preserve">Our dataset contains information about whether reverse-flipped journals were related to scholarly societes and academic institutions. We obtained 107 (70 %) reverse-flip journals that were either published together with a scholarly society (N = 59) or at an academic institution (N = 48).</w:t>
-      </w:r>
-    </w:p>
-    <w:p>
-      <w:pPr>
-        <w:pStyle w:val="Heading4"/>
-      </w:pPr>
-      <w:bookmarkStart w:id="29" w:name="e-under-which-publisher-did-the-reverse-flip-occur-who-does-currently-publish-the-journals"/>
-      <w:r>
-        <w:t xml:space="preserve">e) Under which publisher did the reverse-flip occur? Who does currently publish the journals?</w:t>
-      </w:r>
-      <w:bookmarkEnd w:id="29"/>
-    </w:p>
-    <w:p>
-      <w:pPr>
-        <w:pStyle w:val="FirstParagraph"/>
-      </w:pPr>
-      <w:r>
-        <w:t xml:space="preserve">To investigate the extent of reverse flips across different publishers, we acquired the publisher names for every journal at the time of the reverse flip and for the most current publisher. Table x shows the post-flip and current top publishers based on the number of journals that were converted from fully OA to subscription access. These six publishers - Elsevier, Springer Nature, Taylor &amp; Francis, De Gruyter, Brill and Wiley - comprised 105 journals at the time of the reverse-flip. 104 reverse-flip journals did belong to the most current journal portfolio investigated. In both cases, these journals represent around 70% of all reverse-flips found. The remaining publishers are categorized as</w:t>
+        <w:t xml:space="preserve">To investigate the extent of reverse flips across different publishers, we acquired the publisher names for every journal at the time of the reverse flip and that of the most current volume. Table x shows the post-flip and current top publishers based on the number of journals that were converted from fully OA to subscription access. These six publishers - Elsevier, Springer Nature, Taylor &amp; Francis, De Gruyter, Brill and Wiley - comprised 105 journals at the time of the reverse-flip and 104 at the time of the most recent volume, representing around 70% of all reverse-flips journals investigated. The remaining publishers are categorized as</w:t>
       </w:r>
       <w:r>
         <w:t xml:space="preserve"> </w:t>
@@ -565,24 +558,13 @@
         <w:t xml:space="preserve">“</w:t>
       </w:r>
       <w:r>
-        <w:t xml:space="preserve">Other.</w:t>
+        <w:t xml:space="preserve">Other</w:t>
       </w:r>
       <w:r>
         <w:t xml:space="preserve">”</w:t>
       </w:r>
       <w:r>
-        <w:t xml:space="preserve"> </w:t>
-      </w:r>
-      <w:r>
-        <w:t xml:space="preserve">The distribution of reverse flips across publishers resembles the general conditions of the scholarly publishing market at-large, which is also dominated by large commercial publishers like Elsevier, Springer Nature, Taylor and Francis, and Wiley.</w:t>
-      </w:r>
-    </w:p>
-    <w:p>
-      <w:pPr>
-        <w:pStyle w:val="BodyText"/>
-      </w:pPr>
-      <w:r>
-        <w:t xml:space="preserve">They represent around 70% of all journals in our sample.</w:t>
+        <w:t xml:space="preserve">. The distribution of reverse flips across publishers resembles the general conditions of the scholarly publishing market at-large, which is also dominated by large commercial publishers like Elsevier, Springer Nature, Taylor and Francis, and Wiley.</w:t>
       </w:r>
     </w:p>
     <w:tbl>
@@ -1143,279 +1125,49 @@
       <w:pPr>
         <w:pStyle w:val="Heading4"/>
       </w:pPr>
-      <w:bookmarkStart w:id="30" w:name="f-how-old-were-the-journals-at-the-time-of-the-reverse-flip"/>
-      <w:r>
-        <w:t xml:space="preserve">f) How old were the journals at the time of the reverse flip?</w:t>
+      <w:bookmarkStart w:id="30" w:name="e-how-many-journals-have-been-associated-with-scholarly-societies-or-academic-institutions"/>
+      <w:r>
+        <w:t xml:space="preserve">e) How many journals have been associated with scholarly societies or academic institutions?</w:t>
       </w:r>
       <w:bookmarkEnd w:id="30"/>
     </w:p>
     <w:p>
       <w:pPr>
-        <w:pStyle w:val="Heading3"/>
-      </w:pPr>
-      <w:bookmarkStart w:id="31" w:name="research-question-4-how-old-were-the-journals-when-the-reverse-flips-happened"/>
-      <w:r>
-        <w:t xml:space="preserve">Research Question 4: How old were the journals when the reverse flips happened?</w:t>
-      </w:r>
-      <w:bookmarkEnd w:id="31"/>
-    </w:p>
-    <w:p>
-      <w:pPr>
         <w:pStyle w:val="FirstParagraph"/>
       </w:pPr>
       <w:r>
-        <w:t xml:space="preserve">Table provides summary statistics about the journal age at the year of the reverse flip. Large age differences can be observed, ranging from one year of existences to 124 years. Around 43% (N = 66) of all journals found started before 1990. These findings suggest that not all journals in our sample were born fully open access or online journals, but some might underwent more than one business model change in the course of history.</w:t>
-      </w:r>
-    </w:p>
-    <w:p>
-      <w:pPr>
-        <w:pStyle w:val="TableCaption"/>
-      </w:pPr>
-      <w:r>
-        <w:t xml:space="preserve">Summary statistics for journal age at time of reverse flip</w:t>
-      </w:r>
-    </w:p>
-    <w:tbl>
-      <w:tblPr>
-        <w:tblStyle w:val="Table"/>
-        <w:tblW w:type="pct" w:w="0.0"/>
-        <w:tblLook w:firstRow="1"/>
-        <w:tblCaption w:val="Summary statistics for journal age at time of reverse flip"/>
-      </w:tblPr>
-      <w:tblGrid/>
-      <w:tr>
-        <w:trPr>
-          <w:cnfStyle w:firstRow="1"/>
-        </w:trPr>
-        <w:tc>
-          <w:tcPr>
-            <w:tcBorders>
-              <w:bottom w:val="single"/>
-            </w:tcBorders>
-            <w:vAlign w:val="bottom"/>
-          </w:tcPr>
-          <w:p>
-            <w:pPr>
-              <w:pStyle w:val="Compact"/>
-            </w:pPr>
-          </w:p>
-        </w:tc>
-        <w:tc>
-          <w:tcPr>
-            <w:tcBorders>
-              <w:bottom w:val="single"/>
-            </w:tcBorders>
-            <w:vAlign w:val="bottom"/>
-          </w:tcPr>
-          <w:p>
-            <w:pPr>
-              <w:pStyle w:val="Compact"/>
-              <w:jc w:val="right"/>
-            </w:pPr>
-            <w:r>
-              <w:t xml:space="preserve">Journal Age in Years</w:t>
-            </w:r>
-          </w:p>
-        </w:tc>
-      </w:tr>
-      <w:tr>
-        <w:tc>
-          <w:p>
-            <w:pPr>
-              <w:pStyle w:val="Compact"/>
-              <w:jc w:val="left"/>
-            </w:pPr>
-            <w:r>
-              <w:t xml:space="preserve">Mean</w:t>
-            </w:r>
-          </w:p>
-        </w:tc>
-        <w:tc>
-          <w:p>
-            <w:pPr>
-              <w:pStyle w:val="Compact"/>
-              <w:jc w:val="right"/>
-            </w:pPr>
-            <w:r>
-              <w:t xml:space="preserve">25</w:t>
-            </w:r>
-          </w:p>
-        </w:tc>
-      </w:tr>
-      <w:tr>
-        <w:tc>
-          <w:p>
-            <w:pPr>
-              <w:pStyle w:val="Compact"/>
-              <w:jc w:val="left"/>
-            </w:pPr>
-            <w:r>
-              <w:t xml:space="preserve">Median</w:t>
-            </w:r>
-          </w:p>
-        </w:tc>
-        <w:tc>
-          <w:p>
-            <w:pPr>
-              <w:pStyle w:val="Compact"/>
-              <w:jc w:val="right"/>
-            </w:pPr>
-            <w:r>
-              <w:t xml:space="preserve">16</w:t>
-            </w:r>
-          </w:p>
-        </w:tc>
-      </w:tr>
-      <w:tr>
-        <w:tc>
-          <w:p>
-            <w:pPr>
-              <w:pStyle w:val="Compact"/>
-              <w:jc w:val="left"/>
-            </w:pPr>
-            <w:r>
-              <w:t xml:space="preserve">Standard Deviation</w:t>
-            </w:r>
-          </w:p>
-        </w:tc>
-        <w:tc>
-          <w:p>
-            <w:pPr>
-              <w:pStyle w:val="Compact"/>
-              <w:jc w:val="right"/>
-            </w:pPr>
-            <w:r>
-              <w:t xml:space="preserve">22</w:t>
-            </w:r>
-          </w:p>
-        </w:tc>
-      </w:tr>
-      <w:tr>
-        <w:tc>
-          <w:p>
-            <w:pPr>
-              <w:pStyle w:val="Compact"/>
-              <w:jc w:val="left"/>
-            </w:pPr>
-            <w:r>
-              <w:t xml:space="preserve">Minimum</w:t>
-            </w:r>
-          </w:p>
-        </w:tc>
-        <w:tc>
-          <w:p>
-            <w:pPr>
-              <w:pStyle w:val="Compact"/>
-              <w:jc w:val="right"/>
-            </w:pPr>
-            <w:r>
-              <w:t xml:space="preserve">1</w:t>
-            </w:r>
-          </w:p>
-        </w:tc>
-      </w:tr>
-      <w:tr>
-        <w:tc>
-          <w:p>
-            <w:pPr>
-              <w:pStyle w:val="Compact"/>
-              <w:jc w:val="left"/>
-            </w:pPr>
-            <w:r>
-              <w:t xml:space="preserve">Maximum</w:t>
-            </w:r>
-          </w:p>
-        </w:tc>
-        <w:tc>
-          <w:p>
-            <w:pPr>
-              <w:pStyle w:val="Compact"/>
-              <w:jc w:val="right"/>
-            </w:pPr>
-            <w:r>
-              <w:t xml:space="preserve">124</w:t>
-            </w:r>
-          </w:p>
-        </w:tc>
-      </w:tr>
-      <w:tr>
-        <w:tc>
-          <w:p>
-            <w:pPr>
-              <w:pStyle w:val="Compact"/>
-              <w:jc w:val="left"/>
-            </w:pPr>
-            <w:r>
-              <w:t xml:space="preserve">Q1</w:t>
-            </w:r>
-          </w:p>
-        </w:tc>
-        <w:tc>
-          <w:p>
-            <w:pPr>
-              <w:pStyle w:val="Compact"/>
-              <w:jc w:val="right"/>
-            </w:pPr>
-            <w:r>
-              <w:t xml:space="preserve">7</w:t>
-            </w:r>
-          </w:p>
-        </w:tc>
-      </w:tr>
-      <w:tr>
-        <w:tc>
-          <w:p>
-            <w:pPr>
-              <w:pStyle w:val="Compact"/>
-              <w:jc w:val="left"/>
-            </w:pPr>
-            <w:r>
-              <w:t xml:space="preserve">Q3</w:t>
-            </w:r>
-          </w:p>
-        </w:tc>
-        <w:tc>
-          <w:p>
-            <w:pPr>
-              <w:pStyle w:val="Compact"/>
-              <w:jc w:val="right"/>
-            </w:pPr>
-            <w:r>
-              <w:t xml:space="preserve">39</w:t>
-            </w:r>
-          </w:p>
-        </w:tc>
-      </w:tr>
-    </w:tbl>
+        <w:t xml:space="preserve">Our dataset contains information about whether reverse-flipped journals were related to scholarly societes and academic institutions. We obtained 107 (70 %) reverse-flip journals that were either published together with a scholarly society (N = 59) or at an academic institution (N = 48).</w:t>
+      </w:r>
+    </w:p>
     <w:p>
       <w:pPr>
         <w:pStyle w:val="BodyText"/>
       </w:pPr>
       <w:r>
-        <w:t xml:space="preserve">Figure presents the number of journals converted from fully open access to a subscription-based business model per year grouped by journal age when the reverse flip happened.</w:t>
-      </w:r>
-    </w:p>
-    <w:p>
-      <w:pPr>
-        <w:pStyle w:val="CaptionedFigure"/>
+        <w:t xml:space="preserve">Figure presents the extent to which journals were related to scholarly societies or academic institutions at the time of the reverse-flip. It shows that the majority of reverse-flip journals from major publishers were affilated with professional associations and other research organsiations.</w:t>
+      </w:r>
+    </w:p>
+    <w:p>
+      <w:pPr>
+        <w:pStyle w:val="BodyText"/>
       </w:pPr>
       <w:r>
         <w:drawing>
           <wp:inline>
             <wp:extent cx="5334000" cy="3295226"/>
             <wp:effectExtent b="0" l="0" r="0" t="0"/>
-            <wp:docPr descr="Number of journals converted from fully open access to a subscription-based business model per year, grouped by journal age at time of reverse flip." title="" id="1" name="Picture"/>
+            <wp:docPr descr="" title="" id="1" name="Picture"/>
             <a:graphic>
               <a:graphicData uri="http://schemas.openxmlformats.org/drawingml/2006/picture">
                 <pic:pic>
                   <pic:nvPicPr>
-                    <pic:cNvPr descr="results_files/figure-docx/unnamed-chunk-12-1.png" id="0" name="Picture"/>
+                    <pic:cNvPr descr="results_files/figure-docx/unnamed-chunk-10-1.png" id="0" name="Picture"/>
                     <pic:cNvPicPr>
                       <a:picLocks noChangeArrowheads="1" noChangeAspect="1"/>
                     </pic:cNvPicPr>
                   </pic:nvPicPr>
                   <pic:blipFill>
-                    <a:blip r:embed="rId32"/>
+                    <a:blip r:embed="rId31"/>
                     <a:stretch>
                       <a:fillRect/>
                     </a:stretch>
@@ -1444,18 +1196,248 @@
     </w:p>
     <w:p>
       <w:pPr>
-        <w:pStyle w:val="ImageCaption"/>
-      </w:pPr>
-      <w:r>
-        <w:t xml:space="preserve">Number of journals converted from fully open access to a subscription-based business model per year, grouped by journal age at time of reverse flip.</w:t>
-      </w:r>
-    </w:p>
+        <w:pStyle w:val="Heading4"/>
+      </w:pPr>
+      <w:bookmarkStart w:id="32" w:name="f-how-old-were-the-journals-at-the-time-of-the-reverse-flip"/>
+      <w:r>
+        <w:t xml:space="preserve">f) How old were the journals at the time of the reverse flip?</w:t>
+      </w:r>
+      <w:bookmarkEnd w:id="32"/>
+    </w:p>
+    <w:p>
+      <w:pPr>
+        <w:pStyle w:val="FirstParagraph"/>
+      </w:pPr>
+      <w:r>
+        <w:t xml:space="preserve">Table provides summary statistics about the journal age at the year of the reverse flip. Large age differences can be observed, ranging from one year of existences to 124 years. Around 43% (N = 66) of all journals found started before 1990. These findings suggest that not all journals in our sample were born fully open access or online journals, but some might underwent more than one business model change in the course of history.</w:t>
+      </w:r>
+    </w:p>
+    <w:p>
+      <w:pPr>
+        <w:pStyle w:val="TableCaption"/>
+      </w:pPr>
+      <w:r>
+        <w:t xml:space="preserve">Summary statistics for journal age at time of reverse flip</w:t>
+      </w:r>
+    </w:p>
+    <w:tbl>
+      <w:tblPr>
+        <w:tblStyle w:val="Table"/>
+        <w:tblW w:type="pct" w:w="0.0"/>
+        <w:tblLook w:firstRow="1"/>
+        <w:tblCaption w:val="Summary statistics for journal age at time of reverse flip"/>
+      </w:tblPr>
+      <w:tblGrid/>
+      <w:tr>
+        <w:trPr>
+          <w:cnfStyle w:firstRow="1"/>
+        </w:trPr>
+        <w:tc>
+          <w:tcPr>
+            <w:tcBorders>
+              <w:bottom w:val="single"/>
+            </w:tcBorders>
+            <w:vAlign w:val="bottom"/>
+          </w:tcPr>
+          <w:p>
+            <w:pPr>
+              <w:pStyle w:val="Compact"/>
+            </w:pPr>
+          </w:p>
+        </w:tc>
+        <w:tc>
+          <w:tcPr>
+            <w:tcBorders>
+              <w:bottom w:val="single"/>
+            </w:tcBorders>
+            <w:vAlign w:val="bottom"/>
+          </w:tcPr>
+          <w:p>
+            <w:pPr>
+              <w:pStyle w:val="Compact"/>
+              <w:jc w:val="right"/>
+            </w:pPr>
+            <w:r>
+              <w:t xml:space="preserve">Journal Age in Years</w:t>
+            </w:r>
+          </w:p>
+        </w:tc>
+      </w:tr>
+      <w:tr>
+        <w:tc>
+          <w:p>
+            <w:pPr>
+              <w:pStyle w:val="Compact"/>
+              <w:jc w:val="left"/>
+            </w:pPr>
+            <w:r>
+              <w:t xml:space="preserve">Mean</w:t>
+            </w:r>
+          </w:p>
+        </w:tc>
+        <w:tc>
+          <w:p>
+            <w:pPr>
+              <w:pStyle w:val="Compact"/>
+              <w:jc w:val="right"/>
+            </w:pPr>
+            <w:r>
+              <w:t xml:space="preserve">25</w:t>
+            </w:r>
+          </w:p>
+        </w:tc>
+      </w:tr>
+      <w:tr>
+        <w:tc>
+          <w:p>
+            <w:pPr>
+              <w:pStyle w:val="Compact"/>
+              <w:jc w:val="left"/>
+            </w:pPr>
+            <w:r>
+              <w:t xml:space="preserve">Median</w:t>
+            </w:r>
+          </w:p>
+        </w:tc>
+        <w:tc>
+          <w:p>
+            <w:pPr>
+              <w:pStyle w:val="Compact"/>
+              <w:jc w:val="right"/>
+            </w:pPr>
+            <w:r>
+              <w:t xml:space="preserve">16</w:t>
+            </w:r>
+          </w:p>
+        </w:tc>
+      </w:tr>
+      <w:tr>
+        <w:tc>
+          <w:p>
+            <w:pPr>
+              <w:pStyle w:val="Compact"/>
+              <w:jc w:val="left"/>
+            </w:pPr>
+            <w:r>
+              <w:t xml:space="preserve">Standard Deviation</w:t>
+            </w:r>
+          </w:p>
+        </w:tc>
+        <w:tc>
+          <w:p>
+            <w:pPr>
+              <w:pStyle w:val="Compact"/>
+              <w:jc w:val="right"/>
+            </w:pPr>
+            <w:r>
+              <w:t xml:space="preserve">22</w:t>
+            </w:r>
+          </w:p>
+        </w:tc>
+      </w:tr>
+      <w:tr>
+        <w:tc>
+          <w:p>
+            <w:pPr>
+              <w:pStyle w:val="Compact"/>
+              <w:jc w:val="left"/>
+            </w:pPr>
+            <w:r>
+              <w:t xml:space="preserve">Minimum</w:t>
+            </w:r>
+          </w:p>
+        </w:tc>
+        <w:tc>
+          <w:p>
+            <w:pPr>
+              <w:pStyle w:val="Compact"/>
+              <w:jc w:val="right"/>
+            </w:pPr>
+            <w:r>
+              <w:t xml:space="preserve">1</w:t>
+            </w:r>
+          </w:p>
+        </w:tc>
+      </w:tr>
+      <w:tr>
+        <w:tc>
+          <w:p>
+            <w:pPr>
+              <w:pStyle w:val="Compact"/>
+              <w:jc w:val="left"/>
+            </w:pPr>
+            <w:r>
+              <w:t xml:space="preserve">Maximum</w:t>
+            </w:r>
+          </w:p>
+        </w:tc>
+        <w:tc>
+          <w:p>
+            <w:pPr>
+              <w:pStyle w:val="Compact"/>
+              <w:jc w:val="right"/>
+            </w:pPr>
+            <w:r>
+              <w:t xml:space="preserve">124</w:t>
+            </w:r>
+          </w:p>
+        </w:tc>
+      </w:tr>
+      <w:tr>
+        <w:tc>
+          <w:p>
+            <w:pPr>
+              <w:pStyle w:val="Compact"/>
+              <w:jc w:val="left"/>
+            </w:pPr>
+            <w:r>
+              <w:t xml:space="preserve">Q1</w:t>
+            </w:r>
+          </w:p>
+        </w:tc>
+        <w:tc>
+          <w:p>
+            <w:pPr>
+              <w:pStyle w:val="Compact"/>
+              <w:jc w:val="right"/>
+            </w:pPr>
+            <w:r>
+              <w:t xml:space="preserve">7</w:t>
+            </w:r>
+          </w:p>
+        </w:tc>
+      </w:tr>
+      <w:tr>
+        <w:tc>
+          <w:p>
+            <w:pPr>
+              <w:pStyle w:val="Compact"/>
+              <w:jc w:val="left"/>
+            </w:pPr>
+            <w:r>
+              <w:t xml:space="preserve">Q3</w:t>
+            </w:r>
+          </w:p>
+        </w:tc>
+        <w:tc>
+          <w:p>
+            <w:pPr>
+              <w:pStyle w:val="Compact"/>
+              <w:jc w:val="right"/>
+            </w:pPr>
+            <w:r>
+              <w:t xml:space="preserve">39</w:t>
+            </w:r>
+          </w:p>
+        </w:tc>
+      </w:tr>
+    </w:tbl>
     <w:p>
       <w:pPr>
         <w:pStyle w:val="BodyText"/>
       </w:pPr>
       <w:r>
-        <w:t xml:space="preserve">Figure presents a breakdown of discipline by journal age at the time of the reverse flip, shown as proportion of the total number of reverse flip journals in the dataset. The colored areas represent the distribution of journals per discipline.</w:t>
+        <w:t xml:space="preserve">Figure presents the number of journals converted from fully open access to a subscription-based business model per year grouped by journal age when the reverse flip happened.</w:t>
       </w:r>
     </w:p>
     <w:p>
@@ -1467,7 +1449,7 @@
           <wp:inline>
             <wp:extent cx="5334000" cy="3295226"/>
             <wp:effectExtent b="0" l="0" r="0" t="0"/>
-            <wp:docPr descr="Discipline by journal age at the time of reverse flip, shown as proportion of the total number of reverse flip journals in the dataset. The colored areas represent the distribution of journals per Discipline." title="" id="1" name="Picture"/>
+            <wp:docPr descr="Number of journals converted from fully open access to a subscription-based business model per year, grouped by journal age at time of reverse flip." title="" id="1" name="Picture"/>
             <a:graphic>
               <a:graphicData uri="http://schemas.openxmlformats.org/drawingml/2006/picture">
                 <pic:pic>
@@ -1510,7 +1492,7 @@
         <w:pStyle w:val="ImageCaption"/>
       </w:pPr>
       <w:r>
-        <w:t xml:space="preserve">Discipline by journal age at the time of reverse flip, shown as proportion of the total number of reverse flip journals in the dataset. The colored areas represent the distribution of journals per Discipline.</w:t>
+        <w:t xml:space="preserve">Number of journals converted from fully open access to a subscription-based business model per year, grouped by journal age at time of reverse flip.</w:t>
       </w:r>
     </w:p>
     <w:p>
@@ -1518,445 +1500,30 @@
         <w:pStyle w:val="BodyText"/>
       </w:pPr>
       <w:r>
-        <w:t xml:space="preserve">It seems that for health and life sciences journals (Health) the majority of flips only happened after a period of establishing the journal (&gt;15 years). However, for the physical sciences and mathematics (PSM) as well as the social sciences and humanities (SSH) this process of reconsidering the publishing model seems to have started earlier. For PSM journals about one third already flipped within the first five years of the journal’s lifetime.</w:t>
-      </w:r>
-      <w:r>
-        <w:t xml:space="preserve"> </w:t>
-      </w:r>
-    </w:p>
-    <w:p>
-      <w:pPr>
-        <w:pStyle w:val="Heading3"/>
-      </w:pPr>
-      <w:bookmarkStart w:id="34" w:name="research-question-5-what-publishers-are-now-publishing-the-reverse-flipped-journals"/>
-      <w:r>
-        <w:t xml:space="preserve">Research Question 5: What publishers are now publishing the reverse-flipped journals?</w:t>
-      </w:r>
-      <w:bookmarkEnd w:id="34"/>
-    </w:p>
-    <w:p>
-      <w:pPr>
-        <w:pStyle w:val="FirstParagraph"/>
-      </w:pPr>
-      <w:r>
-        <w:t xml:space="preserve">To investigate the extent of reverse flips across publishers, publisher names for every journal were obtained using Crossref, and if not available, added manually. In case of a change of publishing house, which is the case for over 74% (N = 112) journals in our sample, the current publisher name was used. In total, 43 different publishing houses with reversely flipped journals are included in our dataset.</w:t>
-      </w:r>
-    </w:p>
-    <w:p>
-      <w:pPr>
-        <w:pStyle w:val="BodyText"/>
-      </w:pPr>
-      <w:r>
-        <w:t xml:space="preserve">Table shows the top 5 publishers based on the number of journals in their subscription-based portfolio that were converted from fully open access. These five publishers comprise a total 104 journals, representing 68% of all journals found. The remaining 37 publishers are represented in the category</w:t>
-      </w:r>
-      <w:r>
-        <w:t xml:space="preserve"> </w:t>
-      </w:r>
-      <w:r>
-        <w:t xml:space="preserve">“</w:t>
-      </w:r>
-      <w:r>
-        <w:t xml:space="preserve">Other</w:t>
-      </w:r>
-      <w:r>
-        <w:t xml:space="preserve">”</w:t>
-      </w:r>
-      <w:r>
-        <w:t xml:space="preserve">. The extent of reverse flips across publishers reflects roughly the general market shares in scholarly publishing where the large commercial publishers Elsevier BV, Springer Nature, Informa UK Limited and Wiley also dominate.</w:t>
-      </w:r>
-    </w:p>
-    <w:p>
-      <w:pPr>
-        <w:pStyle w:val="TableCaption"/>
-      </w:pPr>
-      <w:r>
-        <w:t xml:space="preserve">Top 5 publishers based on number of journals converted from from fully open access to a subscription-based business model</w:t>
-      </w:r>
-    </w:p>
-    <w:tbl>
-      <w:tblPr>
-        <w:tblStyle w:val="Table"/>
-        <w:tblW w:type="pct" w:w="0.0"/>
-        <w:tblLook w:firstRow="1"/>
-        <w:tblCaption w:val="Top 5 publishers based on number of journals converted from from fully open access to a subscription-based business model"/>
-      </w:tblPr>
-      <w:tblGrid/>
-      <w:tr>
-        <w:trPr>
-          <w:cnfStyle w:firstRow="1"/>
-        </w:trPr>
-        <w:tc>
-          <w:tcPr>
-            <w:tcBorders>
-              <w:bottom w:val="single"/>
-            </w:tcBorders>
-            <w:vAlign w:val="bottom"/>
-          </w:tcPr>
-          <w:p>
-            <w:pPr>
-              <w:pStyle w:val="Compact"/>
-              <w:jc w:val="left"/>
-            </w:pPr>
-            <w:r>
-              <w:t xml:space="preserve">Publisher</w:t>
-            </w:r>
-          </w:p>
-        </w:tc>
-        <w:tc>
-          <w:tcPr>
-            <w:tcBorders>
-              <w:bottom w:val="single"/>
-            </w:tcBorders>
-            <w:vAlign w:val="bottom"/>
-          </w:tcPr>
-          <w:p>
-            <w:pPr>
-              <w:pStyle w:val="Compact"/>
-              <w:jc w:val="right"/>
-            </w:pPr>
-            <w:r>
-              <w:t xml:space="preserve">Number of reverse-flipped journals</w:t>
-            </w:r>
-          </w:p>
-        </w:tc>
-        <w:tc>
-          <w:tcPr>
-            <w:tcBorders>
-              <w:bottom w:val="single"/>
-            </w:tcBorders>
-            <w:vAlign w:val="bottom"/>
-          </w:tcPr>
-          <w:p>
-            <w:pPr>
-              <w:pStyle w:val="Compact"/>
-              <w:jc w:val="right"/>
-            </w:pPr>
-            <w:r>
-              <w:t xml:space="preserve">Proportion (in%)</w:t>
-            </w:r>
-          </w:p>
-        </w:tc>
-      </w:tr>
-      <w:tr>
-        <w:tc>
-          <w:p>
-            <w:pPr>
-              <w:pStyle w:val="Compact"/>
-              <w:jc w:val="left"/>
-            </w:pPr>
-            <w:r>
-              <w:t xml:space="preserve">Springer Nature</w:t>
-            </w:r>
-          </w:p>
-        </w:tc>
-        <w:tc>
-          <w:p>
-            <w:pPr>
-              <w:pStyle w:val="Compact"/>
-              <w:jc w:val="right"/>
-            </w:pPr>
-            <w:r>
-              <w:t xml:space="preserve">41</w:t>
-            </w:r>
-          </w:p>
-        </w:tc>
-        <w:tc>
-          <w:p>
-            <w:pPr>
-              <w:pStyle w:val="Compact"/>
-              <w:jc w:val="right"/>
-            </w:pPr>
-            <w:r>
-              <w:t xml:space="preserve">27.0</w:t>
-            </w:r>
-          </w:p>
-        </w:tc>
-      </w:tr>
-      <w:tr>
-        <w:tc>
-          <w:p>
-            <w:pPr>
-              <w:pStyle w:val="Compact"/>
-              <w:jc w:val="left"/>
-            </w:pPr>
-            <w:r>
-              <w:t xml:space="preserve">Elsevier BV</w:t>
-            </w:r>
-          </w:p>
-        </w:tc>
-        <w:tc>
-          <w:p>
-            <w:pPr>
-              <w:pStyle w:val="Compact"/>
-              <w:jc w:val="right"/>
-            </w:pPr>
-            <w:r>
-              <w:t xml:space="preserve">34</w:t>
-            </w:r>
-          </w:p>
-        </w:tc>
-        <w:tc>
-          <w:p>
-            <w:pPr>
-              <w:pStyle w:val="Compact"/>
-              <w:jc w:val="right"/>
-            </w:pPr>
-            <w:r>
-              <w:t xml:space="preserve">22.4</w:t>
-            </w:r>
-          </w:p>
-        </w:tc>
-      </w:tr>
-      <w:tr>
-        <w:tc>
-          <w:p>
-            <w:pPr>
-              <w:pStyle w:val="Compact"/>
-              <w:jc w:val="left"/>
-            </w:pPr>
-            <w:r>
-              <w:t xml:space="preserve">Informa UK Limited</w:t>
-            </w:r>
-          </w:p>
-        </w:tc>
-        <w:tc>
-          <w:p>
-            <w:pPr>
-              <w:pStyle w:val="Compact"/>
-              <w:jc w:val="right"/>
-            </w:pPr>
-            <w:r>
-              <w:t xml:space="preserve">14</w:t>
-            </w:r>
-          </w:p>
-        </w:tc>
-        <w:tc>
-          <w:p>
-            <w:pPr>
-              <w:pStyle w:val="Compact"/>
-              <w:jc w:val="right"/>
-            </w:pPr>
-            <w:r>
-              <w:t xml:space="preserve">9.2</w:t>
-            </w:r>
-          </w:p>
-        </w:tc>
-      </w:tr>
-      <w:tr>
-        <w:tc>
-          <w:p>
-            <w:pPr>
-              <w:pStyle w:val="Compact"/>
-              <w:jc w:val="left"/>
-            </w:pPr>
-            <w:r>
-              <w:t xml:space="preserve">Walter de Gruyter GmbH</w:t>
-            </w:r>
-          </w:p>
-        </w:tc>
-        <w:tc>
-          <w:p>
-            <w:pPr>
-              <w:pStyle w:val="Compact"/>
-              <w:jc w:val="right"/>
-            </w:pPr>
-            <w:r>
-              <w:t xml:space="preserve">7</w:t>
-            </w:r>
-          </w:p>
-        </w:tc>
-        <w:tc>
-          <w:p>
-            <w:pPr>
-              <w:pStyle w:val="Compact"/>
-              <w:jc w:val="right"/>
-            </w:pPr>
-            <w:r>
-              <w:t xml:space="preserve">4.6</w:t>
-            </w:r>
-          </w:p>
-        </w:tc>
-      </w:tr>
-      <w:tr>
-        <w:tc>
-          <w:p>
-            <w:pPr>
-              <w:pStyle w:val="Compact"/>
-              <w:jc w:val="left"/>
-            </w:pPr>
-            <w:r>
-              <w:t xml:space="preserve">Brill</w:t>
-            </w:r>
-          </w:p>
-        </w:tc>
-        <w:tc>
-          <w:p>
-            <w:pPr>
-              <w:pStyle w:val="Compact"/>
-              <w:jc w:val="right"/>
-            </w:pPr>
-            <w:r>
-              <w:t xml:space="preserve">4</w:t>
-            </w:r>
-          </w:p>
-        </w:tc>
-        <w:tc>
-          <w:p>
-            <w:pPr>
-              <w:pStyle w:val="Compact"/>
-              <w:jc w:val="right"/>
-            </w:pPr>
-            <w:r>
-              <w:t xml:space="preserve">2.6</w:t>
-            </w:r>
-          </w:p>
-        </w:tc>
-      </w:tr>
-      <w:tr>
-        <w:tc>
-          <w:p>
-            <w:pPr>
-              <w:pStyle w:val="Compact"/>
-              <w:jc w:val="left"/>
-            </w:pPr>
-            <w:r>
-              <w:t xml:space="preserve">Wiley</w:t>
-            </w:r>
-          </w:p>
-        </w:tc>
-        <w:tc>
-          <w:p>
-            <w:pPr>
-              <w:pStyle w:val="Compact"/>
-              <w:jc w:val="right"/>
-            </w:pPr>
-            <w:r>
-              <w:t xml:space="preserve">4</w:t>
-            </w:r>
-          </w:p>
-        </w:tc>
-        <w:tc>
-          <w:p>
-            <w:pPr>
-              <w:pStyle w:val="Compact"/>
-              <w:jc w:val="right"/>
-            </w:pPr>
-            <w:r>
-              <w:t xml:space="preserve">2.6</w:t>
-            </w:r>
-          </w:p>
-        </w:tc>
-      </w:tr>
-      <w:tr>
-        <w:tc>
-          <w:p>
-            <w:pPr>
-              <w:pStyle w:val="Compact"/>
-              <w:jc w:val="left"/>
-            </w:pPr>
-            <w:r>
-              <w:t xml:space="preserve">Other</w:t>
-            </w:r>
-          </w:p>
-        </w:tc>
-        <w:tc>
-          <w:p>
-            <w:pPr>
-              <w:pStyle w:val="Compact"/>
-              <w:jc w:val="right"/>
-            </w:pPr>
-            <w:r>
-              <w:t xml:space="preserve">48</w:t>
-            </w:r>
-          </w:p>
-        </w:tc>
-        <w:tc>
-          <w:p>
-            <w:pPr>
-              <w:pStyle w:val="Compact"/>
-              <w:jc w:val="right"/>
-            </w:pPr>
-            <w:r>
-              <w:t xml:space="preserve">31.6</w:t>
-            </w:r>
-          </w:p>
-        </w:tc>
-      </w:tr>
-      <w:tr>
-        <w:tc>
-          <w:p>
-            <w:pPr>
-              <w:pStyle w:val="Compact"/>
-              <w:jc w:val="left"/>
-            </w:pPr>
-            <w:r>
-              <w:t xml:space="preserve">Total</w:t>
-            </w:r>
-          </w:p>
-        </w:tc>
-        <w:tc>
-          <w:p>
-            <w:pPr>
-              <w:pStyle w:val="Compact"/>
-              <w:jc w:val="right"/>
-            </w:pPr>
-            <w:r>
-              <w:t xml:space="preserve">152</w:t>
-            </w:r>
-          </w:p>
-        </w:tc>
-        <w:tc>
-          <w:p>
-            <w:pPr>
-              <w:pStyle w:val="Compact"/>
-              <w:jc w:val="right"/>
-            </w:pPr>
-            <w:r>
-              <w:t xml:space="preserve">100.0</w:t>
-            </w:r>
-          </w:p>
-        </w:tc>
-      </w:tr>
-    </w:tbl>
-    <w:p>
-      <w:pPr>
-        <w:pStyle w:val="Heading3"/>
-      </w:pPr>
-      <w:bookmarkStart w:id="35" w:name="research-question-6-how-many-of-these-journals-a-had-been-subscription-journals-in-the-past-b-had-been-apc-based-prior-to-the-reverse-flip-and-at-what-price-levels-c-are-associated-with-scholarly-societies"/>
-      <w:r>
-        <w:t xml:space="preserve">Research Question 6: How many of these journals a) had been subscription journals in the past, b) had been APC-based prior to the reverse-flip, and at what price levels, c) are associated with scholarly societies?</w:t>
-      </w:r>
-      <w:bookmarkEnd w:id="35"/>
-    </w:p>
-    <w:p>
-      <w:pPr>
-        <w:pStyle w:val="FirstParagraph"/>
-      </w:pPr>
-      <w:r>
-        <w:t xml:space="preserve">We manually checked the past business models of every journal in our sample. As the journal age suggests, not all were born digital and underwent several business changes. In total, around 62% had been subscription-based in the past.</w:t>
-      </w:r>
-    </w:p>
-    <w:p>
-      <w:pPr>
-        <w:pStyle w:val="BodyText"/>
+        <w:t xml:space="preserve">Figure presents a breakdown of discipline by journal age at the time of the reverse flip, shown as proportion of the total number of reverse flip journals in the dataset. The colored areas represent the distribution of journals per discipline.</w:t>
+      </w:r>
+    </w:p>
+    <w:p>
+      <w:pPr>
+        <w:pStyle w:val="CaptionedFigure"/>
       </w:pPr>
       <w:r>
         <w:drawing>
           <wp:inline>
             <wp:extent cx="5334000" cy="3295226"/>
             <wp:effectExtent b="0" l="0" r="0" t="0"/>
-            <wp:docPr descr="" title="" id="1" name="Picture"/>
+            <wp:docPr descr="Discipline by journal age at the time of reverse flip, shown as proportion of the total number of reverse flip journals in the dataset. The colored areas represent the distribution of journals per Discipline." title="" id="1" name="Picture"/>
             <a:graphic>
               <a:graphicData uri="http://schemas.openxmlformats.org/drawingml/2006/picture">
                 <pic:pic>
                   <pic:nvPicPr>
-                    <pic:cNvPr descr="results_files/figure-docx/unnamed-chunk-16-1.png" id="0" name="Picture"/>
+                    <pic:cNvPr descr="results_files/figure-docx/unnamed-chunk-14-1.png" id="0" name="Picture"/>
                     <pic:cNvPicPr>
                       <a:picLocks noChangeArrowheads="1" noChangeAspect="1"/>
                     </pic:cNvPicPr>
                   </pic:nvPicPr>
                   <pic:blipFill>
-                    <a:blip r:embed="rId36"/>
+                    <a:blip r:embed="rId34"/>
                     <a:stretch>
                       <a:fillRect/>
                     </a:stretch>
@@ -1985,1077 +1552,21 @@
     </w:p>
     <w:p>
       <w:pPr>
+        <w:pStyle w:val="ImageCaption"/>
+      </w:pPr>
+      <w:r>
+        <w:t xml:space="preserve">Discipline by journal age at the time of reverse flip, shown as proportion of the total number of reverse flip journals in the dataset. The colored areas represent the distribution of journals per Discipline.</w:t>
+      </w:r>
+    </w:p>
+    <w:p>
+      <w:pPr>
         <w:pStyle w:val="BodyText"/>
       </w:pPr>
       <w:r>
-        <w:t xml:space="preserve">(unsure about how to answer this question using our dataset, help is very much appreciated!)</w:t>
-      </w:r>
-    </w:p>
-    <w:p>
-      <w:pPr>
-        <w:pStyle w:val="Heading3"/>
-      </w:pPr>
-      <w:bookmarkStart w:id="37" w:name="research-question-7-is-there-significant-variation-in-a-publication-volume-before-and-after-the-reverse-flip-and-b-journal-level-citation-metrics-before-and-after-the-reverse-flip"/>
-      <w:r>
-        <w:t xml:space="preserve">Research Question 7: Is there significant variation in a) publication volume before and after the reverse flip and b) journal-level citation metrics before and after the reverse flip?</w:t>
-      </w:r>
-      <w:bookmarkEnd w:id="37"/>
-    </w:p>
-    <w:p>
-      <w:pPr>
-        <w:pStyle w:val="FirstParagraph"/>
-      </w:pPr>
-      <w:r>
-        <w:t xml:space="preserve">To determine the variation in publication volume, we studied all journals that had converted until 2016 and for which Crossref provides article metadata two years before and after the reverse flip. We were able to obtain the publication volume of 94 journals for this five-year period.</w:t>
-      </w:r>
-    </w:p>
-    <w:p>
-      <w:pPr>
-        <w:pStyle w:val="BodyText"/>
-      </w:pPr>
-      <w:r>
-        <w:t xml:space="preserve">Comparing the yearly article volumes over the period from two years before to two years after the flip reveals little change. The median article volume increased marginally from 53 to 62 articles. Figure illustrates the distribution before and after the flip.</w:t>
-      </w:r>
-    </w:p>
-    <w:p>
-      <w:pPr>
-        <w:pStyle w:val="CaptionedFigure"/>
-      </w:pPr>
-      <w:r>
-        <w:drawing>
-          <wp:inline>
-            <wp:extent cx="5334000" cy="3295226"/>
-            <wp:effectExtent b="0" l="0" r="0" t="0"/>
-            <wp:docPr descr="Density plot of publication volume two years before and after the reverse flip. Dotted line represents the median annual article volume." title="" id="1" name="Picture"/>
-            <a:graphic>
-              <a:graphicData uri="http://schemas.openxmlformats.org/drawingml/2006/picture">
-                <pic:pic>
-                  <pic:nvPicPr>
-                    <pic:cNvPr descr="results_files/figure-docx/unnamed-chunk-18-1.png" id="0" name="Picture"/>
-                    <pic:cNvPicPr>
-                      <a:picLocks noChangeArrowheads="1" noChangeAspect="1"/>
-                    </pic:cNvPicPr>
-                  </pic:nvPicPr>
-                  <pic:blipFill>
-                    <a:blip r:embed="rId38"/>
-                    <a:stretch>
-                      <a:fillRect/>
-                    </a:stretch>
-                  </pic:blipFill>
-                  <pic:spPr bwMode="auto">
-                    <a:xfrm>
-                      <a:off x="0" y="0"/>
-                      <a:ext cx="5334000" cy="3295226"/>
-                    </a:xfrm>
-                    <a:prstGeom prst="rect">
-                      <a:avLst/>
-                    </a:prstGeom>
-                    <a:noFill/>
-                    <a:ln w="9525">
-                      <a:noFill/>
-                      <a:headEnd/>
-                      <a:tailEnd/>
-                    </a:ln>
-                  </pic:spPr>
-                </pic:pic>
-              </a:graphicData>
-            </a:graphic>
-          </wp:inline>
-        </w:drawing>
-      </w:r>
-    </w:p>
-    <w:p>
-      <w:pPr>
-        <w:pStyle w:val="ImageCaption"/>
-      </w:pPr>
-      <w:r>
-        <w:t xml:space="preserve">Density plot of publication volume two years before and after the reverse flip. Dotted line represents the median annual article volume.</w:t>
-      </w:r>
-    </w:p>
-    <w:p>
-      <w:pPr>
-        <w:pStyle w:val="BodyText"/>
-      </w:pPr>
-      <w:r>
-        <w:t xml:space="preserve">There are, however, some cases were article volume increased noticeably. One example is the journal</w:t>
+        <w:t xml:space="preserve">It seems that for health and life sciences journals (Health) the majority of flips only happened after a period of establishing the journal (&gt;15 years). However, for the physical sciences and mathematics (PSM) as well as the social sciences and humanities (SSH) this process of reconsidering the publishing model seems to have started earlier. For PSM journals about one third already flipped within the first five years of the journal’s lifetime.</w:t>
       </w:r>
       <w:r>
         <w:t xml:space="preserve"> </w:t>
-      </w:r>
-      <w:r>
-        <w:rPr>
-          <w:i/>
-        </w:rPr>
-        <w:t xml:space="preserve">Meta Gene</w:t>
-      </w:r>
-      <w:r>
-        <w:t xml:space="preserve"> </w:t>
-      </w:r>
-      <w:r>
-        <w:t xml:space="preserve">launched by Elsevier BV in 2013. Its article volume grew from 86 articles published in the year of the reverse flip (2016) to 201 articles published two years after (2018).</w:t>
-      </w:r>
-    </w:p>
-    <w:p>
-      <w:pPr>
-        <w:pStyle w:val="BodyText"/>
-      </w:pPr>
-      <w:r>
-        <w:t xml:space="preserve">To investigate whether the citation impact changed after the journal converted to a toll-access business model, we used the Source Normalized Impact per Paper (SNIP) indicator from the Centre for Science and Technology Studies (CWTS) at Leiden University, matching 117 journals from our sample.</w:t>
-      </w:r>
-      <w:r>
-        <w:t xml:space="preserve"> </w:t>
-      </w:r>
-      <w:r>
-        <w:t xml:space="preserve">Figure illustrates the SNIP distribution of reverse-flip journals two years before and after the conversion. The most recent SNIP values were reported for 2017; accordingly, we only included journals that flipped until 2015 (N = 82). Our analysis suggests that there is no statistical difference in SNIP values before and after the business model change.</w:t>
-      </w:r>
-    </w:p>
-    <w:p>
-      <w:pPr>
-        <w:pStyle w:val="CaptionedFigure"/>
-      </w:pPr>
-      <w:r>
-        <w:drawing>
-          <wp:inline>
-            <wp:extent cx="5334000" cy="3295226"/>
-            <wp:effectExtent b="0" l="0" r="0" t="0"/>
-            <wp:docPr descr="Development of source normalized impact per paper (SNIP) value between two years before and after the reverse flip. Coordinate system limited to SNIP value 2.5" title="" id="1" name="Picture"/>
-            <a:graphic>
-              <a:graphicData uri="http://schemas.openxmlformats.org/drawingml/2006/picture">
-                <pic:pic>
-                  <pic:nvPicPr>
-                    <pic:cNvPr descr="results_files/figure-docx/unnamed-chunk-20-1.png" id="0" name="Picture"/>
-                    <pic:cNvPicPr>
-                      <a:picLocks noChangeArrowheads="1" noChangeAspect="1"/>
-                    </pic:cNvPicPr>
-                  </pic:nvPicPr>
-                  <pic:blipFill>
-                    <a:blip r:embed="rId39"/>
-                    <a:stretch>
-                      <a:fillRect/>
-                    </a:stretch>
-                  </pic:blipFill>
-                  <pic:spPr bwMode="auto">
-                    <a:xfrm>
-                      <a:off x="0" y="0"/>
-                      <a:ext cx="5334000" cy="3295226"/>
-                    </a:xfrm>
-                    <a:prstGeom prst="rect">
-                      <a:avLst/>
-                    </a:prstGeom>
-                    <a:noFill/>
-                    <a:ln w="9525">
-                      <a:noFill/>
-                      <a:headEnd/>
-                      <a:tailEnd/>
-                    </a:ln>
-                  </pic:spPr>
-                </pic:pic>
-              </a:graphicData>
-            </a:graphic>
-          </wp:inline>
-        </w:drawing>
-      </w:r>
-    </w:p>
-    <w:p>
-      <w:pPr>
-        <w:pStyle w:val="ImageCaption"/>
-      </w:pPr>
-      <w:r>
-        <w:t xml:space="preserve">Development of source normalized impact per paper (SNIP) value between two years before and after the reverse flip. Coordinate system limited to SNIP value 2.5</w:t>
-      </w:r>
-    </w:p>
-    <w:p>
-      <w:pPr>
-        <w:pStyle w:val="Heading3"/>
-      </w:pPr>
-      <w:bookmarkStart w:id="40" w:name="research-question-8-for-the-subset-of-journals-that-now-offer-hybrid-oa-a-what-is-the-difference-in-the-apc-before-and-after-the-flip-among-the-journals-b-what-is-the-uptake-of-hybrid-oa-in-these-journals-is-it-above-average-among-hybrid-oa-journals"/>
-      <w:r>
-        <w:t xml:space="preserve">Research Question 8: For the subset of journals that now offer hybrid OA, a) what is the difference in the APC before and after the flip among the journals, b) what is the uptake of hybrid OA in these journals, is it above average among hybrid OA journals?</w:t>
-      </w:r>
-      <w:bookmarkEnd w:id="40"/>
-    </w:p>
-    <w:p>
-      <w:pPr>
-        <w:pStyle w:val="FirstParagraph"/>
-      </w:pPr>
-      <w:r>
-        <w:t xml:space="preserve">Table presents the journal business model after the reverse flip. Our analysis shows that around 50 % (N = 76) of the journals offer options to make articles immediately available after a fee was paid, also known as hybrid open access. 76 or 50 % (N = 76) journals operated under a subscription-based model only.</w:t>
-      </w:r>
-    </w:p>
-    <w:p>
-      <w:pPr>
-        <w:pStyle w:val="TableCaption"/>
-      </w:pPr>
-      <w:r>
-        <w:t xml:space="preserve">Business model of journals after reverse flip</w:t>
-      </w:r>
-    </w:p>
-    <w:tbl>
-      <w:tblPr>
-        <w:tblStyle w:val="Table"/>
-        <w:tblW w:type="pct" w:w="0.0"/>
-        <w:tblLook w:firstRow="1"/>
-        <w:tblCaption w:val="Business model of journals after reverse flip"/>
-      </w:tblPr>
-      <w:tblGrid/>
-      <w:tr>
-        <w:trPr>
-          <w:cnfStyle w:firstRow="1"/>
-        </w:trPr>
-        <w:tc>
-          <w:tcPr>
-            <w:tcBorders>
-              <w:bottom w:val="single"/>
-            </w:tcBorders>
-            <w:vAlign w:val="bottom"/>
-          </w:tcPr>
-          <w:p>
-            <w:pPr>
-              <w:pStyle w:val="Compact"/>
-              <w:jc w:val="left"/>
-            </w:pPr>
-            <w:r>
-              <w:t xml:space="preserve">Business model</w:t>
-            </w:r>
-          </w:p>
-        </w:tc>
-        <w:tc>
-          <w:tcPr>
-            <w:tcBorders>
-              <w:bottom w:val="single"/>
-            </w:tcBorders>
-            <w:vAlign w:val="bottom"/>
-          </w:tcPr>
-          <w:p>
-            <w:pPr>
-              <w:pStyle w:val="Compact"/>
-              <w:jc w:val="right"/>
-            </w:pPr>
-            <w:r>
-              <w:t xml:space="preserve">Journals</w:t>
-            </w:r>
-          </w:p>
-        </w:tc>
-        <w:tc>
-          <w:tcPr>
-            <w:tcBorders>
-              <w:bottom w:val="single"/>
-            </w:tcBorders>
-            <w:vAlign w:val="bottom"/>
-          </w:tcPr>
-          <w:p>
-            <w:pPr>
-              <w:pStyle w:val="Compact"/>
-              <w:jc w:val="right"/>
-            </w:pPr>
-            <w:r>
-              <w:t xml:space="preserve">Proportion</w:t>
-            </w:r>
-          </w:p>
-        </w:tc>
-      </w:tr>
-      <w:tr>
-        <w:tc>
-          <w:p>
-            <w:pPr>
-              <w:pStyle w:val="Compact"/>
-              <w:jc w:val="left"/>
-            </w:pPr>
-            <w:r>
-              <w:t xml:space="preserve">Hybrid</w:t>
-            </w:r>
-          </w:p>
-        </w:tc>
-        <w:tc>
-          <w:p>
-            <w:pPr>
-              <w:pStyle w:val="Compact"/>
-              <w:jc w:val="right"/>
-            </w:pPr>
-            <w:r>
-              <w:t xml:space="preserve">76</w:t>
-            </w:r>
-          </w:p>
-        </w:tc>
-        <w:tc>
-          <w:p>
-            <w:pPr>
-              <w:pStyle w:val="Compact"/>
-              <w:jc w:val="right"/>
-            </w:pPr>
-            <w:r>
-              <w:t xml:space="preserve">50</w:t>
-            </w:r>
-          </w:p>
-        </w:tc>
-      </w:tr>
-      <w:tr>
-        <w:tc>
-          <w:p>
-            <w:pPr>
-              <w:pStyle w:val="Compact"/>
-              <w:jc w:val="left"/>
-            </w:pPr>
-            <w:r>
-              <w:t xml:space="preserve">Subscription</w:t>
-            </w:r>
-          </w:p>
-        </w:tc>
-        <w:tc>
-          <w:p>
-            <w:pPr>
-              <w:pStyle w:val="Compact"/>
-              <w:jc w:val="right"/>
-            </w:pPr>
-            <w:r>
-              <w:t xml:space="preserve">76</w:t>
-            </w:r>
-          </w:p>
-        </w:tc>
-        <w:tc>
-          <w:p>
-            <w:pPr>
-              <w:pStyle w:val="Compact"/>
-              <w:jc w:val="right"/>
-            </w:pPr>
-            <w:r>
-              <w:t xml:space="preserve">50</w:t>
-            </w:r>
-          </w:p>
-        </w:tc>
-      </w:tr>
-      <w:tr>
-        <w:tc>
-          <w:p>
-            <w:pPr>
-              <w:pStyle w:val="Compact"/>
-              <w:jc w:val="left"/>
-            </w:pPr>
-            <w:r>
-              <w:t xml:space="preserve">Total</w:t>
-            </w:r>
-          </w:p>
-        </w:tc>
-        <w:tc>
-          <w:p>
-            <w:pPr>
-              <w:pStyle w:val="Compact"/>
-              <w:jc w:val="right"/>
-            </w:pPr>
-            <w:r>
-              <w:t xml:space="preserve">152</w:t>
-            </w:r>
-          </w:p>
-        </w:tc>
-        <w:tc>
-          <w:p>
-            <w:pPr>
-              <w:pStyle w:val="Compact"/>
-              <w:jc w:val="right"/>
-            </w:pPr>
-            <w:r>
-              <w:t xml:space="preserve">100</w:t>
-            </w:r>
-          </w:p>
-        </w:tc>
-      </w:tr>
-    </w:tbl>
-    <w:p>
-      <w:pPr>
-        <w:pStyle w:val="BodyText"/>
-      </w:pPr>
-      <w:r>
-        <w:t xml:space="preserve">We were able to obtain publication fee list prices before and after the flip including the most recent level in 2018 for 30 journals. Figure compares them with each other, highlighting an considerable increase after the reverse flip.</w:t>
-      </w:r>
-    </w:p>
-    <w:p>
-      <w:pPr>
-        <w:pStyle w:val="CaptionedFigure"/>
-      </w:pPr>
-      <w:r>
-        <w:drawing>
-          <wp:inline>
-            <wp:extent cx="5334000" cy="3295226"/>
-            <wp:effectExtent b="0" l="0" r="0" t="0"/>
-            <wp:docPr descr="APC list prices before and after the flip including most current level among reverse-flip journals." title="" id="1" name="Picture"/>
-            <a:graphic>
-              <a:graphicData uri="http://schemas.openxmlformats.org/drawingml/2006/picture">
-                <pic:pic>
-                  <pic:nvPicPr>
-                    <pic:cNvPr descr="results_files/figure-docx/unnamed-chunk-23-1.png" id="0" name="Picture"/>
-                    <pic:cNvPicPr>
-                      <a:picLocks noChangeArrowheads="1" noChangeAspect="1"/>
-                    </pic:cNvPicPr>
-                  </pic:nvPicPr>
-                  <pic:blipFill>
-                    <a:blip r:embed="rId41"/>
-                    <a:stretch>
-                      <a:fillRect/>
-                    </a:stretch>
-                  </pic:blipFill>
-                  <pic:spPr bwMode="auto">
-                    <a:xfrm>
-                      <a:off x="0" y="0"/>
-                      <a:ext cx="5334000" cy="3295226"/>
-                    </a:xfrm>
-                    <a:prstGeom prst="rect">
-                      <a:avLst/>
-                    </a:prstGeom>
-                    <a:noFill/>
-                    <a:ln w="9525">
-                      <a:noFill/>
-                      <a:headEnd/>
-                      <a:tailEnd/>
-                    </a:ln>
-                  </pic:spPr>
-                </pic:pic>
-              </a:graphicData>
-            </a:graphic>
-          </wp:inline>
-        </w:drawing>
-      </w:r>
-    </w:p>
-    <w:p>
-      <w:pPr>
-        <w:pStyle w:val="ImageCaption"/>
-      </w:pPr>
-      <w:r>
-        <w:t xml:space="preserve">APC list prices before and after the flip including most current level among reverse-flip journals.</w:t>
-      </w:r>
-    </w:p>
-    <w:p>
-      <w:pPr>
-        <w:pStyle w:val="BodyText"/>
-      </w:pPr>
-      <w:r>
-        <w:t xml:space="preserve">Retrieving open content licenses including start date from Crossref, we were able to obtain 416 articles from 21 that were made available immediately as open access articles in the year or after the reverse flip. They represent 5.4% of the total article volume studied.</w:t>
-      </w:r>
-    </w:p>
-    <w:p>
-      <w:pPr>
-        <w:pStyle w:val="BodyText"/>
-      </w:pPr>
-      <w:r>
-        <w:t xml:space="preserve">Using data from the Open APC initiative, we finally checked whether institutions have financed hybrid open access articles in reverse-flipped journals. We found evidence for institutional sponsorship for three individual articles in reverse-flip journals, and as part of a transformative agreement</w:t>
-      </w:r>
-      <w:r>
-        <w:t xml:space="preserve"> </w:t>
-      </w:r>
-      <w:r>
-        <w:t xml:space="preserve">“</w:t>
-      </w:r>
-      <w:r>
-        <w:t xml:space="preserve">Springer Compact</w:t>
-      </w:r>
-      <w:r>
-        <w:t xml:space="preserve">”</w:t>
-      </w:r>
-      <w:r>
-        <w:t xml:space="preserve"> </w:t>
-      </w:r>
-      <w:r>
-        <w:t xml:space="preserve">offered by Springer Nature to individual institutions and countries. Table summaries the total number of articles in reverse-flip journal that were made openly available under</w:t>
-      </w:r>
-      <w:r>
-        <w:t xml:space="preserve"> </w:t>
-      </w:r>
-      <w:r>
-        <w:t xml:space="preserve">“</w:t>
-      </w:r>
-      <w:r>
-        <w:t xml:space="preserve">Springer Compact</w:t>
-      </w:r>
-      <w:r>
-        <w:t xml:space="preserve">”</w:t>
-      </w:r>
-      <w:r>
-        <w:t xml:space="preserve"> </w:t>
-      </w:r>
-      <w:r>
-        <w:t xml:space="preserve">agreements, as well as its proportion per transformation contract. Although the proportion these articles is marginally, findings suggest that mechanisms were missing that would have helped institutions to prevent funding of open access publication in reverse-flipped journals.</w:t>
-      </w:r>
-    </w:p>
-    <w:tbl>
-      <w:tblPr>
-        <w:tblStyle w:val="Table"/>
-        <w:tblW w:type="pct" w:w="0.0"/>
-        <w:tblLook w:firstRow="1"/>
-      </w:tblPr>
-      <w:tblGrid/>
-      <w:tr>
-        <w:trPr>
-          <w:cnfStyle w:firstRow="1"/>
-        </w:trPr>
-        <w:tc>
-          <w:tcPr>
-            <w:tcBorders>
-              <w:bottom w:val="single"/>
-            </w:tcBorders>
-            <w:vAlign w:val="bottom"/>
-          </w:tcPr>
-          <w:p>
-            <w:pPr>
-              <w:pStyle w:val="Compact"/>
-              <w:jc w:val="left"/>
-            </w:pPr>
-            <w:r>
-              <w:t xml:space="preserve">hybrid_type</w:t>
-            </w:r>
-          </w:p>
-        </w:tc>
-        <w:tc>
-          <w:tcPr>
-            <w:tcBorders>
-              <w:bottom w:val="single"/>
-            </w:tcBorders>
-            <w:vAlign w:val="bottom"/>
-          </w:tcPr>
-          <w:p>
-            <w:pPr>
-              <w:pStyle w:val="Compact"/>
-              <w:jc w:val="left"/>
-            </w:pPr>
-            <w:r>
-              <w:t xml:space="preserve">publisher.x</w:t>
-            </w:r>
-          </w:p>
-        </w:tc>
-        <w:tc>
-          <w:tcPr>
-            <w:tcBorders>
-              <w:bottom w:val="single"/>
-            </w:tcBorders>
-            <w:vAlign w:val="bottom"/>
-          </w:tcPr>
-          <w:p>
-            <w:pPr>
-              <w:pStyle w:val="Compact"/>
-              <w:jc w:val="left"/>
-            </w:pPr>
-            <w:r>
-              <w:t xml:space="preserve">Sponsor</w:t>
-            </w:r>
-          </w:p>
-        </w:tc>
-        <w:tc>
-          <w:tcPr>
-            <w:tcBorders>
-              <w:bottom w:val="single"/>
-            </w:tcBorders>
-            <w:vAlign w:val="bottom"/>
-          </w:tcPr>
-          <w:p>
-            <w:pPr>
-              <w:pStyle w:val="Compact"/>
-              <w:jc w:val="right"/>
-            </w:pPr>
-            <w:r>
-              <w:t xml:space="preserve">OA Articles in Reverse Flip Journals</w:t>
-            </w:r>
-          </w:p>
-        </w:tc>
-        <w:tc>
-          <w:tcPr>
-            <w:tcBorders>
-              <w:bottom w:val="single"/>
-            </w:tcBorders>
-            <w:vAlign w:val="bottom"/>
-          </w:tcPr>
-          <w:p>
-            <w:pPr>
-              <w:pStyle w:val="Compact"/>
-              <w:jc w:val="right"/>
-            </w:pPr>
-            <w:r>
-              <w:t xml:space="preserve">All OA Articles</w:t>
-            </w:r>
-          </w:p>
-        </w:tc>
-        <w:tc>
-          <w:tcPr>
-            <w:tcBorders>
-              <w:bottom w:val="single"/>
-            </w:tcBorders>
-            <w:vAlign w:val="bottom"/>
-          </w:tcPr>
-          <w:p>
-            <w:pPr>
-              <w:pStyle w:val="Compact"/>
-              <w:jc w:val="right"/>
-            </w:pPr>
-            <w:r>
-              <w:t xml:space="preserve">Proportion (in%)</w:t>
-            </w:r>
-          </w:p>
-        </w:tc>
-      </w:tr>
-      <w:tr>
-        <w:tc>
-          <w:p>
-            <w:pPr>
-              <w:pStyle w:val="Compact"/>
-              <w:jc w:val="left"/>
-            </w:pPr>
-            <w:r>
-              <w:t xml:space="preserve">Open APC (Offsetting)</w:t>
-            </w:r>
-          </w:p>
-        </w:tc>
-        <w:tc>
-          <w:p>
-            <w:pPr>
-              <w:pStyle w:val="Compact"/>
-              <w:jc w:val="left"/>
-            </w:pPr>
-            <w:r>
-              <w:t xml:space="preserve">Springer Nature</w:t>
-            </w:r>
-          </w:p>
-        </w:tc>
-        <w:tc>
-          <w:p>
-            <w:pPr>
-              <w:pStyle w:val="Compact"/>
-              <w:jc w:val="left"/>
-            </w:pPr>
-            <w:r>
-              <w:t xml:space="preserve">United Kingdom</w:t>
-            </w:r>
-          </w:p>
-        </w:tc>
-        <w:tc>
-          <w:p>
-            <w:pPr>
-              <w:pStyle w:val="Compact"/>
-              <w:jc w:val="right"/>
-            </w:pPr>
-            <w:r>
-              <w:t xml:space="preserve">20</w:t>
-            </w:r>
-          </w:p>
-        </w:tc>
-        <w:tc>
-          <w:p>
-            <w:pPr>
-              <w:pStyle w:val="Compact"/>
-              <w:jc w:val="right"/>
-            </w:pPr>
-            <w:r>
-              <w:t xml:space="preserve">10289</w:t>
-            </w:r>
-          </w:p>
-        </w:tc>
-        <w:tc>
-          <w:p>
-            <w:pPr>
-              <w:pStyle w:val="Compact"/>
-              <w:jc w:val="right"/>
-            </w:pPr>
-            <w:r>
-              <w:t xml:space="preserve">0.19</w:t>
-            </w:r>
-          </w:p>
-        </w:tc>
-      </w:tr>
-      <w:tr>
-        <w:tc>
-          <w:p>
-            <w:pPr>
-              <w:pStyle w:val="Compact"/>
-              <w:jc w:val="left"/>
-            </w:pPr>
-            <w:r>
-              <w:t xml:space="preserve">Open APC (Offsetting)</w:t>
-            </w:r>
-          </w:p>
-        </w:tc>
-        <w:tc>
-          <w:p>
-            <w:pPr>
-              <w:pStyle w:val="Compact"/>
-              <w:jc w:val="left"/>
-            </w:pPr>
-            <w:r>
-              <w:t xml:space="preserve">Springer Nature</w:t>
-            </w:r>
-          </w:p>
-        </w:tc>
-        <w:tc>
-          <w:p>
-            <w:pPr>
-              <w:pStyle w:val="Compact"/>
-              <w:jc w:val="left"/>
-            </w:pPr>
-            <w:r>
-              <w:t xml:space="preserve">Sweden</w:t>
-            </w:r>
-          </w:p>
-        </w:tc>
-        <w:tc>
-          <w:p>
-            <w:pPr>
-              <w:pStyle w:val="Compact"/>
-              <w:jc w:val="right"/>
-            </w:pPr>
-            <w:r>
-              <w:t xml:space="preserve">10</w:t>
-            </w:r>
-          </w:p>
-        </w:tc>
-        <w:tc>
-          <w:p>
-            <w:pPr>
-              <w:pStyle w:val="Compact"/>
-              <w:jc w:val="right"/>
-            </w:pPr>
-            <w:r>
-              <w:t xml:space="preserve">3285</w:t>
-            </w:r>
-          </w:p>
-        </w:tc>
-        <w:tc>
-          <w:p>
-            <w:pPr>
-              <w:pStyle w:val="Compact"/>
-              <w:jc w:val="right"/>
-            </w:pPr>
-            <w:r>
-              <w:t xml:space="preserve">0.30</w:t>
-            </w:r>
-          </w:p>
-        </w:tc>
-      </w:tr>
-      <w:tr>
-        <w:tc>
-          <w:p>
-            <w:pPr>
-              <w:pStyle w:val="Compact"/>
-              <w:jc w:val="left"/>
-            </w:pPr>
-            <w:r>
-              <w:t xml:space="preserve">Open APC (Offsetting)</w:t>
-            </w:r>
-          </w:p>
-        </w:tc>
-        <w:tc>
-          <w:p>
-            <w:pPr>
-              <w:pStyle w:val="Compact"/>
-              <w:jc w:val="left"/>
-            </w:pPr>
-            <w:r>
-              <w:t xml:space="preserve">Springer Nature</w:t>
-            </w:r>
-          </w:p>
-        </w:tc>
-        <w:tc>
-          <w:p>
-            <w:pPr>
-              <w:pStyle w:val="Compact"/>
-              <w:jc w:val="left"/>
-            </w:pPr>
-            <w:r>
-              <w:t xml:space="preserve">Austria</w:t>
-            </w:r>
-          </w:p>
-        </w:tc>
-        <w:tc>
-          <w:p>
-            <w:pPr>
-              <w:pStyle w:val="Compact"/>
-              <w:jc w:val="right"/>
-            </w:pPr>
-            <w:r>
-              <w:t xml:space="preserve">5</w:t>
-            </w:r>
-          </w:p>
-        </w:tc>
-        <w:tc>
-          <w:p>
-            <w:pPr>
-              <w:pStyle w:val="Compact"/>
-              <w:jc w:val="right"/>
-            </w:pPr>
-            <w:r>
-              <w:t xml:space="preserve">1721</w:t>
-            </w:r>
-          </w:p>
-        </w:tc>
-        <w:tc>
-          <w:p>
-            <w:pPr>
-              <w:pStyle w:val="Compact"/>
-              <w:jc w:val="right"/>
-            </w:pPr>
-            <w:r>
-              <w:t xml:space="preserve">0.29</w:t>
-            </w:r>
-          </w:p>
-        </w:tc>
-      </w:tr>
-      <w:tr>
-        <w:tc>
-          <w:p>
-            <w:pPr>
-              <w:pStyle w:val="Compact"/>
-              <w:jc w:val="left"/>
-            </w:pPr>
-            <w:r>
-              <w:t xml:space="preserve">Open APC (Offsetting)</w:t>
-            </w:r>
-          </w:p>
-        </w:tc>
-        <w:tc>
-          <w:p>
-            <w:pPr>
-              <w:pStyle w:val="Compact"/>
-              <w:jc w:val="left"/>
-            </w:pPr>
-            <w:r>
-              <w:t xml:space="preserve">Springer Nature</w:t>
-            </w:r>
-          </w:p>
-        </w:tc>
-        <w:tc>
-          <w:p>
-            <w:pPr>
-              <w:pStyle w:val="Compact"/>
-              <w:jc w:val="left"/>
-            </w:pPr>
-            <w:r>
-              <w:t xml:space="preserve">Germany</w:t>
-            </w:r>
-          </w:p>
-        </w:tc>
-        <w:tc>
-          <w:p>
-            <w:pPr>
-              <w:pStyle w:val="Compact"/>
-              <w:jc w:val="right"/>
-            </w:pPr>
-            <w:r>
-              <w:t xml:space="preserve">3</w:t>
-            </w:r>
-          </w:p>
-        </w:tc>
-        <w:tc>
-          <w:p>
-            <w:pPr>
-              <w:pStyle w:val="Compact"/>
-              <w:jc w:val="right"/>
-            </w:pPr>
-            <w:r>
-              <w:t xml:space="preserve">621</w:t>
-            </w:r>
-          </w:p>
-        </w:tc>
-        <w:tc>
-          <w:p>
-            <w:pPr>
-              <w:pStyle w:val="Compact"/>
-              <w:jc w:val="right"/>
-            </w:pPr>
-            <w:r>
-              <w:t xml:space="preserve">0.48</w:t>
-            </w:r>
-          </w:p>
-        </w:tc>
-      </w:tr>
-      <w:tr>
-        <w:tc>
-          <w:p>
-            <w:pPr>
-              <w:pStyle w:val="Compact"/>
-              <w:jc w:val="left"/>
-            </w:pPr>
-            <w:r>
-              <w:t xml:space="preserve">Open APC (Offsetting)</w:t>
-            </w:r>
-          </w:p>
-        </w:tc>
-        <w:tc>
-          <w:p>
-            <w:pPr>
-              <w:pStyle w:val="Compact"/>
-              <w:jc w:val="left"/>
-            </w:pPr>
-            <w:r>
-              <w:t xml:space="preserve">Springer Nature</w:t>
-            </w:r>
-          </w:p>
-        </w:tc>
-        <w:tc>
-          <w:p>
-            <w:pPr>
-              <w:pStyle w:val="Compact"/>
-              <w:jc w:val="left"/>
-            </w:pPr>
-            <w:r>
-              <w:t xml:space="preserve">Netherlands</w:t>
-            </w:r>
-          </w:p>
-        </w:tc>
-        <w:tc>
-          <w:p>
-            <w:pPr>
-              <w:pStyle w:val="Compact"/>
-              <w:jc w:val="right"/>
-            </w:pPr>
-            <w:r>
-              <w:t xml:space="preserve">2</w:t>
-            </w:r>
-          </w:p>
-        </w:tc>
-        <w:tc>
-          <w:p>
-            <w:pPr>
-              <w:pStyle w:val="Compact"/>
-              <w:jc w:val="right"/>
-            </w:pPr>
-            <w:r>
-              <w:t xml:space="preserve">6085</w:t>
-            </w:r>
-          </w:p>
-        </w:tc>
-        <w:tc>
-          <w:p>
-            <w:pPr>
-              <w:pStyle w:val="Compact"/>
-              <w:jc w:val="right"/>
-            </w:pPr>
-            <w:r>
-              <w:t xml:space="preserve">0.03</w:t>
-            </w:r>
-          </w:p>
-        </w:tc>
-      </w:tr>
-    </w:tbl>
-    <w:p>
-      <w:pPr>
-        <w:pStyle w:val="SourceCode"/>
-      </w:pPr>
-      <w:r>
-        <w:rPr>
-          <w:rStyle w:val="VerbatimChar"/>
-        </w:rPr>
-        <w:t xml:space="preserve">#&gt; # A tibble: 21 x 4</w:t>
-      </w:r>
-      <w:r>
-        <w:br w:type="textWrapping"/>
-      </w:r>
-      <w:r>
-        <w:rPr>
-          <w:rStyle w:val="VerbatimChar"/>
-        </w:rPr>
-        <w:t xml:space="preserve">#&gt;    journal_title                                     jn_volume   hoa  prop</w:t>
-      </w:r>
-      <w:r>
-        <w:br w:type="textWrapping"/>
-      </w:r>
-      <w:r>
-        <w:rPr>
-          <w:rStyle w:val="VerbatimChar"/>
-        </w:rPr>
-        <w:t xml:space="preserve">#&gt;    &lt;chr&gt;                                                 &lt;int&gt; &lt;int&gt; &lt;dbl&gt;</w:t>
-      </w:r>
-      <w:r>
-        <w:br w:type="textWrapping"/>
-      </w:r>
-      <w:r>
-        <w:rPr>
-          <w:rStyle w:val="VerbatimChar"/>
-        </w:rPr>
-        <w:t xml:space="preserve">#&gt;  1 3 Biotech                                               895    60  6.7 </w:t>
-      </w:r>
-      <w:r>
-        <w:br w:type="textWrapping"/>
-      </w:r>
-      <w:r>
-        <w:rPr>
-          <w:rStyle w:val="VerbatimChar"/>
-        </w:rPr>
-        <w:t xml:space="preserve">#&gt;  2 Acta Geophysica                                         232    46 19.8 </w:t>
-      </w:r>
-      <w:r>
-        <w:br w:type="textWrapping"/>
-      </w:r>
-      <w:r>
-        <w:rPr>
-          <w:rStyle w:val="VerbatimChar"/>
-        </w:rPr>
-        <w:t xml:space="preserve">#&gt;  3 Annals of Nuclear Medicine                              273    53 19.4 </w:t>
-      </w:r>
-      <w:r>
-        <w:br w:type="textWrapping"/>
-      </w:r>
-      <w:r>
-        <w:rPr>
-          <w:rStyle w:val="VerbatimChar"/>
-        </w:rPr>
-        <w:t xml:space="preserve">#&gt;  4 Applied Nanoscience                                     292    11  3.77</w:t>
-      </w:r>
-      <w:r>
-        <w:br w:type="textWrapping"/>
-      </w:r>
-      <w:r>
-        <w:rPr>
-          <w:rStyle w:val="VerbatimChar"/>
-        </w:rPr>
-        <w:t xml:space="preserve">#&gt;  5 Arabian Journal for Science and Engineering            2124    12  0.56</w:t>
-      </w:r>
-      <w:r>
-        <w:br w:type="textWrapping"/>
-      </w:r>
-      <w:r>
-        <w:rPr>
-          <w:rStyle w:val="VerbatimChar"/>
-        </w:rPr>
-        <w:t xml:space="preserve">#&gt;  6 Brazilian Journal of Physics                             85     1  1.18</w:t>
-      </w:r>
-      <w:r>
-        <w:br w:type="textWrapping"/>
-      </w:r>
-      <w:r>
-        <w:rPr>
-          <w:rStyle w:val="VerbatimChar"/>
-        </w:rPr>
-        <w:t xml:space="preserve">#&gt;  7 Cancer Treatment Communications                          34     1  2.94</w:t>
-      </w:r>
-      <w:r>
-        <w:br w:type="textWrapping"/>
-      </w:r>
-      <w:r>
-        <w:rPr>
-          <w:rStyle w:val="VerbatimChar"/>
-        </w:rPr>
-        <w:t xml:space="preserve">#&gt;  8 Computational and Applied Mathematics                   462    11  2.38</w:t>
-      </w:r>
-      <w:r>
-        <w:br w:type="textWrapping"/>
-      </w:r>
-      <w:r>
-        <w:rPr>
-          <w:rStyle w:val="VerbatimChar"/>
-        </w:rPr>
-        <w:t xml:space="preserve">#&gt;  9 Gold Bulletin                                            41     2  4.88</w:t>
-      </w:r>
-      <w:r>
-        <w:br w:type="textWrapping"/>
-      </w:r>
-      <w:r>
-        <w:rPr>
-          <w:rStyle w:val="VerbatimChar"/>
-        </w:rPr>
-        <w:t xml:space="preserve">#&gt; 10 Integrating Materials and Manufacturing Innovati…        41     4  9.76</w:t>
-      </w:r>
-      <w:r>
-        <w:br w:type="textWrapping"/>
-      </w:r>
-      <w:r>
-        <w:rPr>
-          <w:rStyle w:val="VerbatimChar"/>
-        </w:rPr>
-        <w:t xml:space="preserve">#&gt; # ... with 11 more rows</w:t>
       </w:r>
     </w:p>
     <w:sectPr/>

</xml_diff>

<commit_message>
rq 3 + 4
</commit_message>
<xml_diff>
--- a/results.docx
+++ b/results.docx
@@ -210,7 +210,7 @@
         <w:pStyle w:val="FirstParagraph"/>
       </w:pPr>
       <w:r>
-        <w:t xml:space="preserve">To obtain the journal publication volume, we retrieved the metadata for all articles indexed in Crossref from the year 2000 onwards. Specifically, Crossref provided the metadata for 137 out of 152 journals (90% of our sample). Our analysis shows that between 2000 and 2018, these journals published 190,951 articles, yet the yearly article volume varies considerably (see Figure 4), ranging from 10 to 638 with half of the journals publishing 56 or fewer articles per year (see Table 1).</w:t>
+        <w:t xml:space="preserve">To obtain the journal publication volume, we retrieved the metadata for all articles indexed in Crossref from the year 2000 onwards. Specifically, Crossref provided the metadata for 137 out of 152 journals (90% of our sample). Our analysis shows that between 2000 and 2018, these journals published 190,951 articles, yet the yearly article volume varies considerably (see Figure 4), ranging from 10 to 638 with half of the journals publishing 56 or fewer articles per year.</w:t>
       </w:r>
     </w:p>
     <w:p>
@@ -272,9 +272,9 @@
       <w:pPr>
         <w:pStyle w:val="Heading4"/>
       </w:pPr>
-      <w:bookmarkStart w:id="28" w:name="c-which-academic-disciplines-do-the-journals-belong-to"/>
-      <w:r>
-        <w:t xml:space="preserve">c) Which academic disciplines do the journals belong to?</w:t>
+      <w:bookmarkStart w:id="28" w:name="c-to-which-academic-disciplines-do-the-journals-belong-to"/>
+      <w:r>
+        <w:t xml:space="preserve">c) To which academic disciplines do the journals belong to?</w:t>
       </w:r>
       <w:bookmarkEnd w:id="28"/>
     </w:p>
@@ -1136,7 +1136,7 @@
         <w:pStyle w:val="FirstParagraph"/>
       </w:pPr>
       <w:r>
-        <w:t xml:space="preserve">Our dataset contains information about whether reverse-flipped journals were related to scholarly societes and academic institutions. We obtained 107 (70 %) reverse-flip journals that were either published together with a scholarly society (N = 59) or at an academic institution (N = 48).</w:t>
+        <w:t xml:space="preserve">Our dataset contains information about whether reverse-flipped journals were related to scholarly societies and academic institutions. We obtained 107 (70 %) reverse-flip journals that were either published together with a scholarly society (N = 59) or at an academic institution (N = 48).</w:t>
       </w:r>
     </w:p>
     <w:p>
@@ -1144,7 +1144,7 @@
         <w:pStyle w:val="BodyText"/>
       </w:pPr>
       <w:r>
-        <w:t xml:space="preserve">Figure presents the extent to which journals were related to scholarly societies or academic institutions at the time of the reverse-flip. It shows that the majority of reverse-flip journals from major publishers were affilated with professional associations and other research organsiations.</w:t>
+        <w:t xml:space="preserve">Figure presents the extent to which journals were related to scholarly societies or academic institutions at the time of the reverse-flip. It shows that the majority of reverse-flip journals from major publishers were affiliated with professional associations and other research organisations.</w:t>
       </w:r>
     </w:p>
     <w:p>
@@ -1567,6 +1567,457 @@
       </w:r>
       <w:r>
         <w:t xml:space="preserve"> </w:t>
+      </w:r>
+    </w:p>
+    <w:p>
+      <w:pPr>
+        <w:pStyle w:val="Heading3"/>
+      </w:pPr>
+      <w:bookmarkStart w:id="35" w:name="research-question-3-before-the-reverse-flip"/>
+      <w:r>
+        <w:t xml:space="preserve">Research Question 3: Before the reverse flip,</w:t>
+      </w:r>
+      <w:bookmarkEnd w:id="35"/>
+    </w:p>
+    <w:p>
+      <w:pPr>
+        <w:pStyle w:val="Heading4"/>
+      </w:pPr>
+      <w:bookmarkStart w:id="36" w:name="a-how-many-journals-had-been-subscription-venues-before-converting-to-oa"/>
+      <w:r>
+        <w:t xml:space="preserve">a) How many journals had been subscription venues before converting to OA?</w:t>
+      </w:r>
+      <w:bookmarkEnd w:id="36"/>
+    </w:p>
+    <w:p>
+      <w:pPr>
+        <w:pStyle w:val="FirstParagraph"/>
+      </w:pPr>
+      <w:r>
+        <w:t xml:space="preserve">We manually checked the past business models of every journal in our sample. As the journal age suggests, not all journals were born fully open access journals, but underwent several business model changes before the reverse flip. In fact, around 62% (N = 95) were subscription-based in the past before converting to fully open access.</w:t>
+      </w:r>
+    </w:p>
+    <w:p>
+      <w:pPr>
+        <w:pStyle w:val="Heading4"/>
+      </w:pPr>
+      <w:bookmarkStart w:id="37" w:name="b-how-many-journals-were-apc-based-and-at-what-price-levels"/>
+      <w:r>
+        <w:t xml:space="preserve">b) How many journals were APC-based, and at what price levels?</w:t>
+      </w:r>
+      <w:bookmarkEnd w:id="37"/>
+    </w:p>
+    <w:p>
+      <w:pPr>
+        <w:pStyle w:val="FirstParagraph"/>
+      </w:pPr>
+      <w:r>
+        <w:t xml:space="preserve">We investigated whether journals charged authors a publication fee using journal list prices. We were able to obtain information about APC pricing for 105 journals, representing 69 % of all reverse-flipped journals studied. Of these, 32 were APC-based. List prices varied considerably, ranging from 120 to 3,000 USD. The median fee was 1,066 USD.</w:t>
+      </w:r>
+    </w:p>
+    <w:p>
+      <w:pPr>
+        <w:pStyle w:val="Heading4"/>
+      </w:pPr>
+      <w:bookmarkStart w:id="38" w:name="c-which-countries-were-the-journals-based-in"/>
+      <w:r>
+        <w:t xml:space="preserve">c) Which countries were the journals based in?</w:t>
+      </w:r>
+      <w:bookmarkEnd w:id="38"/>
+    </w:p>
+    <w:p>
+      <w:pPr>
+        <w:pStyle w:val="Heading3"/>
+      </w:pPr>
+      <w:bookmarkStart w:id="39" w:name="research-question-4-after-the-reverse-flip"/>
+      <w:r>
+        <w:t xml:space="preserve">Research Question 4: After the reverse flip,</w:t>
+      </w:r>
+      <w:bookmarkEnd w:id="39"/>
+    </w:p>
+    <w:p>
+      <w:pPr>
+        <w:pStyle w:val="Heading4"/>
+      </w:pPr>
+      <w:bookmarkStart w:id="40" w:name="a-which-access-model-do-the-journals-operate-on"/>
+      <w:r>
+        <w:t xml:space="preserve">a) Which access model do the journals operate on?</w:t>
+      </w:r>
+      <w:bookmarkEnd w:id="40"/>
+    </w:p>
+    <w:p>
+      <w:pPr>
+        <w:pStyle w:val="FirstParagraph"/>
+      </w:pPr>
+      <w:r>
+        <w:t xml:space="preserve">Table presents the journals’ access model after the reverse-flip. Our analysis shows that around 50 % (N = 76) of the journals shifted to a hybrid OA model, while the remaining 50 % (N = 76) transformed to subscription venues.</w:t>
+      </w:r>
+    </w:p>
+    <w:p>
+      <w:pPr>
+        <w:pStyle w:val="BodyText"/>
+      </w:pPr>
+      <w:r>
+        <w:t xml:space="preserve">offer options to make articles immediately available after a fee was paid, also known as hybrid open access. 76 or 50 % (N = 76) journals operated under a subscription-based model only.</w:t>
+      </w:r>
+    </w:p>
+    <w:p>
+      <w:pPr>
+        <w:pStyle w:val="TableCaption"/>
+      </w:pPr>
+      <w:r>
+        <w:t xml:space="preserve">Business model of journals after reverse flip</w:t>
+      </w:r>
+    </w:p>
+    <w:tbl>
+      <w:tblPr>
+        <w:tblStyle w:val="Table"/>
+        <w:tblW w:type="pct" w:w="0.0"/>
+        <w:tblLook w:firstRow="1"/>
+        <w:tblCaption w:val="Business model of journals after reverse flip"/>
+      </w:tblPr>
+      <w:tblGrid/>
+      <w:tr>
+        <w:trPr>
+          <w:cnfStyle w:firstRow="1"/>
+        </w:trPr>
+        <w:tc>
+          <w:tcPr>
+            <w:tcBorders>
+              <w:bottom w:val="single"/>
+            </w:tcBorders>
+            <w:vAlign w:val="bottom"/>
+          </w:tcPr>
+          <w:p>
+            <w:pPr>
+              <w:pStyle w:val="Compact"/>
+              <w:jc w:val="left"/>
+            </w:pPr>
+            <w:r>
+              <w:t xml:space="preserve">Business model</w:t>
+            </w:r>
+          </w:p>
+        </w:tc>
+        <w:tc>
+          <w:tcPr>
+            <w:tcBorders>
+              <w:bottom w:val="single"/>
+            </w:tcBorders>
+            <w:vAlign w:val="bottom"/>
+          </w:tcPr>
+          <w:p>
+            <w:pPr>
+              <w:pStyle w:val="Compact"/>
+              <w:jc w:val="right"/>
+            </w:pPr>
+            <w:r>
+              <w:t xml:space="preserve">Journals</w:t>
+            </w:r>
+          </w:p>
+        </w:tc>
+        <w:tc>
+          <w:tcPr>
+            <w:tcBorders>
+              <w:bottom w:val="single"/>
+            </w:tcBorders>
+            <w:vAlign w:val="bottom"/>
+          </w:tcPr>
+          <w:p>
+            <w:pPr>
+              <w:pStyle w:val="Compact"/>
+              <w:jc w:val="right"/>
+            </w:pPr>
+            <w:r>
+              <w:t xml:space="preserve">Proportion</w:t>
+            </w:r>
+          </w:p>
+        </w:tc>
+      </w:tr>
+      <w:tr>
+        <w:tc>
+          <w:p>
+            <w:pPr>
+              <w:pStyle w:val="Compact"/>
+              <w:jc w:val="left"/>
+            </w:pPr>
+            <w:r>
+              <w:t xml:space="preserve">Hybrid</w:t>
+            </w:r>
+          </w:p>
+        </w:tc>
+        <w:tc>
+          <w:p>
+            <w:pPr>
+              <w:pStyle w:val="Compact"/>
+              <w:jc w:val="right"/>
+            </w:pPr>
+            <w:r>
+              <w:t xml:space="preserve">76</w:t>
+            </w:r>
+          </w:p>
+        </w:tc>
+        <w:tc>
+          <w:p>
+            <w:pPr>
+              <w:pStyle w:val="Compact"/>
+              <w:jc w:val="right"/>
+            </w:pPr>
+            <w:r>
+              <w:t xml:space="preserve">50</w:t>
+            </w:r>
+          </w:p>
+        </w:tc>
+      </w:tr>
+      <w:tr>
+        <w:tc>
+          <w:p>
+            <w:pPr>
+              <w:pStyle w:val="Compact"/>
+              <w:jc w:val="left"/>
+            </w:pPr>
+            <w:r>
+              <w:t xml:space="preserve">Subscription</w:t>
+            </w:r>
+          </w:p>
+        </w:tc>
+        <w:tc>
+          <w:p>
+            <w:pPr>
+              <w:pStyle w:val="Compact"/>
+              <w:jc w:val="right"/>
+            </w:pPr>
+            <w:r>
+              <w:t xml:space="preserve">76</w:t>
+            </w:r>
+          </w:p>
+        </w:tc>
+        <w:tc>
+          <w:p>
+            <w:pPr>
+              <w:pStyle w:val="Compact"/>
+              <w:jc w:val="right"/>
+            </w:pPr>
+            <w:r>
+              <w:t xml:space="preserve">50</w:t>
+            </w:r>
+          </w:p>
+        </w:tc>
+      </w:tr>
+      <w:tr>
+        <w:tc>
+          <w:p>
+            <w:pPr>
+              <w:pStyle w:val="Compact"/>
+              <w:jc w:val="left"/>
+            </w:pPr>
+            <w:r>
+              <w:t xml:space="preserve">Total</w:t>
+            </w:r>
+          </w:p>
+        </w:tc>
+        <w:tc>
+          <w:p>
+            <w:pPr>
+              <w:pStyle w:val="Compact"/>
+              <w:jc w:val="right"/>
+            </w:pPr>
+            <w:r>
+              <w:t xml:space="preserve">152</w:t>
+            </w:r>
+          </w:p>
+        </w:tc>
+        <w:tc>
+          <w:p>
+            <w:pPr>
+              <w:pStyle w:val="Compact"/>
+              <w:jc w:val="right"/>
+            </w:pPr>
+            <w:r>
+              <w:t xml:space="preserve">100</w:t>
+            </w:r>
+          </w:p>
+        </w:tc>
+      </w:tr>
+    </w:tbl>
+    <w:p>
+      <w:pPr>
+        <w:pStyle w:val="Heading4"/>
+      </w:pPr>
+      <w:bookmarkStart w:id="41" w:name="b-does-the-publication-volume-change"/>
+      <w:r>
+        <w:t xml:space="preserve">b) Does the publication volume change?</w:t>
+      </w:r>
+      <w:bookmarkEnd w:id="41"/>
+    </w:p>
+    <w:p>
+      <w:pPr>
+        <w:pStyle w:val="FirstParagraph"/>
+      </w:pPr>
+      <w:r>
+        <w:t xml:space="preserve">To determine the variation in publication volume, we studied all journals that had reverse-flipped until 2016 for which Crossref provided article metadata two years before and after the conversion (N = 94). For the most part, the article volumes two years before and after the flip reveal little change (see Figure X), yet some individual cases show a noticeable increase. Elsevier’s Meta Gene, for example, launched as an OA journal with 16 published articles in 2013; the journal flipped to a hybrid model in 2016, publishing 86 articles that year, and increased its article volume to 201 in 2018.</w:t>
+      </w:r>
+    </w:p>
+    <w:p>
+      <w:pPr>
+        <w:pStyle w:val="CaptionedFigure"/>
+      </w:pPr>
+      <w:r>
+        <w:drawing>
+          <wp:inline>
+            <wp:extent cx="5334000" cy="3295226"/>
+            <wp:effectExtent b="0" l="0" r="0" t="0"/>
+            <wp:docPr descr="Developement of publication volume two years before and after the reverse flip." title="" id="1" name="Picture"/>
+            <a:graphic>
+              <a:graphicData uri="http://schemas.openxmlformats.org/drawingml/2006/picture">
+                <pic:pic>
+                  <pic:nvPicPr>
+                    <pic:cNvPr descr="results_files/figure-docx/unnamed-chunk-17-1.png" id="0" name="Picture"/>
+                    <pic:cNvPicPr>
+                      <a:picLocks noChangeArrowheads="1" noChangeAspect="1"/>
+                    </pic:cNvPicPr>
+                  </pic:nvPicPr>
+                  <pic:blipFill>
+                    <a:blip r:embed="rId42"/>
+                    <a:stretch>
+                      <a:fillRect/>
+                    </a:stretch>
+                  </pic:blipFill>
+                  <pic:spPr bwMode="auto">
+                    <a:xfrm>
+                      <a:off x="0" y="0"/>
+                      <a:ext cx="5334000" cy="3295226"/>
+                    </a:xfrm>
+                    <a:prstGeom prst="rect">
+                      <a:avLst/>
+                    </a:prstGeom>
+                    <a:noFill/>
+                    <a:ln w="9525">
+                      <a:noFill/>
+                      <a:headEnd/>
+                      <a:tailEnd/>
+                    </a:ln>
+                  </pic:spPr>
+                </pic:pic>
+              </a:graphicData>
+            </a:graphic>
+          </wp:inline>
+        </w:drawing>
+      </w:r>
+    </w:p>
+    <w:p>
+      <w:pPr>
+        <w:pStyle w:val="ImageCaption"/>
+      </w:pPr>
+      <w:r>
+        <w:t xml:space="preserve">Developement of publication volume two years before and after the reverse flip.</w:t>
+      </w:r>
+    </w:p>
+    <w:p>
+      <w:pPr>
+        <w:pStyle w:val="BodyText"/>
+      </w:pPr>
+      <w:r>
+        <w:t xml:space="preserve">There are, however, some cases were article volume increased noticeably. One example is the journal</w:t>
+      </w:r>
+      <w:r>
+        <w:t xml:space="preserve"> </w:t>
+      </w:r>
+      <w:r>
+        <w:rPr>
+          <w:i/>
+        </w:rPr>
+        <w:t xml:space="preserve">Meta Gene</w:t>
+      </w:r>
+      <w:r>
+        <w:t xml:space="preserve"> </w:t>
+      </w:r>
+      <w:r>
+        <w:t xml:space="preserve">launched by Elsevier BV in 2013. Its article volume grew from 86 articles published in the year of the reverse flip (2016) to 201 articles published two years after (2018).</w:t>
+      </w:r>
+    </w:p>
+    <w:p>
+      <w:pPr>
+        <w:pStyle w:val="Heading4"/>
+      </w:pPr>
+      <w:bookmarkStart w:id="43" w:name="c-do-journal-level-citation-metrics-change"/>
+      <w:r>
+        <w:t xml:space="preserve">c) Do journal-level citation metrics change?</w:t>
+      </w:r>
+      <w:bookmarkEnd w:id="43"/>
+    </w:p>
+    <w:p>
+      <w:pPr>
+        <w:pStyle w:val="FirstParagraph"/>
+      </w:pPr>
+      <w:r>
+        <w:t xml:space="preserve">To investigate whether the citation impact changed after the access model conversion, we used the Source Normalized Impact per Paper (SNIP) indicator from the Centre for Science and Technology Studies (CWTS), matching 117 of 152 journals from our sample.</w:t>
+      </w:r>
+      <w:r>
+        <w:t xml:space="preserve"> </w:t>
+      </w:r>
+      <w:r>
+        <w:t xml:space="preserve">The most recent SNIP values were reported for 2017; accordingly, we only included journals that flipped until 2015 (N = 82).</w:t>
+      </w:r>
+      <w:r>
+        <w:t xml:space="preserve"> </w:t>
+      </w:r>
+      <w:r>
+        <w:t xml:space="preserve">Figure illustrates the SNIP distribution of reverse-flip journals two years before and after the conversion. Our analysis highlights that there is only little change in SNIP values before and after the business model change.</w:t>
+      </w:r>
+    </w:p>
+    <w:p>
+      <w:pPr>
+        <w:pStyle w:val="CaptionedFigure"/>
+      </w:pPr>
+      <w:r>
+        <w:drawing>
+          <wp:inline>
+            <wp:extent cx="5334000" cy="3295226"/>
+            <wp:effectExtent b="0" l="0" r="0" t="0"/>
+            <wp:docPr descr="Development of source normalized impact per paper (SNIP) value between two years before and after the reverse flip. Coordinate system limited to SNIP value 2.5" title="" id="1" name="Picture"/>
+            <a:graphic>
+              <a:graphicData uri="http://schemas.openxmlformats.org/drawingml/2006/picture">
+                <pic:pic>
+                  <pic:nvPicPr>
+                    <pic:cNvPr descr="results_files/figure-docx/unnamed-chunk-19-1.png" id="0" name="Picture"/>
+                    <pic:cNvPicPr>
+                      <a:picLocks noChangeArrowheads="1" noChangeAspect="1"/>
+                    </pic:cNvPicPr>
+                  </pic:nvPicPr>
+                  <pic:blipFill>
+                    <a:blip r:embed="rId44"/>
+                    <a:stretch>
+                      <a:fillRect/>
+                    </a:stretch>
+                  </pic:blipFill>
+                  <pic:spPr bwMode="auto">
+                    <a:xfrm>
+                      <a:off x="0" y="0"/>
+                      <a:ext cx="5334000" cy="3295226"/>
+                    </a:xfrm>
+                    <a:prstGeom prst="rect">
+                      <a:avLst/>
+                    </a:prstGeom>
+                    <a:noFill/>
+                    <a:ln w="9525">
+                      <a:noFill/>
+                      <a:headEnd/>
+                      <a:tailEnd/>
+                    </a:ln>
+                  </pic:spPr>
+                </pic:pic>
+              </a:graphicData>
+            </a:graphic>
+          </wp:inline>
+        </w:drawing>
+      </w:r>
+    </w:p>
+    <w:p>
+      <w:pPr>
+        <w:pStyle w:val="ImageCaption"/>
+      </w:pPr>
+      <w:r>
+        <w:t xml:space="preserve">Development of source normalized impact per paper (SNIP) value between two years before and after the reverse flip. Coordinate system limited to SNIP value 2.5</w:t>
       </w:r>
     </w:p>
     <w:sectPr/>

</xml_diff>

<commit_message>
RQ 4 and 5
</commit_message>
<xml_diff>
--- a/results.docx
+++ b/results.docx
@@ -1655,14 +1655,6 @@
     </w:p>
     <w:p>
       <w:pPr>
-        <w:pStyle w:val="BodyText"/>
-      </w:pPr>
-      <w:r>
-        <w:t xml:space="preserve">offer options to make articles immediately available after a fee was paid, also known as hybrid open access. 76 or 50 % (N = 76) journals operated under a subscription-based model only.</w:t>
-      </w:r>
-    </w:p>
-    <w:p>
-      <w:pPr>
         <w:pStyle w:val="TableCaption"/>
       </w:pPr>
       <w:r>
@@ -2018,6 +2010,527 @@
       </w:pPr>
       <w:r>
         <w:t xml:space="preserve">Development of source normalized impact per paper (SNIP) value between two years before and after the reverse flip. Coordinate system limited to SNIP value 2.5</w:t>
+      </w:r>
+    </w:p>
+    <w:p>
+      <w:pPr>
+        <w:pStyle w:val="Heading3"/>
+      </w:pPr>
+      <w:bookmarkStart w:id="45" w:name="research-question-5-for-hybrid-journalsoa-journals-that-have-flipped-to-hybrid-oa-directly-as-well-as-oa-journals-that-first-became-subscription-venues-and-then-at-a-later-point-incorporated-hybrid-oa"/>
+      <w:r>
+        <w:t xml:space="preserve">Research Question 5: For hybrid journals—OA journals that have flipped to hybrid OA directly as well as OA journals that first became subscription venues and then, at a later point, incorporated hybrid OA—,</w:t>
+      </w:r>
+      <w:bookmarkEnd w:id="45"/>
+    </w:p>
+    <w:p>
+      <w:pPr>
+        <w:pStyle w:val="Heading4"/>
+      </w:pPr>
+      <w:bookmarkStart w:id="46" w:name="a-how-do-apc-levels-differ-before-and-after-the-flip"/>
+      <w:r>
+        <w:t xml:space="preserve">a) How do APC levels differ before and after the flip?</w:t>
+      </w:r>
+      <w:bookmarkEnd w:id="46"/>
+    </w:p>
+    <w:p>
+      <w:pPr>
+        <w:pStyle w:val="FirstParagraph"/>
+      </w:pPr>
+      <w:r>
+        <w:t xml:space="preserve">We were able to obtain publication fee list prices before and after the flip including the most recent level in 2018 for 31 journals. Figure compares them with each other, highlighting an considerable increase after the reverse flip.</w:t>
+      </w:r>
+    </w:p>
+    <w:p>
+      <w:pPr>
+        <w:pStyle w:val="CaptionedFigure"/>
+      </w:pPr>
+      <w:r>
+        <w:drawing>
+          <wp:inline>
+            <wp:extent cx="5334000" cy="3295226"/>
+            <wp:effectExtent b="0" l="0" r="0" t="0"/>
+            <wp:docPr descr="APC list prices before and after the flip including most current level among reverse-flip journals." title="" id="1" name="Picture"/>
+            <a:graphic>
+              <a:graphicData uri="http://schemas.openxmlformats.org/drawingml/2006/picture">
+                <pic:pic>
+                  <pic:nvPicPr>
+                    <pic:cNvPr descr="results_files/figure-docx/unnamed-chunk-21-1.png" id="0" name="Picture"/>
+                    <pic:cNvPicPr>
+                      <a:picLocks noChangeArrowheads="1" noChangeAspect="1"/>
+                    </pic:cNvPicPr>
+                  </pic:nvPicPr>
+                  <pic:blipFill>
+                    <a:blip r:embed="rId47"/>
+                    <a:stretch>
+                      <a:fillRect/>
+                    </a:stretch>
+                  </pic:blipFill>
+                  <pic:spPr bwMode="auto">
+                    <a:xfrm>
+                      <a:off x="0" y="0"/>
+                      <a:ext cx="5334000" cy="3295226"/>
+                    </a:xfrm>
+                    <a:prstGeom prst="rect">
+                      <a:avLst/>
+                    </a:prstGeom>
+                    <a:noFill/>
+                    <a:ln w="9525">
+                      <a:noFill/>
+                      <a:headEnd/>
+                      <a:tailEnd/>
+                    </a:ln>
+                  </pic:spPr>
+                </pic:pic>
+              </a:graphicData>
+            </a:graphic>
+          </wp:inline>
+        </w:drawing>
+      </w:r>
+    </w:p>
+    <w:p>
+      <w:pPr>
+        <w:pStyle w:val="ImageCaption"/>
+      </w:pPr>
+      <w:r>
+        <w:t xml:space="preserve">APC list prices before and after the flip including most current level among reverse-flip journals.</w:t>
+      </w:r>
+    </w:p>
+    <w:p>
+      <w:pPr>
+        <w:pStyle w:val="Heading4"/>
+      </w:pPr>
+      <w:bookmarkStart w:id="48" w:name="b-what-is-the-uptake-of-hybrid-oa-articles-was-open-access-publication-in-reverse-flip-journals-enabled-by-transformative-aggrements"/>
+      <w:r>
+        <w:t xml:space="preserve">b) What is the uptake of hybrid OA articles; Was open access publication in reverse-flip journals enabled by transformative aggrements</w:t>
+      </w:r>
+      <w:bookmarkEnd w:id="48"/>
+    </w:p>
+    <w:p>
+      <w:pPr>
+        <w:pStyle w:val="FirstParagraph"/>
+      </w:pPr>
+      <w:r>
+        <w:t xml:space="preserve">Retrieving open content licenses including start date from Crossref, we were able to obtain 416 articles from 21 that were made available immediately as open access articles in the year or after the reverse flip. They represent 5.4% of the total article volume studied.</w:t>
+      </w:r>
+    </w:p>
+    <w:p>
+      <w:pPr>
+        <w:pStyle w:val="BodyText"/>
+      </w:pPr>
+      <w:r>
+        <w:t xml:space="preserve">Using data from the Open APC initiative, we finally checked whether institutions have financed hybrid open access articles in reverse-flipped journals. We found evidence for institutional sponsorship for three individual articles in reverse-flip journals, and as part of a transformative agreement</w:t>
+      </w:r>
+      <w:r>
+        <w:t xml:space="preserve"> </w:t>
+      </w:r>
+      <w:r>
+        <w:t xml:space="preserve">“</w:t>
+      </w:r>
+      <w:r>
+        <w:t xml:space="preserve">Springer Compact</w:t>
+      </w:r>
+      <w:r>
+        <w:t xml:space="preserve">”</w:t>
+      </w:r>
+      <w:r>
+        <w:t xml:space="preserve"> </w:t>
+      </w:r>
+      <w:r>
+        <w:t xml:space="preserve">offered by Springer Nature to individual institutions and countries. Table summaries the total number of articles in reverse-flip journal that were made openly available under</w:t>
+      </w:r>
+      <w:r>
+        <w:t xml:space="preserve"> </w:t>
+      </w:r>
+      <w:r>
+        <w:t xml:space="preserve">“</w:t>
+      </w:r>
+      <w:r>
+        <w:t xml:space="preserve">Springer Compact</w:t>
+      </w:r>
+      <w:r>
+        <w:t xml:space="preserve">”</w:t>
+      </w:r>
+      <w:r>
+        <w:t xml:space="preserve"> </w:t>
+      </w:r>
+      <w:r>
+        <w:t xml:space="preserve">agreements, as well as its proportion per transformation contract. Although the proportion these articles is marginally, findings suggest that mechanisms were missing that would have helped institutions to prevent funding of open access publication in reverse-flipped journals.</w:t>
+      </w:r>
+    </w:p>
+    <w:tbl>
+      <w:tblPr>
+        <w:tblStyle w:val="Table"/>
+        <w:tblW w:type="pct" w:w="0.0"/>
+        <w:tblLook w:firstRow="1"/>
+      </w:tblPr>
+      <w:tblGrid/>
+      <w:tr>
+        <w:trPr>
+          <w:cnfStyle w:firstRow="1"/>
+        </w:trPr>
+        <w:tc>
+          <w:tcPr>
+            <w:tcBorders>
+              <w:bottom w:val="single"/>
+            </w:tcBorders>
+            <w:vAlign w:val="bottom"/>
+          </w:tcPr>
+          <w:p>
+            <w:pPr>
+              <w:pStyle w:val="Compact"/>
+              <w:jc w:val="left"/>
+            </w:pPr>
+            <w:r>
+              <w:t xml:space="preserve">Sponsor</w:t>
+            </w:r>
+          </w:p>
+        </w:tc>
+        <w:tc>
+          <w:tcPr>
+            <w:tcBorders>
+              <w:bottom w:val="single"/>
+            </w:tcBorders>
+            <w:vAlign w:val="bottom"/>
+          </w:tcPr>
+          <w:p>
+            <w:pPr>
+              <w:pStyle w:val="Compact"/>
+              <w:jc w:val="right"/>
+            </w:pPr>
+            <w:r>
+              <w:t xml:space="preserve">OA Articles in Reverse Flip Journals</w:t>
+            </w:r>
+          </w:p>
+        </w:tc>
+        <w:tc>
+          <w:tcPr>
+            <w:tcBorders>
+              <w:bottom w:val="single"/>
+            </w:tcBorders>
+            <w:vAlign w:val="bottom"/>
+          </w:tcPr>
+          <w:p>
+            <w:pPr>
+              <w:pStyle w:val="Compact"/>
+              <w:jc w:val="right"/>
+            </w:pPr>
+            <w:r>
+              <w:t xml:space="preserve">All OA Articles</w:t>
+            </w:r>
+          </w:p>
+        </w:tc>
+        <w:tc>
+          <w:tcPr>
+            <w:tcBorders>
+              <w:bottom w:val="single"/>
+            </w:tcBorders>
+            <w:vAlign w:val="bottom"/>
+          </w:tcPr>
+          <w:p>
+            <w:pPr>
+              <w:pStyle w:val="Compact"/>
+              <w:jc w:val="right"/>
+            </w:pPr>
+            <w:r>
+              <w:t xml:space="preserve">Proportion (in%)</w:t>
+            </w:r>
+          </w:p>
+        </w:tc>
+      </w:tr>
+      <w:tr>
+        <w:tc>
+          <w:p>
+            <w:pPr>
+              <w:pStyle w:val="Compact"/>
+              <w:jc w:val="left"/>
+            </w:pPr>
+            <w:r>
+              <w:t xml:space="preserve">United Kingdom</w:t>
+            </w:r>
+          </w:p>
+        </w:tc>
+        <w:tc>
+          <w:p>
+            <w:pPr>
+              <w:pStyle w:val="Compact"/>
+              <w:jc w:val="right"/>
+            </w:pPr>
+            <w:r>
+              <w:t xml:space="preserve">20</w:t>
+            </w:r>
+          </w:p>
+        </w:tc>
+        <w:tc>
+          <w:p>
+            <w:pPr>
+              <w:pStyle w:val="Compact"/>
+              <w:jc w:val="right"/>
+            </w:pPr>
+            <w:r>
+              <w:t xml:space="preserve">10289</w:t>
+            </w:r>
+          </w:p>
+        </w:tc>
+        <w:tc>
+          <w:p>
+            <w:pPr>
+              <w:pStyle w:val="Compact"/>
+              <w:jc w:val="right"/>
+            </w:pPr>
+            <w:r>
+              <w:t xml:space="preserve">0.19</w:t>
+            </w:r>
+          </w:p>
+        </w:tc>
+      </w:tr>
+      <w:tr>
+        <w:tc>
+          <w:p>
+            <w:pPr>
+              <w:pStyle w:val="Compact"/>
+              <w:jc w:val="left"/>
+            </w:pPr>
+            <w:r>
+              <w:t xml:space="preserve">Sweden</w:t>
+            </w:r>
+          </w:p>
+        </w:tc>
+        <w:tc>
+          <w:p>
+            <w:pPr>
+              <w:pStyle w:val="Compact"/>
+              <w:jc w:val="right"/>
+            </w:pPr>
+            <w:r>
+              <w:t xml:space="preserve">10</w:t>
+            </w:r>
+          </w:p>
+        </w:tc>
+        <w:tc>
+          <w:p>
+            <w:pPr>
+              <w:pStyle w:val="Compact"/>
+              <w:jc w:val="right"/>
+            </w:pPr>
+            <w:r>
+              <w:t xml:space="preserve">3285</w:t>
+            </w:r>
+          </w:p>
+        </w:tc>
+        <w:tc>
+          <w:p>
+            <w:pPr>
+              <w:pStyle w:val="Compact"/>
+              <w:jc w:val="right"/>
+            </w:pPr>
+            <w:r>
+              <w:t xml:space="preserve">0.30</w:t>
+            </w:r>
+          </w:p>
+        </w:tc>
+      </w:tr>
+      <w:tr>
+        <w:tc>
+          <w:p>
+            <w:pPr>
+              <w:pStyle w:val="Compact"/>
+              <w:jc w:val="left"/>
+            </w:pPr>
+            <w:r>
+              <w:t xml:space="preserve">Austria</w:t>
+            </w:r>
+          </w:p>
+        </w:tc>
+        <w:tc>
+          <w:p>
+            <w:pPr>
+              <w:pStyle w:val="Compact"/>
+              <w:jc w:val="right"/>
+            </w:pPr>
+            <w:r>
+              <w:t xml:space="preserve">5</w:t>
+            </w:r>
+          </w:p>
+        </w:tc>
+        <w:tc>
+          <w:p>
+            <w:pPr>
+              <w:pStyle w:val="Compact"/>
+              <w:jc w:val="right"/>
+            </w:pPr>
+            <w:r>
+              <w:t xml:space="preserve">1721</w:t>
+            </w:r>
+          </w:p>
+        </w:tc>
+        <w:tc>
+          <w:p>
+            <w:pPr>
+              <w:pStyle w:val="Compact"/>
+              <w:jc w:val="right"/>
+            </w:pPr>
+            <w:r>
+              <w:t xml:space="preserve">0.29</w:t>
+            </w:r>
+          </w:p>
+        </w:tc>
+      </w:tr>
+      <w:tr>
+        <w:tc>
+          <w:p>
+            <w:pPr>
+              <w:pStyle w:val="Compact"/>
+              <w:jc w:val="left"/>
+            </w:pPr>
+            <w:r>
+              <w:t xml:space="preserve">Germany</w:t>
+            </w:r>
+          </w:p>
+        </w:tc>
+        <w:tc>
+          <w:p>
+            <w:pPr>
+              <w:pStyle w:val="Compact"/>
+              <w:jc w:val="right"/>
+            </w:pPr>
+            <w:r>
+              <w:t xml:space="preserve">3</w:t>
+            </w:r>
+          </w:p>
+        </w:tc>
+        <w:tc>
+          <w:p>
+            <w:pPr>
+              <w:pStyle w:val="Compact"/>
+              <w:jc w:val="right"/>
+            </w:pPr>
+            <w:r>
+              <w:t xml:space="preserve">621</w:t>
+            </w:r>
+          </w:p>
+        </w:tc>
+        <w:tc>
+          <w:p>
+            <w:pPr>
+              <w:pStyle w:val="Compact"/>
+              <w:jc w:val="right"/>
+            </w:pPr>
+            <w:r>
+              <w:t xml:space="preserve">0.48</w:t>
+            </w:r>
+          </w:p>
+        </w:tc>
+      </w:tr>
+      <w:tr>
+        <w:tc>
+          <w:p>
+            <w:pPr>
+              <w:pStyle w:val="Compact"/>
+              <w:jc w:val="left"/>
+            </w:pPr>
+            <w:r>
+              <w:t xml:space="preserve">Netherlands</w:t>
+            </w:r>
+          </w:p>
+        </w:tc>
+        <w:tc>
+          <w:p>
+            <w:pPr>
+              <w:pStyle w:val="Compact"/>
+              <w:jc w:val="right"/>
+            </w:pPr>
+            <w:r>
+              <w:t xml:space="preserve">2</w:t>
+            </w:r>
+          </w:p>
+        </w:tc>
+        <w:tc>
+          <w:p>
+            <w:pPr>
+              <w:pStyle w:val="Compact"/>
+              <w:jc w:val="right"/>
+            </w:pPr>
+            <w:r>
+              <w:t xml:space="preserve">6085</w:t>
+            </w:r>
+          </w:p>
+        </w:tc>
+        <w:tc>
+          <w:p>
+            <w:pPr>
+              <w:pStyle w:val="Compact"/>
+              <w:jc w:val="right"/>
+            </w:pPr>
+            <w:r>
+              <w:t xml:space="preserve">0.03</w:t>
+            </w:r>
+          </w:p>
+        </w:tc>
+      </w:tr>
+    </w:tbl>
+    <w:p>
+      <w:pPr>
+        <w:pStyle w:val="Heading4"/>
+      </w:pPr>
+      <w:bookmarkStart w:id="49" w:name="c-how-long-are-the-embargo-periods"/>
+      <w:r>
+        <w:t xml:space="preserve">c) How long are the embargo periods?</w:t>
+      </w:r>
+      <w:bookmarkEnd w:id="49"/>
+    </w:p>
+    <w:p>
+      <w:pPr>
+        <w:pStyle w:val="FirstParagraph"/>
+      </w:pPr>
+      <w:r>
+        <w:t xml:space="preserve">We were able to find the embargo periods for 112) out of 154 reverse-flip journals that currently offer a hybrid OA option. The majority of the journals (N=73) does not allow authors to share their work openly, for example by depositing a copy of the manuscript in an OA repository, until 12 months after it has been published. However, 14% of the journals (N=16) raise the bar to 24 months, while 12% (N=13) do not impose any embargo periods (Figure).</w:t>
+      </w:r>
+    </w:p>
+    <w:p>
+      <w:pPr>
+        <w:pStyle w:val="BodyText"/>
+      </w:pPr>
+      <w:r>
+        <w:drawing>
+          <wp:inline>
+            <wp:extent cx="5334000" cy="3295226"/>
+            <wp:effectExtent b="0" l="0" r="0" t="0"/>
+            <wp:docPr descr="" title="" id="1" name="Picture"/>
+            <a:graphic>
+              <a:graphicData uri="http://schemas.openxmlformats.org/drawingml/2006/picture">
+                <pic:pic>
+                  <pic:nvPicPr>
+                    <pic:cNvPr descr="results_files/figure-docx/unnamed-chunk-25-1.png" id="0" name="Picture"/>
+                    <pic:cNvPicPr>
+                      <a:picLocks noChangeArrowheads="1" noChangeAspect="1"/>
+                    </pic:cNvPicPr>
+                  </pic:nvPicPr>
+                  <pic:blipFill>
+                    <a:blip r:embed="rId50"/>
+                    <a:stretch>
+                      <a:fillRect/>
+                    </a:stretch>
+                  </pic:blipFill>
+                  <pic:spPr bwMode="auto">
+                    <a:xfrm>
+                      <a:off x="0" y="0"/>
+                      <a:ext cx="5334000" cy="3295226"/>
+                    </a:xfrm>
+                    <a:prstGeom prst="rect">
+                      <a:avLst/>
+                    </a:prstGeom>
+                    <a:noFill/>
+                    <a:ln w="9525">
+                      <a:noFill/>
+                      <a:headEnd/>
+                      <a:tailEnd/>
+                    </a:ln>
+                  </pic:spPr>
+                </pic:pic>
+              </a:graphicData>
+            </a:graphic>
+          </wp:inline>
+        </w:drawing>
       </w:r>
     </w:p>
     <w:sectPr/>

</xml_diff>

<commit_message>
some fixes from @lmatthia and mikael
</commit_message>
<xml_diff>
--- a/results.docx
+++ b/results.docx
@@ -37,7 +37,7 @@
         <w:pStyle w:val="FirstParagraph"/>
       </w:pPr>
       <w:r>
-        <w:t xml:space="preserve">We identified 152 journals that converted from fully open access to a subscription model, including hybrid open access. While we discovered reverse-flips as early as 2005, the majority of journals changed their business model from 2013 onward (see Figure 3).</w:t>
+        <w:t xml:space="preserve">We identified 152 journals that reverse-flipped from fully OA to a subscription model, including hybrid OA. While we discovered reverse-flips as early as 2005, the majority of journals changed their business model from 2013 onward (see Figure 3).</w:t>
       </w:r>
     </w:p>
     <w:p>
@@ -49,7 +49,7 @@
           <wp:inline>
             <wp:extent cx="5334000" cy="3295226"/>
             <wp:effectExtent b="0" l="0" r="0" t="0"/>
-            <wp:docPr descr="Number of journals converted from fully open access to a subscription-based business model per year." title="" id="1" name="Picture"/>
+            <wp:docPr descr="Number of journals converted from fully open access to a subscription-based business model per year" title="" id="1" name="Picture"/>
             <a:graphic>
               <a:graphicData uri="http://schemas.openxmlformats.org/drawingml/2006/picture">
                 <pic:pic>
@@ -92,7 +92,7 @@
         <w:pStyle w:val="ImageCaption"/>
       </w:pPr>
       <w:r>
-        <w:t xml:space="preserve">Number of journals converted from fully open access to a subscription-based business model per year.</w:t>
+        <w:t xml:space="preserve">Number of journals converted from fully open access to a subscription-based business model per year</w:t>
       </w:r>
     </w:p>
     <w:p>
@@ -120,15 +120,13 @@
         <w:pStyle w:val="FirstParagraph"/>
       </w:pPr>
       <w:r>
-        <w:t xml:space="preserve">We investigated the coverage of reverse-flip journals in the following four major bibliometric databases: Crossref, a large DOI registration agency for scholarly works, Scopus, Journal Citation Report (JCR) listing journals indexed in the Web of Science, and MEDLINE. This analysis is based at the journal-level by matching ISSN variants. We used the most current available journal lists and search indexes at the time of our analysis in January 2019.</w:t>
-      </w:r>
-    </w:p>
-    <w:p>
-      <w:pPr>
-        <w:pStyle w:val="BodyText"/>
-      </w:pPr>
-      <w:r>
-        <w:t xml:space="preserve">In total, we found 147 journals that were indexed by at least one bibliometric databases examined, covering 97% of the journals in our study. Figure presents the number of reverse-flip journals that were indexed by each database together with the intersections with the other databases using the UpSet technique (</w:t>
+        <w:t xml:space="preserve">We investigated the coverage of reverse-flip journals in four major bibliometric databases – Crossref, a large DOI registration agency for scholarly works, Scopus, Journal Citation Report (JCR) listing journals indexed in the Web of Science, and MEDLINE – to examine how discoverable articles from these journals are. Using the most up-to-date journal lists and search indexes available as of January 2019, we matched the journals’ ISSN variants, and found</w:t>
+      </w:r>
+      <w:r>
+        <w:t xml:space="preserve"> </w:t>
+      </w:r>
+      <w:r>
+        <w:t xml:space="preserve">that 147 journals were indexed by at least one these bibliometric databases, covering 97% of our sample. Figure visualizes the overlap and oversight of reverse-flip coverage between the different databases using the UpSet technique (</w:t>
       </w:r>
       <w:hyperlink r:id="rId24">
         <w:r>
@@ -150,14 +148,14 @@
     </w:p>
     <w:p>
       <w:pPr>
-        <w:pStyle w:val="BodyText"/>
+        <w:pStyle w:val="CaptionedFigure"/>
       </w:pPr>
       <w:r>
         <w:drawing>
           <wp:inline>
             <wp:extent cx="5334000" cy="3295226"/>
             <wp:effectExtent b="0" l="0" r="0" t="0"/>
-            <wp:docPr descr="" title="" id="1" name="Picture"/>
+            <wp:docPr descr="Inclusion of reverse-flip journals in major bibliographic databases" title="" id="1" name="Picture"/>
             <a:graphic>
               <a:graphicData uri="http://schemas.openxmlformats.org/drawingml/2006/picture">
                 <pic:pic>
@@ -197,6 +195,14 @@
     </w:p>
     <w:p>
       <w:pPr>
+        <w:pStyle w:val="ImageCaption"/>
+      </w:pPr>
+      <w:r>
+        <w:t xml:space="preserve">Inclusion of reverse-flip journals in major bibliographic databases</w:t>
+      </w:r>
+    </w:p>
+    <w:p>
+      <w:pPr>
         <w:pStyle w:val="Heading4"/>
       </w:pPr>
       <w:bookmarkStart w:id="26" w:name="b-how-many-articles-did-these-journals-publish-between-2000-and-2018"/>
@@ -210,7 +216,7 @@
         <w:pStyle w:val="FirstParagraph"/>
       </w:pPr>
       <w:r>
-        <w:t xml:space="preserve">To obtain the journal publication volume, we retrieved the metadata for all articles indexed in Crossref from the year 2000 onwards. Specifically, Crossref provided the metadata for 137 out of 152 journals (90% of our sample). Our analysis shows that between 2000 and 2018, these journals published 190,951 articles, yet the yearly article volume varies considerably (see Figure 4), ranging from 10 to 638 with half of the journals publishing 56 or fewer articles per year.</w:t>
+        <w:t xml:space="preserve">To obtain the journal publication volume, we retrieved the metadata for all articles indexed in Crossref from the year 2000 onwards. Specifically, Crossref provided the metadata for 137 out of 152 journals (90% of our sample). Our analysis shows that between 2000 and 2018, these journals published 190,951 articles, yet the annual article volume varies considerably between the journals (see Figure ), ranging from 10 - 638 with half of the journals publishing 56 or fewer articles per year.</w:t>
       </w:r>
     </w:p>
     <w:p>
@@ -222,7 +228,7 @@
           <wp:inline>
             <wp:extent cx="5334000" cy="3295226"/>
             <wp:effectExtent b="0" l="0" r="0" t="0"/>
-            <wp:docPr descr="Histogram of average journal size in terms of yearly article volume published. Red dashed line represents the median, yellow dashed lined the mean value of the distribution." title="" id="1" name="Picture"/>
+            <wp:docPr descr="Histogram of the average article volume per year. The red dashed line represents the median and the yellow dashed line shows the mean value of the distribution" title="" id="1" name="Picture"/>
             <a:graphic>
               <a:graphicData uri="http://schemas.openxmlformats.org/drawingml/2006/picture">
                 <pic:pic>
@@ -265,16 +271,16 @@
         <w:pStyle w:val="ImageCaption"/>
       </w:pPr>
       <w:r>
-        <w:t xml:space="preserve">Histogram of average journal size in terms of yearly article volume published. Red dashed line represents the median, yellow dashed lined the mean value of the distribution.</w:t>
+        <w:t xml:space="preserve">Histogram of the average article volume per year. The red dashed line represents the median and the yellow dashed line shows the mean value of the distribution</w:t>
       </w:r>
     </w:p>
     <w:p>
       <w:pPr>
         <w:pStyle w:val="Heading4"/>
       </w:pPr>
-      <w:bookmarkStart w:id="28" w:name="c-to-which-academic-disciplines-do-the-journals-belong-to"/>
-      <w:r>
-        <w:t xml:space="preserve">c) To which academic disciplines do the journals belong to?</w:t>
+      <w:bookmarkStart w:id="28" w:name="c-which-academic-disciplines-do-the-journals-belong-to"/>
+      <w:r>
+        <w:t xml:space="preserve">c) Which academic disciplines do the journals belong to?</w:t>
       </w:r>
       <w:bookmarkEnd w:id="28"/>
     </w:p>
@@ -366,7 +372,7 @@
               <w:jc w:val="left"/>
             </w:pPr>
             <w:r>
-              <w:t xml:space="preserve">PSM</w:t>
+              <w:t xml:space="preserve">Physical Sciences and Mathematics</w:t>
             </w:r>
           </w:p>
         </w:tc>
@@ -401,7 +407,7 @@
               <w:jc w:val="left"/>
             </w:pPr>
             <w:r>
-              <w:t xml:space="preserve">Health</w:t>
+              <w:t xml:space="preserve">Health Sciences</w:t>
             </w:r>
           </w:p>
         </w:tc>
@@ -436,7 +442,7 @@
               <w:jc w:val="left"/>
             </w:pPr>
             <w:r>
-              <w:t xml:space="preserve">SSH</w:t>
+              <w:t xml:space="preserve">Social Sciences and Humanities</w:t>
             </w:r>
           </w:p>
         </w:tc>
@@ -471,7 +477,7 @@
               <w:jc w:val="left"/>
             </w:pPr>
             <w:r>
-              <w:t xml:space="preserve">LS</w:t>
+              <w:t xml:space="preserve">Life Sciences</w:t>
             </w:r>
           </w:p>
         </w:tc>
@@ -538,9 +544,9 @@
       <w:pPr>
         <w:pStyle w:val="Heading4"/>
       </w:pPr>
-      <w:bookmarkStart w:id="29" w:name="d-under-which-publisher-did-the-reverse-flip-occur-who-does-currently-publish-the-journals"/>
-      <w:r>
-        <w:t xml:space="preserve">d) Under which publisher did the reverse-flip occur? Who does currently publish the journals?</w:t>
+      <w:bookmarkStart w:id="29" w:name="d-under-which-publisher-did-the-reverse-flip-occur-who-currently-publishes-the-journals"/>
+      <w:r>
+        <w:t xml:space="preserve">d) Under which publisher did the reverse flip occur? Who currently publishes the journals?</w:t>
       </w:r>
       <w:bookmarkEnd w:id="29"/>
     </w:p>
@@ -549,7 +555,7 @@
         <w:pStyle w:val="FirstParagraph"/>
       </w:pPr>
       <w:r>
-        <w:t xml:space="preserve">To investigate the extent of reverse flips across different publishers, we acquired the publisher names for every journal at the time of the reverse flip and that of the most current volume. Table x shows the post-flip and current top publishers based on the number of journals that were converted from fully OA to subscription access. These six publishers - Elsevier, Springer Nature, Taylor &amp; Francis, De Gruyter, Brill and Wiley - comprised 105 journals at the time of the reverse-flip and 104 at the time of the most recent volume, representing around 70% of all reverse-flips journals investigated. The remaining publishers are categorized as</w:t>
+        <w:t xml:space="preserve">To investigate the extent of reverse flips across different publishers, we acquired the publisher names for every journal at the time of the reverse flip and that of the most current volume. Table x shows the top publishers – post-flip and currently – based on the number of journals that were converted from fully OA to subscription access. We found that around 70% of all reverse flips in our sample (N=105 and N=104 respectively) can be attributed to six publishers alone – Elsevier, Springer Nature, Taylor &amp; Francis, De Gruyter, Brill and Wiley. The remaining publishers are categorized as</w:t>
       </w:r>
       <w:r>
         <w:t xml:space="preserve"> </w:t>
@@ -564,7 +570,10 @@
         <w:t xml:space="preserve">”</w:t>
       </w:r>
       <w:r>
-        <w:t xml:space="preserve">. The distribution of reverse flips across publishers resembles the general conditions of the scholarly publishing market at-large, which is also dominated by large commercial publishers like Elsevier, Springer Nature, Taylor and Francis, and Wiley.</w:t>
+        <w:t xml:space="preserve">.</w:t>
+      </w:r>
+      <w:r>
+        <w:t xml:space="preserve"> </w:t>
       </w:r>
     </w:p>
     <w:tbl>
@@ -2099,9 +2108,9 @@
       <w:pPr>
         <w:pStyle w:val="Heading4"/>
       </w:pPr>
-      <w:bookmarkStart w:id="48" w:name="b-what-is-the-uptake-of-hybrid-oa-articles-was-open-access-publication-in-reverse-flip-journals-enabled-by-transformative-aggrements"/>
-      <w:r>
-        <w:t xml:space="preserve">b) What is the uptake of hybrid OA articles; Was open access publication in reverse-flip journals enabled by transformative aggrements</w:t>
+      <w:bookmarkStart w:id="48" w:name="b-what-is-the-uptake-of-hybrid-oa-articles-was-open-access-publication-in-reverse-flip-journals-enabled-by-transformative-agreements"/>
+      <w:r>
+        <w:t xml:space="preserve">b) What is the uptake of hybrid OA articles; Was open access publication in reverse-flip journals enabled by transformative agreements?</w:t>
       </w:r>
       <w:bookmarkEnd w:id="48"/>
     </w:p>

</xml_diff>

<commit_message>
journal size and hybrid
</commit_message>
<xml_diff>
--- a/results.docx
+++ b/results.docx
@@ -542,649 +542,25 @@
     </w:tbl>
     <w:p>
       <w:pPr>
-        <w:pStyle w:val="Heading4"/>
-      </w:pPr>
-      <w:bookmarkStart w:id="29" w:name="d-under-which-publisher-did-the-reverse-flip-occur-who-currently-publishes-the-journals"/>
-      <w:r>
-        <w:t xml:space="preserve">d) Under which publisher did the reverse flip occur? Who currently publishes the journals?</w:t>
-      </w:r>
-      <w:bookmarkEnd w:id="29"/>
-    </w:p>
-    <w:p>
-      <w:pPr>
-        <w:pStyle w:val="FirstParagraph"/>
-      </w:pPr>
-      <w:r>
-        <w:t xml:space="preserve">To investigate the extent of reverse flips across different publishers, we acquired the publisher names for every journal at the time of the reverse flip and that of the most current volume. Table x shows the top publishers – post-flip and currently – based on the number of journals that were converted from fully OA to subscription access. We found that around 70% of all reverse flips in our sample (N=105 and N=104 respectively) can be attributed to six publishers alone – Elsevier, Springer Nature, Taylor &amp; Francis, De Gruyter, Brill and Wiley. The remaining publishers are categorized as</w:t>
-      </w:r>
-      <w:r>
-        <w:t xml:space="preserve"> </w:t>
-      </w:r>
-      <w:r>
-        <w:t xml:space="preserve">“</w:t>
-      </w:r>
-      <w:r>
-        <w:t xml:space="preserve">Other</w:t>
-      </w:r>
-      <w:r>
-        <w:t xml:space="preserve">”</w:t>
-      </w:r>
-      <w:r>
-        <w:t xml:space="preserve">.</w:t>
-      </w:r>
-      <w:r>
-        <w:t xml:space="preserve"> </w:t>
-      </w:r>
-    </w:p>
-    <w:tbl>
-      <w:tblPr>
-        <w:tblStyle w:val="Table"/>
-        <w:tblW w:type="pct" w:w="0.0"/>
-        <w:tblLook w:firstRow="1"/>
-      </w:tblPr>
-      <w:tblGrid/>
-      <w:tr>
-        <w:trPr>
-          <w:cnfStyle w:firstRow="1"/>
-        </w:trPr>
-        <w:tc>
-          <w:tcPr>
-            <w:tcBorders>
-              <w:bottom w:val="single"/>
-            </w:tcBorders>
-            <w:vAlign w:val="bottom"/>
-          </w:tcPr>
-          <w:p>
-            <w:pPr>
-              <w:pStyle w:val="Compact"/>
-              <w:jc w:val="left"/>
-            </w:pPr>
-            <w:r>
-              <w:t xml:space="preserve">Publisher</w:t>
-            </w:r>
-          </w:p>
-        </w:tc>
-        <w:tc>
-          <w:tcPr>
-            <w:tcBorders>
-              <w:bottom w:val="single"/>
-            </w:tcBorders>
-            <w:vAlign w:val="bottom"/>
-          </w:tcPr>
-          <w:p>
-            <w:pPr>
-              <w:pStyle w:val="Compact"/>
-              <w:jc w:val="right"/>
-            </w:pPr>
-            <w:r>
-              <w:t xml:space="preserve">OA Journals converted to Toll-Access</w:t>
-            </w:r>
-          </w:p>
-        </w:tc>
-        <w:tc>
-          <w:tcPr>
-            <w:tcBorders>
-              <w:bottom w:val="single"/>
-            </w:tcBorders>
-            <w:vAlign w:val="bottom"/>
-          </w:tcPr>
-          <w:p>
-            <w:pPr>
-              <w:pStyle w:val="Compact"/>
-              <w:jc w:val="right"/>
-            </w:pPr>
-            <w:r>
-              <w:t xml:space="preserve">Proportion</w:t>
-            </w:r>
-          </w:p>
-        </w:tc>
-        <w:tc>
-          <w:tcPr>
-            <w:tcBorders>
-              <w:bottom w:val="single"/>
-            </w:tcBorders>
-            <w:vAlign w:val="bottom"/>
-          </w:tcPr>
-          <w:p>
-            <w:pPr>
-              <w:pStyle w:val="Compact"/>
-              <w:jc w:val="right"/>
-            </w:pPr>
-            <w:r>
-              <w:t xml:space="preserve">Current number of reverse-flip journals</w:t>
-            </w:r>
-          </w:p>
-        </w:tc>
-        <w:tc>
-          <w:tcPr>
-            <w:tcBorders>
-              <w:bottom w:val="single"/>
-            </w:tcBorders>
-            <w:vAlign w:val="bottom"/>
-          </w:tcPr>
-          <w:p>
-            <w:pPr>
-              <w:pStyle w:val="Compact"/>
-              <w:jc w:val="right"/>
-            </w:pPr>
-            <w:r>
-              <w:t xml:space="preserve">Proportion</w:t>
-            </w:r>
-          </w:p>
-        </w:tc>
-      </w:tr>
-      <w:tr>
-        <w:tc>
-          <w:p>
-            <w:pPr>
-              <w:pStyle w:val="Compact"/>
-              <w:jc w:val="left"/>
-            </w:pPr>
-            <w:r>
-              <w:t xml:space="preserve">Springer Nature</w:t>
-            </w:r>
-          </w:p>
-        </w:tc>
-        <w:tc>
-          <w:p>
-            <w:pPr>
-              <w:pStyle w:val="Compact"/>
-              <w:jc w:val="right"/>
-            </w:pPr>
-            <w:r>
-              <w:t xml:space="preserve">45</w:t>
-            </w:r>
-          </w:p>
-        </w:tc>
-        <w:tc>
-          <w:p>
-            <w:pPr>
-              <w:pStyle w:val="Compact"/>
-              <w:jc w:val="right"/>
-            </w:pPr>
-            <w:r>
-              <w:t xml:space="preserve">29.6</w:t>
-            </w:r>
-          </w:p>
-        </w:tc>
-        <w:tc>
-          <w:p>
-            <w:pPr>
-              <w:pStyle w:val="Compact"/>
-              <w:jc w:val="right"/>
-            </w:pPr>
-            <w:r>
-              <w:t xml:space="preserve">41</w:t>
-            </w:r>
-          </w:p>
-        </w:tc>
-        <w:tc>
-          <w:p>
-            <w:pPr>
-              <w:pStyle w:val="Compact"/>
-              <w:jc w:val="right"/>
-            </w:pPr>
-            <w:r>
-              <w:t xml:space="preserve">27.0</w:t>
-            </w:r>
-          </w:p>
-        </w:tc>
-      </w:tr>
-      <w:tr>
-        <w:tc>
-          <w:p>
-            <w:pPr>
-              <w:pStyle w:val="Compact"/>
-              <w:jc w:val="left"/>
-            </w:pPr>
-            <w:r>
-              <w:t xml:space="preserve">Elsevier</w:t>
-            </w:r>
-          </w:p>
-        </w:tc>
-        <w:tc>
-          <w:p>
-            <w:pPr>
-              <w:pStyle w:val="Compact"/>
-              <w:jc w:val="right"/>
-            </w:pPr>
-            <w:r>
-              <w:t xml:space="preserve">35</w:t>
-            </w:r>
-          </w:p>
-        </w:tc>
-        <w:tc>
-          <w:p>
-            <w:pPr>
-              <w:pStyle w:val="Compact"/>
-              <w:jc w:val="right"/>
-            </w:pPr>
-            <w:r>
-              <w:t xml:space="preserve">23.0</w:t>
-            </w:r>
-          </w:p>
-        </w:tc>
-        <w:tc>
-          <w:p>
-            <w:pPr>
-              <w:pStyle w:val="Compact"/>
-              <w:jc w:val="right"/>
-            </w:pPr>
-            <w:r>
-              <w:t xml:space="preserve">34</w:t>
-            </w:r>
-          </w:p>
-        </w:tc>
-        <w:tc>
-          <w:p>
-            <w:pPr>
-              <w:pStyle w:val="Compact"/>
-              <w:jc w:val="right"/>
-            </w:pPr>
-            <w:r>
-              <w:t xml:space="preserve">22.4</w:t>
-            </w:r>
-          </w:p>
-        </w:tc>
-      </w:tr>
-      <w:tr>
-        <w:tc>
-          <w:p>
-            <w:pPr>
-              <w:pStyle w:val="Compact"/>
-              <w:jc w:val="left"/>
-            </w:pPr>
-            <w:r>
-              <w:t xml:space="preserve">Taylor &amp; Francis</w:t>
-            </w:r>
-          </w:p>
-        </w:tc>
-        <w:tc>
-          <w:p>
-            <w:pPr>
-              <w:pStyle w:val="Compact"/>
-              <w:jc w:val="right"/>
-            </w:pPr>
-            <w:r>
-              <w:t xml:space="preserve">12</w:t>
-            </w:r>
-          </w:p>
-        </w:tc>
-        <w:tc>
-          <w:p>
-            <w:pPr>
-              <w:pStyle w:val="Compact"/>
-              <w:jc w:val="right"/>
-            </w:pPr>
-            <w:r>
-              <w:t xml:space="preserve">7.9</w:t>
-            </w:r>
-          </w:p>
-        </w:tc>
-        <w:tc>
-          <w:p>
-            <w:pPr>
-              <w:pStyle w:val="Compact"/>
-              <w:jc w:val="right"/>
-            </w:pPr>
-            <w:r>
-              <w:t xml:space="preserve">14</w:t>
-            </w:r>
-          </w:p>
-        </w:tc>
-        <w:tc>
-          <w:p>
-            <w:pPr>
-              <w:pStyle w:val="Compact"/>
-              <w:jc w:val="right"/>
-            </w:pPr>
-            <w:r>
-              <w:t xml:space="preserve">9.2</w:t>
-            </w:r>
-          </w:p>
-        </w:tc>
-      </w:tr>
-      <w:tr>
-        <w:tc>
-          <w:p>
-            <w:pPr>
-              <w:pStyle w:val="Compact"/>
-              <w:jc w:val="left"/>
-            </w:pPr>
-            <w:r>
-              <w:t xml:space="preserve">De Gruyter</w:t>
-            </w:r>
-          </w:p>
-        </w:tc>
-        <w:tc>
-          <w:p>
-            <w:pPr>
-              <w:pStyle w:val="Compact"/>
-              <w:jc w:val="right"/>
-            </w:pPr>
-            <w:r>
-              <w:t xml:space="preserve">5</w:t>
-            </w:r>
-          </w:p>
-        </w:tc>
-        <w:tc>
-          <w:p>
-            <w:pPr>
-              <w:pStyle w:val="Compact"/>
-              <w:jc w:val="right"/>
-            </w:pPr>
-            <w:r>
-              <w:t xml:space="preserve">3.3</w:t>
-            </w:r>
-          </w:p>
-        </w:tc>
-        <w:tc>
-          <w:p>
-            <w:pPr>
-              <w:pStyle w:val="Compact"/>
-              <w:jc w:val="right"/>
-            </w:pPr>
-            <w:r>
-              <w:t xml:space="preserve">7</w:t>
-            </w:r>
-          </w:p>
-        </w:tc>
-        <w:tc>
-          <w:p>
-            <w:pPr>
-              <w:pStyle w:val="Compact"/>
-              <w:jc w:val="right"/>
-            </w:pPr>
-            <w:r>
-              <w:t xml:space="preserve">4.6</w:t>
-            </w:r>
-          </w:p>
-        </w:tc>
-      </w:tr>
-      <w:tr>
-        <w:tc>
-          <w:p>
-            <w:pPr>
-              <w:pStyle w:val="Compact"/>
-              <w:jc w:val="left"/>
-            </w:pPr>
-            <w:r>
-              <w:t xml:space="preserve">Brill</w:t>
-            </w:r>
-          </w:p>
-        </w:tc>
-        <w:tc>
-          <w:p>
-            <w:pPr>
-              <w:pStyle w:val="Compact"/>
-              <w:jc w:val="right"/>
-            </w:pPr>
-            <w:r>
-              <w:t xml:space="preserve">4</w:t>
-            </w:r>
-          </w:p>
-        </w:tc>
-        <w:tc>
-          <w:p>
-            <w:pPr>
-              <w:pStyle w:val="Compact"/>
-              <w:jc w:val="right"/>
-            </w:pPr>
-            <w:r>
-              <w:t xml:space="preserve">2.6</w:t>
-            </w:r>
-          </w:p>
-        </w:tc>
-        <w:tc>
-          <w:p>
-            <w:pPr>
-              <w:pStyle w:val="Compact"/>
-              <w:jc w:val="right"/>
-            </w:pPr>
-            <w:r>
-              <w:t xml:space="preserve">4</w:t>
-            </w:r>
-          </w:p>
-        </w:tc>
-        <w:tc>
-          <w:p>
-            <w:pPr>
-              <w:pStyle w:val="Compact"/>
-              <w:jc w:val="right"/>
-            </w:pPr>
-            <w:r>
-              <w:t xml:space="preserve">2.6</w:t>
-            </w:r>
-          </w:p>
-        </w:tc>
-      </w:tr>
-      <w:tr>
-        <w:tc>
-          <w:p>
-            <w:pPr>
-              <w:pStyle w:val="Compact"/>
-              <w:jc w:val="left"/>
-            </w:pPr>
-            <w:r>
-              <w:t xml:space="preserve">Wiley</w:t>
-            </w:r>
-          </w:p>
-        </w:tc>
-        <w:tc>
-          <w:p>
-            <w:pPr>
-              <w:pStyle w:val="Compact"/>
-              <w:jc w:val="right"/>
-            </w:pPr>
-            <w:r>
-              <w:t xml:space="preserve">4</w:t>
-            </w:r>
-          </w:p>
-        </w:tc>
-        <w:tc>
-          <w:p>
-            <w:pPr>
-              <w:pStyle w:val="Compact"/>
-              <w:jc w:val="right"/>
-            </w:pPr>
-            <w:r>
-              <w:t xml:space="preserve">2.6</w:t>
-            </w:r>
-          </w:p>
-        </w:tc>
-        <w:tc>
-          <w:p>
-            <w:pPr>
-              <w:pStyle w:val="Compact"/>
-              <w:jc w:val="right"/>
-            </w:pPr>
-            <w:r>
-              <w:t xml:space="preserve">4</w:t>
-            </w:r>
-          </w:p>
-        </w:tc>
-        <w:tc>
-          <w:p>
-            <w:pPr>
-              <w:pStyle w:val="Compact"/>
-              <w:jc w:val="right"/>
-            </w:pPr>
-            <w:r>
-              <w:t xml:space="preserve">2.6</w:t>
-            </w:r>
-          </w:p>
-        </w:tc>
-      </w:tr>
-      <w:tr>
-        <w:tc>
-          <w:p>
-            <w:pPr>
-              <w:pStyle w:val="Compact"/>
-              <w:jc w:val="left"/>
-            </w:pPr>
-            <w:r>
-              <w:t xml:space="preserve">Other</w:t>
-            </w:r>
-          </w:p>
-        </w:tc>
-        <w:tc>
-          <w:p>
-            <w:pPr>
-              <w:pStyle w:val="Compact"/>
-              <w:jc w:val="right"/>
-            </w:pPr>
-            <w:r>
-              <w:t xml:space="preserve">47</w:t>
-            </w:r>
-          </w:p>
-        </w:tc>
-        <w:tc>
-          <w:p>
-            <w:pPr>
-              <w:pStyle w:val="Compact"/>
-              <w:jc w:val="right"/>
-            </w:pPr>
-            <w:r>
-              <w:t xml:space="preserve">30.9</w:t>
-            </w:r>
-          </w:p>
-        </w:tc>
-        <w:tc>
-          <w:p>
-            <w:pPr>
-              <w:pStyle w:val="Compact"/>
-              <w:jc w:val="right"/>
-            </w:pPr>
-            <w:r>
-              <w:t xml:space="preserve">48</w:t>
-            </w:r>
-          </w:p>
-        </w:tc>
-        <w:tc>
-          <w:p>
-            <w:pPr>
-              <w:pStyle w:val="Compact"/>
-              <w:jc w:val="right"/>
-            </w:pPr>
-            <w:r>
-              <w:t xml:space="preserve">31.6</w:t>
-            </w:r>
-          </w:p>
-        </w:tc>
-      </w:tr>
-      <w:tr>
-        <w:tc>
-          <w:p>
-            <w:pPr>
-              <w:pStyle w:val="Compact"/>
-              <w:jc w:val="left"/>
-            </w:pPr>
-            <w:r>
-              <w:t xml:space="preserve">Total</w:t>
-            </w:r>
-          </w:p>
-        </w:tc>
-        <w:tc>
-          <w:p>
-            <w:pPr>
-              <w:pStyle w:val="Compact"/>
-              <w:jc w:val="right"/>
-            </w:pPr>
-            <w:r>
-              <w:t xml:space="preserve">152</w:t>
-            </w:r>
-          </w:p>
-        </w:tc>
-        <w:tc>
-          <w:p>
-            <w:pPr>
-              <w:pStyle w:val="Compact"/>
-              <w:jc w:val="right"/>
-            </w:pPr>
-            <w:r>
-              <w:t xml:space="preserve">100.0</w:t>
-            </w:r>
-          </w:p>
-        </w:tc>
-        <w:tc>
-          <w:p>
-            <w:pPr>
-              <w:pStyle w:val="Compact"/>
-              <w:jc w:val="right"/>
-            </w:pPr>
-            <w:r>
-              <w:t xml:space="preserve">152</w:t>
-            </w:r>
-          </w:p>
-        </w:tc>
-        <w:tc>
-          <w:p>
-            <w:pPr>
-              <w:pStyle w:val="Compact"/>
-              <w:jc w:val="right"/>
-            </w:pPr>
-            <w:r>
-              <w:t xml:space="preserve">100.0</w:t>
-            </w:r>
-          </w:p>
-        </w:tc>
-      </w:tr>
-    </w:tbl>
-    <w:p>
-      <w:pPr>
-        <w:pStyle w:val="Heading4"/>
-      </w:pPr>
-      <w:bookmarkStart w:id="30" w:name="e-how-many-journals-have-been-associated-with-scholarly-societies-or-research-institutions-in-which-countries-are-these-societies-and-institutions-based"/>
-      <w:r>
-        <w:t xml:space="preserve">e) How many journals have been associated with scholarly societies or research institutions? In which countries are these societies and institutions based?</w:t>
-      </w:r>
-      <w:bookmarkEnd w:id="30"/>
-    </w:p>
-    <w:p>
-      <w:pPr>
-        <w:pStyle w:val="FirstParagraph"/>
-      </w:pPr>
-      <w:r>
-        <w:t xml:space="preserve">We also collected information about whether reverse-flipped journals were related to scholarly societies or research institutions. We obtained 107 (70 %) reverse-flip journals that were affiliated with a scholarly society (N = 58) or research institution (N = 49).</w:t>
-      </w:r>
-    </w:p>
-    <w:p>
-      <w:pPr>
         <w:pStyle w:val="BodyText"/>
-      </w:pPr>
-      <w:r>
-        <w:t xml:space="preserve">visualizes the relationships of journals to scholarly societies and research organizations by publishe</w:t>
-      </w:r>
-    </w:p>
-    <w:p>
-      <w:pPr>
-        <w:pStyle w:val="BodyText"/>
-      </w:pPr>
-      <w:r>
-        <w:t xml:space="preserve">Figure visualizes the relationships of journals to scholarly societies and research organizations by publisher showing that the majority of reverse-flip journals from major publishers were not in-house venues, but journals affiliated with scholarly associations and other research organizations.</w:t>
-      </w:r>
-    </w:p>
-    <w:p>
-      <w:pPr>
-        <w:pStyle w:val="CaptionedFigure"/>
       </w:pPr>
       <w:r>
         <w:drawing>
           <wp:inline>
             <wp:extent cx="5334000" cy="3295226"/>
             <wp:effectExtent b="0" l="0" r="0" t="0"/>
-            <wp:docPr descr="Reverse-flip journals affiliated with scholarly societies and research institutions per publisher" title="" id="1" name="Picture"/>
+            <wp:docPr descr="" title="" id="1" name="Picture"/>
             <a:graphic>
               <a:graphicData uri="http://schemas.openxmlformats.org/drawingml/2006/picture">
                 <pic:pic>
                   <pic:nvPicPr>
-                    <pic:cNvPr descr="results_files/figure-docx/fig_6-1.png" id="0" name="Picture"/>
+                    <pic:cNvPr descr="results_files/figure-docx/unnamed-chunk-7-1.png" id="0" name="Picture"/>
                     <pic:cNvPicPr>
                       <a:picLocks noChangeArrowheads="1" noChangeAspect="1"/>
                     </pic:cNvPicPr>
                   </pic:nvPicPr>
                   <pic:blipFill>
-                    <a:blip r:embed="rId31"/>
+                    <a:blip r:embed="rId29"/>
                     <a:stretch>
                       <a:fillRect/>
                     </a:stretch>
@@ -1213,10 +589,610 @@
     </w:p>
     <w:p>
       <w:pPr>
-        <w:pStyle w:val="ImageCaption"/>
-      </w:pPr>
-      <w:r>
-        <w:t xml:space="preserve">Reverse-flip journals affiliated with scholarly societies and research institutions per publisher</w:t>
+        <w:pStyle w:val="Heading4"/>
+      </w:pPr>
+      <w:bookmarkStart w:id="30" w:name="d-under-which-publisher-did-the-reverse-flip-occur-who-currently-publishes-the-journals"/>
+      <w:r>
+        <w:t xml:space="preserve">d) Under which publisher did the reverse flip occur? Who currently publishes the journals?</w:t>
+      </w:r>
+      <w:bookmarkEnd w:id="30"/>
+    </w:p>
+    <w:p>
+      <w:pPr>
+        <w:pStyle w:val="FirstParagraph"/>
+      </w:pPr>
+      <w:r>
+        <w:t xml:space="preserve">To investigate the extent of reverse flips across different publishers, we acquired the publisher names for every journal at the time of the reverse flip and that of the most current volume. Table x shows the top publishers – post-flip and currently – based on the number of journals that were converted from fully OA to subscription access. We found that around 70% of all reverse flips in our sample (N=105 and N=104 respectively) can be attributed to six publishers alone – Elsevier, Springer Nature, Taylor &amp; Francis, De Gruyter, Brill and Wiley. The remaining publishers are categorized as</w:t>
+      </w:r>
+      <w:r>
+        <w:t xml:space="preserve"> </w:t>
+      </w:r>
+      <w:r>
+        <w:t xml:space="preserve">“</w:t>
+      </w:r>
+      <w:r>
+        <w:t xml:space="preserve">Other</w:t>
+      </w:r>
+      <w:r>
+        <w:t xml:space="preserve">”</w:t>
+      </w:r>
+      <w:r>
+        <w:t xml:space="preserve">.</w:t>
+      </w:r>
+      <w:r>
+        <w:t xml:space="preserve"> </w:t>
+      </w:r>
+    </w:p>
+    <w:tbl>
+      <w:tblPr>
+        <w:tblStyle w:val="Table"/>
+        <w:tblW w:type="pct" w:w="0.0"/>
+        <w:tblLook w:firstRow="1"/>
+      </w:tblPr>
+      <w:tblGrid/>
+      <w:tr>
+        <w:trPr>
+          <w:cnfStyle w:firstRow="1"/>
+        </w:trPr>
+        <w:tc>
+          <w:tcPr>
+            <w:tcBorders>
+              <w:bottom w:val="single"/>
+            </w:tcBorders>
+            <w:vAlign w:val="bottom"/>
+          </w:tcPr>
+          <w:p>
+            <w:pPr>
+              <w:pStyle w:val="Compact"/>
+              <w:jc w:val="left"/>
+            </w:pPr>
+            <w:r>
+              <w:t xml:space="preserve">Publisher</w:t>
+            </w:r>
+          </w:p>
+        </w:tc>
+        <w:tc>
+          <w:tcPr>
+            <w:tcBorders>
+              <w:bottom w:val="single"/>
+            </w:tcBorders>
+            <w:vAlign w:val="bottom"/>
+          </w:tcPr>
+          <w:p>
+            <w:pPr>
+              <w:pStyle w:val="Compact"/>
+              <w:jc w:val="right"/>
+            </w:pPr>
+            <w:r>
+              <w:t xml:space="preserve">OA Journals converted to Toll-Access</w:t>
+            </w:r>
+          </w:p>
+        </w:tc>
+        <w:tc>
+          <w:tcPr>
+            <w:tcBorders>
+              <w:bottom w:val="single"/>
+            </w:tcBorders>
+            <w:vAlign w:val="bottom"/>
+          </w:tcPr>
+          <w:p>
+            <w:pPr>
+              <w:pStyle w:val="Compact"/>
+              <w:jc w:val="right"/>
+            </w:pPr>
+            <w:r>
+              <w:t xml:space="preserve">Proportion</w:t>
+            </w:r>
+          </w:p>
+        </w:tc>
+        <w:tc>
+          <w:tcPr>
+            <w:tcBorders>
+              <w:bottom w:val="single"/>
+            </w:tcBorders>
+            <w:vAlign w:val="bottom"/>
+          </w:tcPr>
+          <w:p>
+            <w:pPr>
+              <w:pStyle w:val="Compact"/>
+              <w:jc w:val="right"/>
+            </w:pPr>
+            <w:r>
+              <w:t xml:space="preserve">Current number of reverse-flip journals</w:t>
+            </w:r>
+          </w:p>
+        </w:tc>
+        <w:tc>
+          <w:tcPr>
+            <w:tcBorders>
+              <w:bottom w:val="single"/>
+            </w:tcBorders>
+            <w:vAlign w:val="bottom"/>
+          </w:tcPr>
+          <w:p>
+            <w:pPr>
+              <w:pStyle w:val="Compact"/>
+              <w:jc w:val="right"/>
+            </w:pPr>
+            <w:r>
+              <w:t xml:space="preserve">Proportion</w:t>
+            </w:r>
+          </w:p>
+        </w:tc>
+      </w:tr>
+      <w:tr>
+        <w:tc>
+          <w:p>
+            <w:pPr>
+              <w:pStyle w:val="Compact"/>
+              <w:jc w:val="left"/>
+            </w:pPr>
+            <w:r>
+              <w:t xml:space="preserve">Springer Nature</w:t>
+            </w:r>
+          </w:p>
+        </w:tc>
+        <w:tc>
+          <w:p>
+            <w:pPr>
+              <w:pStyle w:val="Compact"/>
+              <w:jc w:val="right"/>
+            </w:pPr>
+            <w:r>
+              <w:t xml:space="preserve">45</w:t>
+            </w:r>
+          </w:p>
+        </w:tc>
+        <w:tc>
+          <w:p>
+            <w:pPr>
+              <w:pStyle w:val="Compact"/>
+              <w:jc w:val="right"/>
+            </w:pPr>
+            <w:r>
+              <w:t xml:space="preserve">29.6</w:t>
+            </w:r>
+          </w:p>
+        </w:tc>
+        <w:tc>
+          <w:p>
+            <w:pPr>
+              <w:pStyle w:val="Compact"/>
+              <w:jc w:val="right"/>
+            </w:pPr>
+            <w:r>
+              <w:t xml:space="preserve">41</w:t>
+            </w:r>
+          </w:p>
+        </w:tc>
+        <w:tc>
+          <w:p>
+            <w:pPr>
+              <w:pStyle w:val="Compact"/>
+              <w:jc w:val="right"/>
+            </w:pPr>
+            <w:r>
+              <w:t xml:space="preserve">27.0</w:t>
+            </w:r>
+          </w:p>
+        </w:tc>
+      </w:tr>
+      <w:tr>
+        <w:tc>
+          <w:p>
+            <w:pPr>
+              <w:pStyle w:val="Compact"/>
+              <w:jc w:val="left"/>
+            </w:pPr>
+            <w:r>
+              <w:t xml:space="preserve">Elsevier</w:t>
+            </w:r>
+          </w:p>
+        </w:tc>
+        <w:tc>
+          <w:p>
+            <w:pPr>
+              <w:pStyle w:val="Compact"/>
+              <w:jc w:val="right"/>
+            </w:pPr>
+            <w:r>
+              <w:t xml:space="preserve">35</w:t>
+            </w:r>
+          </w:p>
+        </w:tc>
+        <w:tc>
+          <w:p>
+            <w:pPr>
+              <w:pStyle w:val="Compact"/>
+              <w:jc w:val="right"/>
+            </w:pPr>
+            <w:r>
+              <w:t xml:space="preserve">23.0</w:t>
+            </w:r>
+          </w:p>
+        </w:tc>
+        <w:tc>
+          <w:p>
+            <w:pPr>
+              <w:pStyle w:val="Compact"/>
+              <w:jc w:val="right"/>
+            </w:pPr>
+            <w:r>
+              <w:t xml:space="preserve">34</w:t>
+            </w:r>
+          </w:p>
+        </w:tc>
+        <w:tc>
+          <w:p>
+            <w:pPr>
+              <w:pStyle w:val="Compact"/>
+              <w:jc w:val="right"/>
+            </w:pPr>
+            <w:r>
+              <w:t xml:space="preserve">22.4</w:t>
+            </w:r>
+          </w:p>
+        </w:tc>
+      </w:tr>
+      <w:tr>
+        <w:tc>
+          <w:p>
+            <w:pPr>
+              <w:pStyle w:val="Compact"/>
+              <w:jc w:val="left"/>
+            </w:pPr>
+            <w:r>
+              <w:t xml:space="preserve">Taylor &amp; Francis</w:t>
+            </w:r>
+          </w:p>
+        </w:tc>
+        <w:tc>
+          <w:p>
+            <w:pPr>
+              <w:pStyle w:val="Compact"/>
+              <w:jc w:val="right"/>
+            </w:pPr>
+            <w:r>
+              <w:t xml:space="preserve">12</w:t>
+            </w:r>
+          </w:p>
+        </w:tc>
+        <w:tc>
+          <w:p>
+            <w:pPr>
+              <w:pStyle w:val="Compact"/>
+              <w:jc w:val="right"/>
+            </w:pPr>
+            <w:r>
+              <w:t xml:space="preserve">7.9</w:t>
+            </w:r>
+          </w:p>
+        </w:tc>
+        <w:tc>
+          <w:p>
+            <w:pPr>
+              <w:pStyle w:val="Compact"/>
+              <w:jc w:val="right"/>
+            </w:pPr>
+            <w:r>
+              <w:t xml:space="preserve">14</w:t>
+            </w:r>
+          </w:p>
+        </w:tc>
+        <w:tc>
+          <w:p>
+            <w:pPr>
+              <w:pStyle w:val="Compact"/>
+              <w:jc w:val="right"/>
+            </w:pPr>
+            <w:r>
+              <w:t xml:space="preserve">9.2</w:t>
+            </w:r>
+          </w:p>
+        </w:tc>
+      </w:tr>
+      <w:tr>
+        <w:tc>
+          <w:p>
+            <w:pPr>
+              <w:pStyle w:val="Compact"/>
+              <w:jc w:val="left"/>
+            </w:pPr>
+            <w:r>
+              <w:t xml:space="preserve">De Gruyter</w:t>
+            </w:r>
+          </w:p>
+        </w:tc>
+        <w:tc>
+          <w:p>
+            <w:pPr>
+              <w:pStyle w:val="Compact"/>
+              <w:jc w:val="right"/>
+            </w:pPr>
+            <w:r>
+              <w:t xml:space="preserve">5</w:t>
+            </w:r>
+          </w:p>
+        </w:tc>
+        <w:tc>
+          <w:p>
+            <w:pPr>
+              <w:pStyle w:val="Compact"/>
+              <w:jc w:val="right"/>
+            </w:pPr>
+            <w:r>
+              <w:t xml:space="preserve">3.3</w:t>
+            </w:r>
+          </w:p>
+        </w:tc>
+        <w:tc>
+          <w:p>
+            <w:pPr>
+              <w:pStyle w:val="Compact"/>
+              <w:jc w:val="right"/>
+            </w:pPr>
+            <w:r>
+              <w:t xml:space="preserve">7</w:t>
+            </w:r>
+          </w:p>
+        </w:tc>
+        <w:tc>
+          <w:p>
+            <w:pPr>
+              <w:pStyle w:val="Compact"/>
+              <w:jc w:val="right"/>
+            </w:pPr>
+            <w:r>
+              <w:t xml:space="preserve">4.6</w:t>
+            </w:r>
+          </w:p>
+        </w:tc>
+      </w:tr>
+      <w:tr>
+        <w:tc>
+          <w:p>
+            <w:pPr>
+              <w:pStyle w:val="Compact"/>
+              <w:jc w:val="left"/>
+            </w:pPr>
+            <w:r>
+              <w:t xml:space="preserve">Brill</w:t>
+            </w:r>
+          </w:p>
+        </w:tc>
+        <w:tc>
+          <w:p>
+            <w:pPr>
+              <w:pStyle w:val="Compact"/>
+              <w:jc w:val="right"/>
+            </w:pPr>
+            <w:r>
+              <w:t xml:space="preserve">4</w:t>
+            </w:r>
+          </w:p>
+        </w:tc>
+        <w:tc>
+          <w:p>
+            <w:pPr>
+              <w:pStyle w:val="Compact"/>
+              <w:jc w:val="right"/>
+            </w:pPr>
+            <w:r>
+              <w:t xml:space="preserve">2.6</w:t>
+            </w:r>
+          </w:p>
+        </w:tc>
+        <w:tc>
+          <w:p>
+            <w:pPr>
+              <w:pStyle w:val="Compact"/>
+              <w:jc w:val="right"/>
+            </w:pPr>
+            <w:r>
+              <w:t xml:space="preserve">4</w:t>
+            </w:r>
+          </w:p>
+        </w:tc>
+        <w:tc>
+          <w:p>
+            <w:pPr>
+              <w:pStyle w:val="Compact"/>
+              <w:jc w:val="right"/>
+            </w:pPr>
+            <w:r>
+              <w:t xml:space="preserve">2.6</w:t>
+            </w:r>
+          </w:p>
+        </w:tc>
+      </w:tr>
+      <w:tr>
+        <w:tc>
+          <w:p>
+            <w:pPr>
+              <w:pStyle w:val="Compact"/>
+              <w:jc w:val="left"/>
+            </w:pPr>
+            <w:r>
+              <w:t xml:space="preserve">Wiley</w:t>
+            </w:r>
+          </w:p>
+        </w:tc>
+        <w:tc>
+          <w:p>
+            <w:pPr>
+              <w:pStyle w:val="Compact"/>
+              <w:jc w:val="right"/>
+            </w:pPr>
+            <w:r>
+              <w:t xml:space="preserve">4</w:t>
+            </w:r>
+          </w:p>
+        </w:tc>
+        <w:tc>
+          <w:p>
+            <w:pPr>
+              <w:pStyle w:val="Compact"/>
+              <w:jc w:val="right"/>
+            </w:pPr>
+            <w:r>
+              <w:t xml:space="preserve">2.6</w:t>
+            </w:r>
+          </w:p>
+        </w:tc>
+        <w:tc>
+          <w:p>
+            <w:pPr>
+              <w:pStyle w:val="Compact"/>
+              <w:jc w:val="right"/>
+            </w:pPr>
+            <w:r>
+              <w:t xml:space="preserve">4</w:t>
+            </w:r>
+          </w:p>
+        </w:tc>
+        <w:tc>
+          <w:p>
+            <w:pPr>
+              <w:pStyle w:val="Compact"/>
+              <w:jc w:val="right"/>
+            </w:pPr>
+            <w:r>
+              <w:t xml:space="preserve">2.6</w:t>
+            </w:r>
+          </w:p>
+        </w:tc>
+      </w:tr>
+      <w:tr>
+        <w:tc>
+          <w:p>
+            <w:pPr>
+              <w:pStyle w:val="Compact"/>
+              <w:jc w:val="left"/>
+            </w:pPr>
+            <w:r>
+              <w:t xml:space="preserve">Other</w:t>
+            </w:r>
+          </w:p>
+        </w:tc>
+        <w:tc>
+          <w:p>
+            <w:pPr>
+              <w:pStyle w:val="Compact"/>
+              <w:jc w:val="right"/>
+            </w:pPr>
+            <w:r>
+              <w:t xml:space="preserve">47</w:t>
+            </w:r>
+          </w:p>
+        </w:tc>
+        <w:tc>
+          <w:p>
+            <w:pPr>
+              <w:pStyle w:val="Compact"/>
+              <w:jc w:val="right"/>
+            </w:pPr>
+            <w:r>
+              <w:t xml:space="preserve">30.9</w:t>
+            </w:r>
+          </w:p>
+        </w:tc>
+        <w:tc>
+          <w:p>
+            <w:pPr>
+              <w:pStyle w:val="Compact"/>
+              <w:jc w:val="right"/>
+            </w:pPr>
+            <w:r>
+              <w:t xml:space="preserve">48</w:t>
+            </w:r>
+          </w:p>
+        </w:tc>
+        <w:tc>
+          <w:p>
+            <w:pPr>
+              <w:pStyle w:val="Compact"/>
+              <w:jc w:val="right"/>
+            </w:pPr>
+            <w:r>
+              <w:t xml:space="preserve">31.6</w:t>
+            </w:r>
+          </w:p>
+        </w:tc>
+      </w:tr>
+      <w:tr>
+        <w:tc>
+          <w:p>
+            <w:pPr>
+              <w:pStyle w:val="Compact"/>
+              <w:jc w:val="left"/>
+            </w:pPr>
+            <w:r>
+              <w:t xml:space="preserve">Total</w:t>
+            </w:r>
+          </w:p>
+        </w:tc>
+        <w:tc>
+          <w:p>
+            <w:pPr>
+              <w:pStyle w:val="Compact"/>
+              <w:jc w:val="right"/>
+            </w:pPr>
+            <w:r>
+              <w:t xml:space="preserve">152</w:t>
+            </w:r>
+          </w:p>
+        </w:tc>
+        <w:tc>
+          <w:p>
+            <w:pPr>
+              <w:pStyle w:val="Compact"/>
+              <w:jc w:val="right"/>
+            </w:pPr>
+            <w:r>
+              <w:t xml:space="preserve">100.0</w:t>
+            </w:r>
+          </w:p>
+        </w:tc>
+        <w:tc>
+          <w:p>
+            <w:pPr>
+              <w:pStyle w:val="Compact"/>
+              <w:jc w:val="right"/>
+            </w:pPr>
+            <w:r>
+              <w:t xml:space="preserve">152</w:t>
+            </w:r>
+          </w:p>
+        </w:tc>
+        <w:tc>
+          <w:p>
+            <w:pPr>
+              <w:pStyle w:val="Compact"/>
+              <w:jc w:val="right"/>
+            </w:pPr>
+            <w:r>
+              <w:t xml:space="preserve">100.0</w:t>
+            </w:r>
+          </w:p>
+        </w:tc>
+      </w:tr>
+    </w:tbl>
+    <w:p>
+      <w:pPr>
+        <w:pStyle w:val="Heading4"/>
+      </w:pPr>
+      <w:bookmarkStart w:id="31" w:name="e-how-many-journals-have-been-associated-with-scholarly-societies-or-research-institutions-in-which-countries-are-these-societies-and-institutions-based"/>
+      <w:r>
+        <w:t xml:space="preserve">e) How many journals have been associated with scholarly societies or research institutions? In which countries are these societies and institutions based?</w:t>
+      </w:r>
+      <w:bookmarkEnd w:id="31"/>
+    </w:p>
+    <w:p>
+      <w:pPr>
+        <w:pStyle w:val="FirstParagraph"/>
+      </w:pPr>
+      <w:r>
+        <w:t xml:space="preserve">We also collected information about whether reverse-flipped journals were related to scholarly societies or research institutions. We obtained 107 (70 %) reverse-flip journals that were affiliated with a scholarly society (N = 58) or research institution (N = 49).</w:t>
       </w:r>
     </w:p>
     <w:p>
@@ -1224,24 +1200,32 @@
         <w:pStyle w:val="BodyText"/>
       </w:pPr>
       <w:r>
-        <w:t xml:space="preserve">Figure presents the countries where the scholarly societies and research organizations are located by publisher.</w:t>
+        <w:t xml:space="preserve">visualizes the relationships of journals to scholarly societies and research organizations by publishe</w:t>
       </w:r>
     </w:p>
     <w:p>
       <w:pPr>
         <w:pStyle w:val="BodyText"/>
+      </w:pPr>
+      <w:r>
+        <w:t xml:space="preserve">Figure visualizes the relationships of journals to scholarly societies and research organizations by publisher showing that the majority of reverse-flip journals from major publishers were not in-house venues, but journals affiliated with scholarly associations and other research organizations.</w:t>
+      </w:r>
+    </w:p>
+    <w:p>
+      <w:pPr>
+        <w:pStyle w:val="CaptionedFigure"/>
       </w:pPr>
       <w:r>
         <w:drawing>
           <wp:inline>
             <wp:extent cx="5334000" cy="3295226"/>
             <wp:effectExtent b="0" l="0" r="0" t="0"/>
-            <wp:docPr descr="" title="" id="1" name="Picture"/>
+            <wp:docPr descr="Reverse-flip journals affiliated with scholarly societies and research institutions per publisher" title="" id="1" name="Picture"/>
             <a:graphic>
               <a:graphicData uri="http://schemas.openxmlformats.org/drawingml/2006/picture">
                 <pic:pic>
                   <pic:nvPicPr>
-                    <pic:cNvPr descr="results_files/figure-docx/fig_7-1.png" id="0" name="Picture"/>
+                    <pic:cNvPr descr="results_files/figure-docx/fig_6-1.png" id="0" name="Picture"/>
                     <pic:cNvPicPr>
                       <a:picLocks noChangeArrowheads="1" noChangeAspect="1"/>
                     </pic:cNvPicPr>
@@ -1276,271 +1260,41 @@
     </w:p>
     <w:p>
       <w:pPr>
-        <w:pStyle w:val="Heading4"/>
-      </w:pPr>
-      <w:bookmarkStart w:id="33" w:name="f-how-old-were-the-journals-at-the-time-of-the-reverse-flip"/>
-      <w:r>
-        <w:t xml:space="preserve">f) How old were the journals at the time of the reverse flip?</w:t>
-      </w:r>
-      <w:bookmarkEnd w:id="33"/>
-    </w:p>
-    <w:p>
-      <w:pPr>
-        <w:pStyle w:val="FirstParagraph"/>
-      </w:pPr>
-      <w:r>
-        <w:t xml:space="preserve">Table provides summary statistics about the journal age at the year of the reverse flip, revealing Large age differences that range from 1-124 years of publishing. Around 43% (N = 66) of all reverse-flip launched before 1990. These findings suggest that not all journals in our sample were born OA or online journals, but, in fact, some venues might have undergone more than one business model change in their publishing history.</w:t>
-      </w:r>
-    </w:p>
-    <w:p>
-      <w:pPr>
-        <w:pStyle w:val="TableCaption"/>
-      </w:pPr>
-      <w:r>
-        <w:t xml:space="preserve">Summary statistics for journal age at time of reverse flip</w:t>
-      </w:r>
-    </w:p>
-    <w:tbl>
-      <w:tblPr>
-        <w:tblStyle w:val="Table"/>
-        <w:tblW w:type="pct" w:w="0.0"/>
-        <w:tblLook w:firstRow="1"/>
-        <w:tblCaption w:val="Summary statistics for journal age at time of reverse flip"/>
-      </w:tblPr>
-      <w:tblGrid/>
-      <w:tr>
-        <w:trPr>
-          <w:cnfStyle w:firstRow="1"/>
-        </w:trPr>
-        <w:tc>
-          <w:tcPr>
-            <w:tcBorders>
-              <w:bottom w:val="single"/>
-            </w:tcBorders>
-            <w:vAlign w:val="bottom"/>
-          </w:tcPr>
-          <w:p>
-            <w:pPr>
-              <w:pStyle w:val="Compact"/>
-            </w:pPr>
-          </w:p>
-        </w:tc>
-        <w:tc>
-          <w:tcPr>
-            <w:tcBorders>
-              <w:bottom w:val="single"/>
-            </w:tcBorders>
-            <w:vAlign w:val="bottom"/>
-          </w:tcPr>
-          <w:p>
-            <w:pPr>
-              <w:pStyle w:val="Compact"/>
-              <w:jc w:val="right"/>
-            </w:pPr>
-            <w:r>
-              <w:t xml:space="preserve">Journal Age in Years</w:t>
-            </w:r>
-          </w:p>
-        </w:tc>
-      </w:tr>
-      <w:tr>
-        <w:tc>
-          <w:p>
-            <w:pPr>
-              <w:pStyle w:val="Compact"/>
-              <w:jc w:val="left"/>
-            </w:pPr>
-            <w:r>
-              <w:t xml:space="preserve">Mean</w:t>
-            </w:r>
-          </w:p>
-        </w:tc>
-        <w:tc>
-          <w:p>
-            <w:pPr>
-              <w:pStyle w:val="Compact"/>
-              <w:jc w:val="right"/>
-            </w:pPr>
-            <w:r>
-              <w:t xml:space="preserve">25</w:t>
-            </w:r>
-          </w:p>
-        </w:tc>
-      </w:tr>
-      <w:tr>
-        <w:tc>
-          <w:p>
-            <w:pPr>
-              <w:pStyle w:val="Compact"/>
-              <w:jc w:val="left"/>
-            </w:pPr>
-            <w:r>
-              <w:t xml:space="preserve">Median</w:t>
-            </w:r>
-          </w:p>
-        </w:tc>
-        <w:tc>
-          <w:p>
-            <w:pPr>
-              <w:pStyle w:val="Compact"/>
-              <w:jc w:val="right"/>
-            </w:pPr>
-            <w:r>
-              <w:t xml:space="preserve">16</w:t>
-            </w:r>
-          </w:p>
-        </w:tc>
-      </w:tr>
-      <w:tr>
-        <w:tc>
-          <w:p>
-            <w:pPr>
-              <w:pStyle w:val="Compact"/>
-              <w:jc w:val="left"/>
-            </w:pPr>
-            <w:r>
-              <w:t xml:space="preserve">Standard Deviation</w:t>
-            </w:r>
-          </w:p>
-        </w:tc>
-        <w:tc>
-          <w:p>
-            <w:pPr>
-              <w:pStyle w:val="Compact"/>
-              <w:jc w:val="right"/>
-            </w:pPr>
-            <w:r>
-              <w:t xml:space="preserve">22</w:t>
-            </w:r>
-          </w:p>
-        </w:tc>
-      </w:tr>
-      <w:tr>
-        <w:tc>
-          <w:p>
-            <w:pPr>
-              <w:pStyle w:val="Compact"/>
-              <w:jc w:val="left"/>
-            </w:pPr>
-            <w:r>
-              <w:t xml:space="preserve">Minimum</w:t>
-            </w:r>
-          </w:p>
-        </w:tc>
-        <w:tc>
-          <w:p>
-            <w:pPr>
-              <w:pStyle w:val="Compact"/>
-              <w:jc w:val="right"/>
-            </w:pPr>
-            <w:r>
-              <w:t xml:space="preserve">1</w:t>
-            </w:r>
-          </w:p>
-        </w:tc>
-      </w:tr>
-      <w:tr>
-        <w:tc>
-          <w:p>
-            <w:pPr>
-              <w:pStyle w:val="Compact"/>
-              <w:jc w:val="left"/>
-            </w:pPr>
-            <w:r>
-              <w:t xml:space="preserve">Maximum</w:t>
-            </w:r>
-          </w:p>
-        </w:tc>
-        <w:tc>
-          <w:p>
-            <w:pPr>
-              <w:pStyle w:val="Compact"/>
-              <w:jc w:val="right"/>
-            </w:pPr>
-            <w:r>
-              <w:t xml:space="preserve">124</w:t>
-            </w:r>
-          </w:p>
-        </w:tc>
-      </w:tr>
-      <w:tr>
-        <w:tc>
-          <w:p>
-            <w:pPr>
-              <w:pStyle w:val="Compact"/>
-              <w:jc w:val="left"/>
-            </w:pPr>
-            <w:r>
-              <w:t xml:space="preserve">Q1</w:t>
-            </w:r>
-          </w:p>
-        </w:tc>
-        <w:tc>
-          <w:p>
-            <w:pPr>
-              <w:pStyle w:val="Compact"/>
-              <w:jc w:val="right"/>
-            </w:pPr>
-            <w:r>
-              <w:t xml:space="preserve">7</w:t>
-            </w:r>
-          </w:p>
-        </w:tc>
-      </w:tr>
-      <w:tr>
-        <w:tc>
-          <w:p>
-            <w:pPr>
-              <w:pStyle w:val="Compact"/>
-              <w:jc w:val="left"/>
-            </w:pPr>
-            <w:r>
-              <w:t xml:space="preserve">Q3</w:t>
-            </w:r>
-          </w:p>
-        </w:tc>
-        <w:tc>
-          <w:p>
-            <w:pPr>
-              <w:pStyle w:val="Compact"/>
-              <w:jc w:val="right"/>
-            </w:pPr>
-            <w:r>
-              <w:t xml:space="preserve">39</w:t>
-            </w:r>
-          </w:p>
-        </w:tc>
-      </w:tr>
-    </w:tbl>
+        <w:pStyle w:val="ImageCaption"/>
+      </w:pPr>
+      <w:r>
+        <w:t xml:space="preserve">Reverse-flip journals affiliated with scholarly societies and research institutions per publisher</w:t>
+      </w:r>
+    </w:p>
     <w:p>
       <w:pPr>
         <w:pStyle w:val="BodyText"/>
       </w:pPr>
       <w:r>
-        <w:t xml:space="preserve">Figure presents the annual distribution of journals that converted from fully OA to a subscription-based business model grouped by journal age at the time of the flip</w:t>
-      </w:r>
-    </w:p>
-    <w:p>
-      <w:pPr>
-        <w:pStyle w:val="CaptionedFigure"/>
+        <w:t xml:space="preserve">Figure presents the countries where the scholarly societies and research organizations are located by publisher.</w:t>
+      </w:r>
+    </w:p>
+    <w:p>
+      <w:pPr>
+        <w:pStyle w:val="BodyText"/>
       </w:pPr>
       <w:r>
         <w:drawing>
           <wp:inline>
             <wp:extent cx="5334000" cy="3295226"/>
             <wp:effectExtent b="0" l="0" r="0" t="0"/>
-            <wp:docPr descr="Number of journals that converted from fully OA to a subscription-based business model per year, grouped by journal age at the time of the reverse flip" title="" id="1" name="Picture"/>
+            <wp:docPr descr="" title="" id="1" name="Picture"/>
             <a:graphic>
               <a:graphicData uri="http://schemas.openxmlformats.org/drawingml/2006/picture">
                 <pic:pic>
                   <pic:nvPicPr>
-                    <pic:cNvPr descr="results_files/figure-docx/fig_8-1.png" id="0" name="Picture"/>
+                    <pic:cNvPr descr="results_files/figure-docx/fig_7-1.png" id="0" name="Picture"/>
                     <pic:cNvPicPr>
                       <a:picLocks noChangeArrowheads="1" noChangeAspect="1"/>
                     </pic:cNvPicPr>
                   </pic:nvPicPr>
                   <pic:blipFill>
-                    <a:blip r:embed="rId34"/>
+                    <a:blip r:embed="rId33"/>
                     <a:stretch>
                       <a:fillRect/>
                     </a:stretch>
@@ -1569,18 +1323,248 @@
     </w:p>
     <w:p>
       <w:pPr>
-        <w:pStyle w:val="ImageCaption"/>
-      </w:pPr>
-      <w:r>
-        <w:t xml:space="preserve">Number of journals that converted from fully OA to a subscription-based business model per year, grouped by journal age at the time of the reverse flip</w:t>
-      </w:r>
-    </w:p>
+        <w:pStyle w:val="Heading4"/>
+      </w:pPr>
+      <w:bookmarkStart w:id="34" w:name="f-how-old-were-the-journals-at-the-time-of-the-reverse-flip"/>
+      <w:r>
+        <w:t xml:space="preserve">f) How old were the journals at the time of the reverse flip?</w:t>
+      </w:r>
+      <w:bookmarkEnd w:id="34"/>
+    </w:p>
+    <w:p>
+      <w:pPr>
+        <w:pStyle w:val="FirstParagraph"/>
+      </w:pPr>
+      <w:r>
+        <w:t xml:space="preserve">Table provides summary statistics about the journal age at the year of the reverse flip, revealing Large age differences that range from 1-124 years of publishing. Around 43% (N = 66) of all reverse-flip launched before 1990. These findings suggest that not all journals in our sample were born OA or online journals, but, in fact, some venues might have undergone more than one business model change in their publishing history.</w:t>
+      </w:r>
+    </w:p>
+    <w:p>
+      <w:pPr>
+        <w:pStyle w:val="TableCaption"/>
+      </w:pPr>
+      <w:r>
+        <w:t xml:space="preserve">Summary statistics for journal age at time of reverse flip</w:t>
+      </w:r>
+    </w:p>
+    <w:tbl>
+      <w:tblPr>
+        <w:tblStyle w:val="Table"/>
+        <w:tblW w:type="pct" w:w="0.0"/>
+        <w:tblLook w:firstRow="1"/>
+        <w:tblCaption w:val="Summary statistics for journal age at time of reverse flip"/>
+      </w:tblPr>
+      <w:tblGrid/>
+      <w:tr>
+        <w:trPr>
+          <w:cnfStyle w:firstRow="1"/>
+        </w:trPr>
+        <w:tc>
+          <w:tcPr>
+            <w:tcBorders>
+              <w:bottom w:val="single"/>
+            </w:tcBorders>
+            <w:vAlign w:val="bottom"/>
+          </w:tcPr>
+          <w:p>
+            <w:pPr>
+              <w:pStyle w:val="Compact"/>
+            </w:pPr>
+          </w:p>
+        </w:tc>
+        <w:tc>
+          <w:tcPr>
+            <w:tcBorders>
+              <w:bottom w:val="single"/>
+            </w:tcBorders>
+            <w:vAlign w:val="bottom"/>
+          </w:tcPr>
+          <w:p>
+            <w:pPr>
+              <w:pStyle w:val="Compact"/>
+              <w:jc w:val="right"/>
+            </w:pPr>
+            <w:r>
+              <w:t xml:space="preserve">Journal Age in Years</w:t>
+            </w:r>
+          </w:p>
+        </w:tc>
+      </w:tr>
+      <w:tr>
+        <w:tc>
+          <w:p>
+            <w:pPr>
+              <w:pStyle w:val="Compact"/>
+              <w:jc w:val="left"/>
+            </w:pPr>
+            <w:r>
+              <w:t xml:space="preserve">Mean</w:t>
+            </w:r>
+          </w:p>
+        </w:tc>
+        <w:tc>
+          <w:p>
+            <w:pPr>
+              <w:pStyle w:val="Compact"/>
+              <w:jc w:val="right"/>
+            </w:pPr>
+            <w:r>
+              <w:t xml:space="preserve">25</w:t>
+            </w:r>
+          </w:p>
+        </w:tc>
+      </w:tr>
+      <w:tr>
+        <w:tc>
+          <w:p>
+            <w:pPr>
+              <w:pStyle w:val="Compact"/>
+              <w:jc w:val="left"/>
+            </w:pPr>
+            <w:r>
+              <w:t xml:space="preserve">Median</w:t>
+            </w:r>
+          </w:p>
+        </w:tc>
+        <w:tc>
+          <w:p>
+            <w:pPr>
+              <w:pStyle w:val="Compact"/>
+              <w:jc w:val="right"/>
+            </w:pPr>
+            <w:r>
+              <w:t xml:space="preserve">16</w:t>
+            </w:r>
+          </w:p>
+        </w:tc>
+      </w:tr>
+      <w:tr>
+        <w:tc>
+          <w:p>
+            <w:pPr>
+              <w:pStyle w:val="Compact"/>
+              <w:jc w:val="left"/>
+            </w:pPr>
+            <w:r>
+              <w:t xml:space="preserve">Standard Deviation</w:t>
+            </w:r>
+          </w:p>
+        </w:tc>
+        <w:tc>
+          <w:p>
+            <w:pPr>
+              <w:pStyle w:val="Compact"/>
+              <w:jc w:val="right"/>
+            </w:pPr>
+            <w:r>
+              <w:t xml:space="preserve">22</w:t>
+            </w:r>
+          </w:p>
+        </w:tc>
+      </w:tr>
+      <w:tr>
+        <w:tc>
+          <w:p>
+            <w:pPr>
+              <w:pStyle w:val="Compact"/>
+              <w:jc w:val="left"/>
+            </w:pPr>
+            <w:r>
+              <w:t xml:space="preserve">Minimum</w:t>
+            </w:r>
+          </w:p>
+        </w:tc>
+        <w:tc>
+          <w:p>
+            <w:pPr>
+              <w:pStyle w:val="Compact"/>
+              <w:jc w:val="right"/>
+            </w:pPr>
+            <w:r>
+              <w:t xml:space="preserve">1</w:t>
+            </w:r>
+          </w:p>
+        </w:tc>
+      </w:tr>
+      <w:tr>
+        <w:tc>
+          <w:p>
+            <w:pPr>
+              <w:pStyle w:val="Compact"/>
+              <w:jc w:val="left"/>
+            </w:pPr>
+            <w:r>
+              <w:t xml:space="preserve">Maximum</w:t>
+            </w:r>
+          </w:p>
+        </w:tc>
+        <w:tc>
+          <w:p>
+            <w:pPr>
+              <w:pStyle w:val="Compact"/>
+              <w:jc w:val="right"/>
+            </w:pPr>
+            <w:r>
+              <w:t xml:space="preserve">124</w:t>
+            </w:r>
+          </w:p>
+        </w:tc>
+      </w:tr>
+      <w:tr>
+        <w:tc>
+          <w:p>
+            <w:pPr>
+              <w:pStyle w:val="Compact"/>
+              <w:jc w:val="left"/>
+            </w:pPr>
+            <w:r>
+              <w:t xml:space="preserve">Q1</w:t>
+            </w:r>
+          </w:p>
+        </w:tc>
+        <w:tc>
+          <w:p>
+            <w:pPr>
+              <w:pStyle w:val="Compact"/>
+              <w:jc w:val="right"/>
+            </w:pPr>
+            <w:r>
+              <w:t xml:space="preserve">7</w:t>
+            </w:r>
+          </w:p>
+        </w:tc>
+      </w:tr>
+      <w:tr>
+        <w:tc>
+          <w:p>
+            <w:pPr>
+              <w:pStyle w:val="Compact"/>
+              <w:jc w:val="left"/>
+            </w:pPr>
+            <w:r>
+              <w:t xml:space="preserve">Q3</w:t>
+            </w:r>
+          </w:p>
+        </w:tc>
+        <w:tc>
+          <w:p>
+            <w:pPr>
+              <w:pStyle w:val="Compact"/>
+              <w:jc w:val="right"/>
+            </w:pPr>
+            <w:r>
+              <w:t xml:space="preserve">39</w:t>
+            </w:r>
+          </w:p>
+        </w:tc>
+      </w:tr>
+    </w:tbl>
     <w:p>
       <w:pPr>
         <w:pStyle w:val="BodyText"/>
       </w:pPr>
       <w:r>
-        <w:t xml:space="preserve">Figure presents a breakdown of discipline by journal age at the time of the reverse flip, shown as proportion of the total number of reverse flip journals in the dataset. The colored areas represent the distribution of journals per discipline.</w:t>
+        <w:t xml:space="preserve">Figure presents the annual distribution of journals that converted from fully OA to a subscription-based business model grouped by journal age at the time of the flip</w:t>
       </w:r>
     </w:p>
     <w:p>
@@ -1592,12 +1576,12 @@
           <wp:inline>
             <wp:extent cx="5334000" cy="3295226"/>
             <wp:effectExtent b="0" l="0" r="0" t="0"/>
-            <wp:docPr descr="Discipline by journal age at the time of reverse flip, shown as proportion of the total number of reverse flip journals in the dataset. The colored areas represent the distribution of journals per Discipline." title="" id="1" name="Picture"/>
+            <wp:docPr descr="Number of journals that converted from fully OA to a subscription-based business model per year, grouped by journal age at the time of the reverse flip" title="" id="1" name="Picture"/>
             <a:graphic>
               <a:graphicData uri="http://schemas.openxmlformats.org/drawingml/2006/picture">
                 <pic:pic>
                   <pic:nvPicPr>
-                    <pic:cNvPr descr="results_files/figure-docx/fig_9-1.png" id="0" name="Picture"/>
+                    <pic:cNvPr descr="results_files/figure-docx/fig_8-1.png" id="0" name="Picture"/>
                     <pic:cNvPicPr>
                       <a:picLocks noChangeArrowheads="1" noChangeAspect="1"/>
                     </pic:cNvPicPr>
@@ -1635,7 +1619,7 @@
         <w:pStyle w:val="ImageCaption"/>
       </w:pPr>
       <w:r>
-        <w:t xml:space="preserve">Discipline by journal age at the time of reverse flip, shown as proportion of the total number of reverse flip journals in the dataset. The colored areas represent the distribution of journals per Discipline.</w:t>
+        <w:t xml:space="preserve">Number of journals that converted from fully OA to a subscription-based business model per year, grouped by journal age at the time of the reverse flip</w:t>
       </w:r>
     </w:p>
     <w:p>
@@ -1643,280 +1627,7 @@
         <w:pStyle w:val="BodyText"/>
       </w:pPr>
       <w:r>
-        <w:t xml:space="preserve">It seems that for health and life sciences journals (Health) the majority of flips only happened after a period of establishing the journal (&gt;15 years). However, for the physical sciences and mathematics (PSM) as well as the social sciences and humanities (SSH) this process of reconsidering the publishing model seems to have started earlier. For PSM journals about one third already flipped within the first five years of the journal’s lifetime.</w:t>
-      </w:r>
-      <w:r>
-        <w:t xml:space="preserve"> </w:t>
-      </w:r>
-    </w:p>
-    <w:p>
-      <w:pPr>
-        <w:pStyle w:val="Heading3"/>
-      </w:pPr>
-      <w:bookmarkStart w:id="36" w:name="research-question-3-before-the-reverse-flip"/>
-      <w:r>
-        <w:t xml:space="preserve">Research Question 3: Before the reverse flip,</w:t>
-      </w:r>
-      <w:bookmarkEnd w:id="36"/>
-    </w:p>
-    <w:p>
-      <w:pPr>
-        <w:pStyle w:val="Heading4"/>
-      </w:pPr>
-      <w:bookmarkStart w:id="37" w:name="a-how-many-journals-had-been-subscription-venues-before-converting-to-oa"/>
-      <w:r>
-        <w:t xml:space="preserve">a) How many journals had been subscription venues before converting to OA?</w:t>
-      </w:r>
-      <w:bookmarkEnd w:id="37"/>
-    </w:p>
-    <w:p>
-      <w:pPr>
-        <w:pStyle w:val="FirstParagraph"/>
-      </w:pPr>
-      <w:r>
-        <w:t xml:space="preserve">We manually checked the past business models of every journal in our sample. As the journal age suggests, not all journals were born fully open access journals, but underwent several business model changes before the reverse flip. In fact, around 62% (N = 95) were subscription-based in the past before converting to fully open access.</w:t>
-      </w:r>
-    </w:p>
-    <w:p>
-      <w:pPr>
-        <w:pStyle w:val="Heading4"/>
-      </w:pPr>
-      <w:bookmarkStart w:id="38" w:name="b-how-many-journals-were-apc-based-and-at-what-price-levels"/>
-      <w:r>
-        <w:t xml:space="preserve">b) How many journals were APC-based, and at what price levels?</w:t>
-      </w:r>
-      <w:bookmarkEnd w:id="38"/>
-    </w:p>
-    <w:p>
-      <w:pPr>
-        <w:pStyle w:val="FirstParagraph"/>
-      </w:pPr>
-      <w:r>
-        <w:t xml:space="preserve">We investigated whether journals charged authors a publication fee using journal list prices. We were able to obtain information about APC pricing for 105 journals, representing 69 % of all reverse-flipped journals studied. Of these, 32 were APC-based. List prices varied considerably, ranging from 120 to 3,000 USD. The median fee was 1,066 USD.</w:t>
-      </w:r>
-    </w:p>
-    <w:p>
-      <w:pPr>
-        <w:pStyle w:val="Heading3"/>
-      </w:pPr>
-      <w:bookmarkStart w:id="39" w:name="research-question-4-after-the-reverse-flip"/>
-      <w:r>
-        <w:t xml:space="preserve">Research Question 4: After the reverse flip,</w:t>
-      </w:r>
-      <w:bookmarkEnd w:id="39"/>
-    </w:p>
-    <w:p>
-      <w:pPr>
-        <w:pStyle w:val="Heading4"/>
-      </w:pPr>
-      <w:bookmarkStart w:id="40" w:name="a-which-access-model-do-the-journals-operate-on"/>
-      <w:r>
-        <w:t xml:space="preserve">a) Which access model do the journals operate on?</w:t>
-      </w:r>
-      <w:bookmarkEnd w:id="40"/>
-    </w:p>
-    <w:p>
-      <w:pPr>
-        <w:pStyle w:val="FirstParagraph"/>
-      </w:pPr>
-      <w:r>
-        <w:t xml:space="preserve">Table presents the journals’ access model after the reverse flip. Our analysis shows that around 50 % (N = 76) of the journals shifted to a hybrid OA model, while the remaining 50 % (N = 76) transformed to subscription venues. However, more than half (N=45) of the subscription journals eventually shifted to hybrid OA (e.g., all Taylor and Francis journals, 12 out of 13 Springer Nature journals, and 8 out of 20 Elsevier journals), and only one journal, the Journal of Language Contact: Evolution of Languages, Contact and Discourse published by Brill, flipped to OA again.</w:t>
-      </w:r>
-    </w:p>
-    <w:p>
-      <w:pPr>
-        <w:pStyle w:val="TableCaption"/>
-      </w:pPr>
-      <w:r>
-        <w:t xml:space="preserve">Access model of journals after reverse flip</w:t>
-      </w:r>
-    </w:p>
-    <w:tbl>
-      <w:tblPr>
-        <w:tblStyle w:val="Table"/>
-        <w:tblW w:type="pct" w:w="0.0"/>
-        <w:tblLook w:firstRow="1"/>
-        <w:tblCaption w:val="Access model of journals after reverse flip"/>
-      </w:tblPr>
-      <w:tblGrid/>
-      <w:tr>
-        <w:trPr>
-          <w:cnfStyle w:firstRow="1"/>
-        </w:trPr>
-        <w:tc>
-          <w:tcPr>
-            <w:tcBorders>
-              <w:bottom w:val="single"/>
-            </w:tcBorders>
-            <w:vAlign w:val="bottom"/>
-          </w:tcPr>
-          <w:p>
-            <w:pPr>
-              <w:pStyle w:val="Compact"/>
-              <w:jc w:val="left"/>
-            </w:pPr>
-            <w:r>
-              <w:t xml:space="preserve">Access model</w:t>
-            </w:r>
-          </w:p>
-        </w:tc>
-        <w:tc>
-          <w:tcPr>
-            <w:tcBorders>
-              <w:bottom w:val="single"/>
-            </w:tcBorders>
-            <w:vAlign w:val="bottom"/>
-          </w:tcPr>
-          <w:p>
-            <w:pPr>
-              <w:pStyle w:val="Compact"/>
-              <w:jc w:val="right"/>
-            </w:pPr>
-            <w:r>
-              <w:t xml:space="preserve">Journals</w:t>
-            </w:r>
-          </w:p>
-        </w:tc>
-        <w:tc>
-          <w:tcPr>
-            <w:tcBorders>
-              <w:bottom w:val="single"/>
-            </w:tcBorders>
-            <w:vAlign w:val="bottom"/>
-          </w:tcPr>
-          <w:p>
-            <w:pPr>
-              <w:pStyle w:val="Compact"/>
-              <w:jc w:val="right"/>
-            </w:pPr>
-            <w:r>
-              <w:t xml:space="preserve">Proportion</w:t>
-            </w:r>
-          </w:p>
-        </w:tc>
-      </w:tr>
-      <w:tr>
-        <w:tc>
-          <w:p>
-            <w:pPr>
-              <w:pStyle w:val="Compact"/>
-              <w:jc w:val="left"/>
-            </w:pPr>
-            <w:r>
-              <w:t xml:space="preserve">Hybrid</w:t>
-            </w:r>
-          </w:p>
-        </w:tc>
-        <w:tc>
-          <w:p>
-            <w:pPr>
-              <w:pStyle w:val="Compact"/>
-              <w:jc w:val="right"/>
-            </w:pPr>
-            <w:r>
-              <w:t xml:space="preserve">76</w:t>
-            </w:r>
-          </w:p>
-        </w:tc>
-        <w:tc>
-          <w:p>
-            <w:pPr>
-              <w:pStyle w:val="Compact"/>
-              <w:jc w:val="right"/>
-            </w:pPr>
-            <w:r>
-              <w:t xml:space="preserve">50</w:t>
-            </w:r>
-          </w:p>
-        </w:tc>
-      </w:tr>
-      <w:tr>
-        <w:tc>
-          <w:p>
-            <w:pPr>
-              <w:pStyle w:val="Compact"/>
-              <w:jc w:val="left"/>
-            </w:pPr>
-            <w:r>
-              <w:t xml:space="preserve">Subscription</w:t>
-            </w:r>
-          </w:p>
-        </w:tc>
-        <w:tc>
-          <w:p>
-            <w:pPr>
-              <w:pStyle w:val="Compact"/>
-              <w:jc w:val="right"/>
-            </w:pPr>
-            <w:r>
-              <w:t xml:space="preserve">76</w:t>
-            </w:r>
-          </w:p>
-        </w:tc>
-        <w:tc>
-          <w:p>
-            <w:pPr>
-              <w:pStyle w:val="Compact"/>
-              <w:jc w:val="right"/>
-            </w:pPr>
-            <w:r>
-              <w:t xml:space="preserve">50</w:t>
-            </w:r>
-          </w:p>
-        </w:tc>
-      </w:tr>
-      <w:tr>
-        <w:tc>
-          <w:p>
-            <w:pPr>
-              <w:pStyle w:val="Compact"/>
-              <w:jc w:val="left"/>
-            </w:pPr>
-            <w:r>
-              <w:t xml:space="preserve">Total</w:t>
-            </w:r>
-          </w:p>
-        </w:tc>
-        <w:tc>
-          <w:p>
-            <w:pPr>
-              <w:pStyle w:val="Compact"/>
-              <w:jc w:val="right"/>
-            </w:pPr>
-            <w:r>
-              <w:t xml:space="preserve">152</w:t>
-            </w:r>
-          </w:p>
-        </w:tc>
-        <w:tc>
-          <w:p>
-            <w:pPr>
-              <w:pStyle w:val="Compact"/>
-              <w:jc w:val="right"/>
-            </w:pPr>
-            <w:r>
-              <w:t xml:space="preserve">100</w:t>
-            </w:r>
-          </w:p>
-        </w:tc>
-      </w:tr>
-    </w:tbl>
-    <w:p>
-      <w:pPr>
-        <w:pStyle w:val="Heading4"/>
-      </w:pPr>
-      <w:bookmarkStart w:id="41" w:name="b-does-the-publication-volume-change"/>
-      <w:r>
-        <w:t xml:space="preserve">b) Does the publication volume change?</w:t>
-      </w:r>
-      <w:bookmarkEnd w:id="41"/>
-    </w:p>
-    <w:p>
-      <w:pPr>
-        <w:pStyle w:val="FirstParagraph"/>
-      </w:pPr>
-      <w:r>
-        <w:t xml:space="preserve">To determine the variation in publication volume, we studied all journals that had reverse-flipped until 2016 for which Crossref provided article metadata two years before and after the conversion (N = 94). For the most part, the article volumes two years before and after the flip reveal little change (see Figure X), yet some individual cases show a noticeable increase. Elsevier’s Meta Gene, for example, launched as an OA journal with 16 published articles in 2013; the journal flipped to a hybrid model in 2016, publishing 86 articles that year, and increased its article volume to 201 in 2018.</w:t>
+        <w:t xml:space="preserve">Figure presents a breakdown of discipline by journal age at the time of the reverse flip, shown as proportion of the total number of reverse flip journals in the dataset. The colored areas represent the distribution of journals per discipline.</w:t>
       </w:r>
     </w:p>
     <w:p>
@@ -1928,18 +1639,18 @@
           <wp:inline>
             <wp:extent cx="5334000" cy="3295226"/>
             <wp:effectExtent b="0" l="0" r="0" t="0"/>
-            <wp:docPr descr="Developement of publication volume two years before and after the reverse flip." title="" id="1" name="Picture"/>
+            <wp:docPr descr="Discipline by journal age at the time of reverse flip, shown as proportion of the total number of reverse flip journals in the dataset. The colored areas represent the distribution of journals per Discipline." title="" id="1" name="Picture"/>
             <a:graphic>
               <a:graphicData uri="http://schemas.openxmlformats.org/drawingml/2006/picture">
                 <pic:pic>
                   <pic:nvPicPr>
-                    <pic:cNvPr descr="results_files/figure-docx/fig_10-1.png" id="0" name="Picture"/>
+                    <pic:cNvPr descr="results_files/figure-docx/fig_9-1.png" id="0" name="Picture"/>
                     <pic:cNvPicPr>
                       <a:picLocks noChangeArrowheads="1" noChangeAspect="1"/>
                     </pic:cNvPicPr>
                   </pic:nvPicPr>
                   <pic:blipFill>
-                    <a:blip r:embed="rId42"/>
+                    <a:blip r:embed="rId36"/>
                     <a:stretch>
                       <a:fillRect/>
                     </a:stretch>
@@ -1971,7 +1682,7 @@
         <w:pStyle w:val="ImageCaption"/>
       </w:pPr>
       <w:r>
-        <w:t xml:space="preserve">Developement of publication volume two years before and after the reverse flip.</w:t>
+        <w:t xml:space="preserve">Discipline by journal age at the time of reverse flip, shown as proportion of the total number of reverse flip journals in the dataset. The colored areas represent the distribution of journals per Discipline.</w:t>
       </w:r>
     </w:p>
     <w:p>
@@ -1979,52 +1690,280 @@
         <w:pStyle w:val="BodyText"/>
       </w:pPr>
       <w:r>
-        <w:t xml:space="preserve">There are, however, some cases were article volume increased noticeably. One example is the journal</w:t>
+        <w:t xml:space="preserve">It seems that for health and life sciences journals (Health) the majority of flips only happened after a period of establishing the journal (&gt;15 years). However, for the physical sciences and mathematics (PSM) as well as the social sciences and humanities (SSH) this process of reconsidering the publishing model seems to have started earlier. For PSM journals about one third already flipped within the first five years of the journal’s lifetime.</w:t>
       </w:r>
       <w:r>
         <w:t xml:space="preserve"> </w:t>
       </w:r>
-      <w:r>
-        <w:rPr>
-          <w:i/>
-        </w:rPr>
-        <w:t xml:space="preserve">Meta Gene</w:t>
-      </w:r>
-      <w:r>
-        <w:t xml:space="preserve"> </w:t>
-      </w:r>
-      <w:r>
-        <w:t xml:space="preserve">launched by Elsevier BV in 2013. Its article volume grew from 86 articles published in the year of the reverse flip (2016) to 201 articles published two years after (2018).</w:t>
-      </w:r>
+    </w:p>
+    <w:p>
+      <w:pPr>
+        <w:pStyle w:val="Heading3"/>
+      </w:pPr>
+      <w:bookmarkStart w:id="37" w:name="research-question-3-before-the-reverse-flip"/>
+      <w:r>
+        <w:t xml:space="preserve">Research Question 3: Before the reverse flip,</w:t>
+      </w:r>
+      <w:bookmarkEnd w:id="37"/>
     </w:p>
     <w:p>
       <w:pPr>
         <w:pStyle w:val="Heading4"/>
       </w:pPr>
-      <w:bookmarkStart w:id="43" w:name="c-do-journal-level-citation-metrics-change"/>
-      <w:r>
-        <w:t xml:space="preserve">c) Do journal-level citation metrics change?</w:t>
-      </w:r>
-      <w:bookmarkEnd w:id="43"/>
+      <w:bookmarkStart w:id="38" w:name="a-how-many-journals-had-been-subscription-venues-before-converting-to-oa"/>
+      <w:r>
+        <w:t xml:space="preserve">a) How many journals had been subscription venues before converting to OA?</w:t>
+      </w:r>
+      <w:bookmarkEnd w:id="38"/>
     </w:p>
     <w:p>
       <w:pPr>
         <w:pStyle w:val="FirstParagraph"/>
       </w:pPr>
       <w:r>
-        <w:t xml:space="preserve">To investigate whether the citation impact changed after the access model conversion, we used the Source Normalized Impact per Paper (SNIP) indicator from the Centre for Science and Technology Studies (CWTS), matching 117 of 152 journals from our sample.</w:t>
-      </w:r>
-      <w:r>
-        <w:t xml:space="preserve"> </w:t>
-      </w:r>
-      <w:r>
-        <w:t xml:space="preserve">The most recent SNIP values were reported for 2017; accordingly, we only included journals that flipped until 2015 (N = 82).</w:t>
-      </w:r>
-      <w:r>
-        <w:t xml:space="preserve"> </w:t>
-      </w:r>
-      <w:r>
-        <w:t xml:space="preserve">Figure illustrates the SNIP distribution of reverse-flip journals two years before and after the conversion. Our analysis highlights that there is only little change in SNIP values before and after the business model change.</w:t>
+        <w:t xml:space="preserve">We manually checked the past business models of every journal in our sample. As the journal age suggests, not all journals were born fully open access journals, but underwent several business model changes before the reverse flip. In fact, around 62% (N = 95) were subscription-based in the past before converting to fully open access.</w:t>
+      </w:r>
+    </w:p>
+    <w:p>
+      <w:pPr>
+        <w:pStyle w:val="Heading4"/>
+      </w:pPr>
+      <w:bookmarkStart w:id="39" w:name="b-how-many-journals-were-apc-based-and-at-what-price-levels"/>
+      <w:r>
+        <w:t xml:space="preserve">b) How many journals were APC-based, and at what price levels?</w:t>
+      </w:r>
+      <w:bookmarkEnd w:id="39"/>
+    </w:p>
+    <w:p>
+      <w:pPr>
+        <w:pStyle w:val="FirstParagraph"/>
+      </w:pPr>
+      <w:r>
+        <w:t xml:space="preserve">We investigated whether journals charged authors a publication fee using journal list prices. We were able to obtain information about APC pricing for 105 journals, representing 69 % of all reverse-flipped journals studied. Of these, 32 were APC-based. List prices varied considerably, ranging from 120 to 3,000 USD. The median fee was 1,066 USD.</w:t>
+      </w:r>
+    </w:p>
+    <w:p>
+      <w:pPr>
+        <w:pStyle w:val="Heading3"/>
+      </w:pPr>
+      <w:bookmarkStart w:id="40" w:name="research-question-4-after-the-reverse-flip"/>
+      <w:r>
+        <w:t xml:space="preserve">Research Question 4: After the reverse flip,</w:t>
+      </w:r>
+      <w:bookmarkEnd w:id="40"/>
+    </w:p>
+    <w:p>
+      <w:pPr>
+        <w:pStyle w:val="Heading4"/>
+      </w:pPr>
+      <w:bookmarkStart w:id="41" w:name="a-which-access-model-do-the-journals-operate-on"/>
+      <w:r>
+        <w:t xml:space="preserve">a) Which access model do the journals operate on?</w:t>
+      </w:r>
+      <w:bookmarkEnd w:id="41"/>
+    </w:p>
+    <w:p>
+      <w:pPr>
+        <w:pStyle w:val="FirstParagraph"/>
+      </w:pPr>
+      <w:r>
+        <w:t xml:space="preserve">Table presents the journals’ access model after the reverse flip. Our analysis shows that around 50 % (N = 76) of the journals shifted to a hybrid OA model, while the remaining 50 % (N = 76) transformed to subscription venues. However, more than half (N=45) of the subscription journals eventually shifted to hybrid OA (e.g., all Taylor and Francis journals, 12 out of 13 Springer Nature journals, and 8 out of 20 Elsevier journals), and only one journal, the Journal of Language Contact: Evolution of Languages, Contact and Discourse published by Brill, flipped to OA again.</w:t>
+      </w:r>
+    </w:p>
+    <w:p>
+      <w:pPr>
+        <w:pStyle w:val="TableCaption"/>
+      </w:pPr>
+      <w:r>
+        <w:t xml:space="preserve">Access model of journals after reverse flip</w:t>
+      </w:r>
+    </w:p>
+    <w:tbl>
+      <w:tblPr>
+        <w:tblStyle w:val="Table"/>
+        <w:tblW w:type="pct" w:w="0.0"/>
+        <w:tblLook w:firstRow="1"/>
+        <w:tblCaption w:val="Access model of journals after reverse flip"/>
+      </w:tblPr>
+      <w:tblGrid/>
+      <w:tr>
+        <w:trPr>
+          <w:cnfStyle w:firstRow="1"/>
+        </w:trPr>
+        <w:tc>
+          <w:tcPr>
+            <w:tcBorders>
+              <w:bottom w:val="single"/>
+            </w:tcBorders>
+            <w:vAlign w:val="bottom"/>
+          </w:tcPr>
+          <w:p>
+            <w:pPr>
+              <w:pStyle w:val="Compact"/>
+              <w:jc w:val="left"/>
+            </w:pPr>
+            <w:r>
+              <w:t xml:space="preserve">Access model</w:t>
+            </w:r>
+          </w:p>
+        </w:tc>
+        <w:tc>
+          <w:tcPr>
+            <w:tcBorders>
+              <w:bottom w:val="single"/>
+            </w:tcBorders>
+            <w:vAlign w:val="bottom"/>
+          </w:tcPr>
+          <w:p>
+            <w:pPr>
+              <w:pStyle w:val="Compact"/>
+              <w:jc w:val="right"/>
+            </w:pPr>
+            <w:r>
+              <w:t xml:space="preserve">Journals</w:t>
+            </w:r>
+          </w:p>
+        </w:tc>
+        <w:tc>
+          <w:tcPr>
+            <w:tcBorders>
+              <w:bottom w:val="single"/>
+            </w:tcBorders>
+            <w:vAlign w:val="bottom"/>
+          </w:tcPr>
+          <w:p>
+            <w:pPr>
+              <w:pStyle w:val="Compact"/>
+              <w:jc w:val="right"/>
+            </w:pPr>
+            <w:r>
+              <w:t xml:space="preserve">Proportion</w:t>
+            </w:r>
+          </w:p>
+        </w:tc>
+      </w:tr>
+      <w:tr>
+        <w:tc>
+          <w:p>
+            <w:pPr>
+              <w:pStyle w:val="Compact"/>
+              <w:jc w:val="left"/>
+            </w:pPr>
+            <w:r>
+              <w:t xml:space="preserve">Hybrid</w:t>
+            </w:r>
+          </w:p>
+        </w:tc>
+        <w:tc>
+          <w:p>
+            <w:pPr>
+              <w:pStyle w:val="Compact"/>
+              <w:jc w:val="right"/>
+            </w:pPr>
+            <w:r>
+              <w:t xml:space="preserve">76</w:t>
+            </w:r>
+          </w:p>
+        </w:tc>
+        <w:tc>
+          <w:p>
+            <w:pPr>
+              <w:pStyle w:val="Compact"/>
+              <w:jc w:val="right"/>
+            </w:pPr>
+            <w:r>
+              <w:t xml:space="preserve">50</w:t>
+            </w:r>
+          </w:p>
+        </w:tc>
+      </w:tr>
+      <w:tr>
+        <w:tc>
+          <w:p>
+            <w:pPr>
+              <w:pStyle w:val="Compact"/>
+              <w:jc w:val="left"/>
+            </w:pPr>
+            <w:r>
+              <w:t xml:space="preserve">Subscription</w:t>
+            </w:r>
+          </w:p>
+        </w:tc>
+        <w:tc>
+          <w:p>
+            <w:pPr>
+              <w:pStyle w:val="Compact"/>
+              <w:jc w:val="right"/>
+            </w:pPr>
+            <w:r>
+              <w:t xml:space="preserve">76</w:t>
+            </w:r>
+          </w:p>
+        </w:tc>
+        <w:tc>
+          <w:p>
+            <w:pPr>
+              <w:pStyle w:val="Compact"/>
+              <w:jc w:val="right"/>
+            </w:pPr>
+            <w:r>
+              <w:t xml:space="preserve">50</w:t>
+            </w:r>
+          </w:p>
+        </w:tc>
+      </w:tr>
+      <w:tr>
+        <w:tc>
+          <w:p>
+            <w:pPr>
+              <w:pStyle w:val="Compact"/>
+              <w:jc w:val="left"/>
+            </w:pPr>
+            <w:r>
+              <w:t xml:space="preserve">Total</w:t>
+            </w:r>
+          </w:p>
+        </w:tc>
+        <w:tc>
+          <w:p>
+            <w:pPr>
+              <w:pStyle w:val="Compact"/>
+              <w:jc w:val="right"/>
+            </w:pPr>
+            <w:r>
+              <w:t xml:space="preserve">152</w:t>
+            </w:r>
+          </w:p>
+        </w:tc>
+        <w:tc>
+          <w:p>
+            <w:pPr>
+              <w:pStyle w:val="Compact"/>
+              <w:jc w:val="right"/>
+            </w:pPr>
+            <w:r>
+              <w:t xml:space="preserve">100</w:t>
+            </w:r>
+          </w:p>
+        </w:tc>
+      </w:tr>
+    </w:tbl>
+    <w:p>
+      <w:pPr>
+        <w:pStyle w:val="Heading4"/>
+      </w:pPr>
+      <w:bookmarkStart w:id="42" w:name="b-does-the-publication-volume-change"/>
+      <w:r>
+        <w:t xml:space="preserve">b) Does the publication volume change?</w:t>
+      </w:r>
+      <w:bookmarkEnd w:id="42"/>
+    </w:p>
+    <w:p>
+      <w:pPr>
+        <w:pStyle w:val="FirstParagraph"/>
+      </w:pPr>
+      <w:r>
+        <w:t xml:space="preserve">To determine the variation in publication volume, we studied all journals that had reverse-flipped until 2016 for which Crossref provided article metadata two years before and after the conversion (N = 94). For the most part, the article volumes two years before and after the flip reveal little change (see Figure X), yet some individual cases show a noticeable increase. Elsevier’s Meta Gene, for example, launched as an OA journal with 16 published articles in 2013; the journal flipped to a hybrid model in 2016, publishing 86 articles that year, and increased its article volume to 201 in 2018.</w:t>
       </w:r>
     </w:p>
     <w:p>
@@ -2036,18 +1975,18 @@
           <wp:inline>
             <wp:extent cx="5334000" cy="3295226"/>
             <wp:effectExtent b="0" l="0" r="0" t="0"/>
-            <wp:docPr descr="Development of source normalized impact per paper (SNIP) value between two years before and after the reverse flip. Coordinate system limited to SNIP value 2.5" title="" id="1" name="Picture"/>
+            <wp:docPr descr="Developement of publication volume two years before and after the reverse flip." title="" id="1" name="Picture"/>
             <a:graphic>
               <a:graphicData uri="http://schemas.openxmlformats.org/drawingml/2006/picture">
                 <pic:pic>
                   <pic:nvPicPr>
-                    <pic:cNvPr descr="results_files/figure-docx/fig_11-1.png" id="0" name="Picture"/>
+                    <pic:cNvPr descr="results_files/figure-docx/fig_10-1.png" id="0" name="Picture"/>
                     <pic:cNvPicPr>
                       <a:picLocks noChangeArrowheads="1" noChangeAspect="1"/>
                     </pic:cNvPicPr>
                   </pic:nvPicPr>
                   <pic:blipFill>
-                    <a:blip r:embed="rId44"/>
+                    <a:blip r:embed="rId43"/>
                     <a:stretch>
                       <a:fillRect/>
                     </a:stretch>
@@ -2079,28 +2018,61 @@
         <w:pStyle w:val="ImageCaption"/>
       </w:pPr>
       <w:r>
-        <w:t xml:space="preserve">Development of source normalized impact per paper (SNIP) value between two years before and after the reverse flip. Coordinate system limited to SNIP value 2.5</w:t>
-      </w:r>
-    </w:p>
-    <w:p>
-      <w:pPr>
-        <w:pStyle w:val="Heading3"/>
-      </w:pPr>
-      <w:bookmarkStart w:id="45" w:name="research-question-5-for-hybrid-journalsoa-journals-that-have-flipped-to-hybrid-oa-directly-as-well-as-oa-journals-that-first-became-subscription-venues-and-then-at-a-later-point-incorporated-hybrid-oa"/>
-      <w:r>
-        <w:t xml:space="preserve">Research Question 5: For hybrid journals—OA journals that have flipped to hybrid OA directly as well as OA journals that first became subscription venues and then, at a later point, incorporated hybrid OA—,</w:t>
-      </w:r>
-      <w:bookmarkEnd w:id="45"/>
+        <w:t xml:space="preserve">Developement of publication volume two years before and after the reverse flip.</w:t>
+      </w:r>
+    </w:p>
+    <w:p>
+      <w:pPr>
+        <w:pStyle w:val="BodyText"/>
+      </w:pPr>
+      <w:r>
+        <w:t xml:space="preserve">There are, however, some cases were article volume increased noticeably. One example is the journal</w:t>
+      </w:r>
+      <w:r>
+        <w:t xml:space="preserve"> </w:t>
+      </w:r>
+      <w:r>
+        <w:rPr>
+          <w:i/>
+        </w:rPr>
+        <w:t xml:space="preserve">Meta Gene</w:t>
+      </w:r>
+      <w:r>
+        <w:t xml:space="preserve"> </w:t>
+      </w:r>
+      <w:r>
+        <w:t xml:space="preserve">launched by Elsevier BV in 2013. Its article volume grew from 86 articles published in the year of the reverse flip (2016) to 201 articles published two years after (2018).</w:t>
+      </w:r>
     </w:p>
     <w:p>
       <w:pPr>
         <w:pStyle w:val="Heading4"/>
       </w:pPr>
-      <w:bookmarkStart w:id="46" w:name="a-how-do-apc-levels-differ-before-and-after-the-flip"/>
-      <w:r>
-        <w:t xml:space="preserve">a) How do APC levels differ before and after the flip?</w:t>
-      </w:r>
-      <w:bookmarkEnd w:id="46"/>
+      <w:bookmarkStart w:id="44" w:name="c-do-journal-level-citation-metrics-change"/>
+      <w:r>
+        <w:t xml:space="preserve">c) Do journal-level citation metrics change?</w:t>
+      </w:r>
+      <w:bookmarkEnd w:id="44"/>
+    </w:p>
+    <w:p>
+      <w:pPr>
+        <w:pStyle w:val="FirstParagraph"/>
+      </w:pPr>
+      <w:r>
+        <w:t xml:space="preserve">To investigate whether the citation impact changed after the access model conversion, we used the Source Normalized Impact per Paper (SNIP) indicator from the Centre for Science and Technology Studies (CWTS), matching 117 of 152 journals from our sample.</w:t>
+      </w:r>
+      <w:r>
+        <w:t xml:space="preserve"> </w:t>
+      </w:r>
+      <w:r>
+        <w:t xml:space="preserve">The most recent SNIP values were reported for 2017; accordingly, we only included journals that flipped until 2015 (N = 82).</w:t>
+      </w:r>
+      <w:r>
+        <w:t xml:space="preserve"> </w:t>
+      </w:r>
+      <w:r>
+        <w:t xml:space="preserve">Figure illustrates the SNIP distribution of reverse-flip journals two years before and after the conversion. Our analysis highlights that there is only little change in SNIP values before and after the business model change.</w:t>
+      </w:r>
     </w:p>
     <w:p>
       <w:pPr>
@@ -2111,18 +2083,18 @@
           <wp:inline>
             <wp:extent cx="5334000" cy="3295226"/>
             <wp:effectExtent b="0" l="0" r="0" t="0"/>
-            <wp:docPr descr="Scatterplot of APC list prices in USD based on pricing information for the year before the reverse-flip and for journals offering an hybrid open access option at the second half of 2018. Fully OA journals denoted with 0 did not charge an APC." title="" id="1" name="Picture"/>
+            <wp:docPr descr="Development of source normalized impact per paper (SNIP) value between two years before and after the reverse flip. Coordinate system limited to SNIP value 2.5" title="" id="1" name="Picture"/>
             <a:graphic>
               <a:graphicData uri="http://schemas.openxmlformats.org/drawingml/2006/picture">
                 <pic:pic>
                   <pic:nvPicPr>
-                    <pic:cNvPr descr="results_files/figure-docx/fig_12-1.png" id="0" name="Picture"/>
+                    <pic:cNvPr descr="results_files/figure-docx/fig_11-1.png" id="0" name="Picture"/>
                     <pic:cNvPicPr>
                       <a:picLocks noChangeArrowheads="1" noChangeAspect="1"/>
                     </pic:cNvPicPr>
                   </pic:nvPicPr>
                   <pic:blipFill>
-                    <a:blip r:embed="rId47"/>
+                    <a:blip r:embed="rId45"/>
                     <a:stretch>
                       <a:fillRect/>
                     </a:stretch>
@@ -2154,6 +2126,81 @@
         <w:pStyle w:val="ImageCaption"/>
       </w:pPr>
       <w:r>
+        <w:t xml:space="preserve">Development of source normalized impact per paper (SNIP) value between two years before and after the reverse flip. Coordinate system limited to SNIP value 2.5</w:t>
+      </w:r>
+    </w:p>
+    <w:p>
+      <w:pPr>
+        <w:pStyle w:val="Heading3"/>
+      </w:pPr>
+      <w:bookmarkStart w:id="46" w:name="research-question-5-for-hybrid-journalsoa-journals-that-have-flipped-to-hybrid-oa-directly-as-well-as-oa-journals-that-first-became-subscription-venues-and-then-at-a-later-point-incorporated-hybrid-oa"/>
+      <w:r>
+        <w:t xml:space="preserve">Research Question 5: For hybrid journals—OA journals that have flipped to hybrid OA directly as well as OA journals that first became subscription venues and then, at a later point, incorporated hybrid OA—,</w:t>
+      </w:r>
+      <w:bookmarkEnd w:id="46"/>
+    </w:p>
+    <w:p>
+      <w:pPr>
+        <w:pStyle w:val="Heading4"/>
+      </w:pPr>
+      <w:bookmarkStart w:id="47" w:name="a-how-do-apc-levels-differ-before-and-after-the-flip"/>
+      <w:r>
+        <w:t xml:space="preserve">a) How do APC levels differ before and after the flip?</w:t>
+      </w:r>
+      <w:bookmarkEnd w:id="47"/>
+    </w:p>
+    <w:p>
+      <w:pPr>
+        <w:pStyle w:val="CaptionedFigure"/>
+      </w:pPr>
+      <w:r>
+        <w:drawing>
+          <wp:inline>
+            <wp:extent cx="5334000" cy="3295226"/>
+            <wp:effectExtent b="0" l="0" r="0" t="0"/>
+            <wp:docPr descr="Scatterplot of APC list prices in USD based on pricing information for the year before the reverse-flip and for journals offering an hybrid open access option at the second half of 2018. Fully OA journals denoted with 0 did not charge an APC." title="" id="1" name="Picture"/>
+            <a:graphic>
+              <a:graphicData uri="http://schemas.openxmlformats.org/drawingml/2006/picture">
+                <pic:pic>
+                  <pic:nvPicPr>
+                    <pic:cNvPr descr="results_files/figure-docx/fig_12-1.png" id="0" name="Picture"/>
+                    <pic:cNvPicPr>
+                      <a:picLocks noChangeArrowheads="1" noChangeAspect="1"/>
+                    </pic:cNvPicPr>
+                  </pic:nvPicPr>
+                  <pic:blipFill>
+                    <a:blip r:embed="rId48"/>
+                    <a:stretch>
+                      <a:fillRect/>
+                    </a:stretch>
+                  </pic:blipFill>
+                  <pic:spPr bwMode="auto">
+                    <a:xfrm>
+                      <a:off x="0" y="0"/>
+                      <a:ext cx="5334000" cy="3295226"/>
+                    </a:xfrm>
+                    <a:prstGeom prst="rect">
+                      <a:avLst/>
+                    </a:prstGeom>
+                    <a:noFill/>
+                    <a:ln w="9525">
+                      <a:noFill/>
+                      <a:headEnd/>
+                      <a:tailEnd/>
+                    </a:ln>
+                  </pic:spPr>
+                </pic:pic>
+              </a:graphicData>
+            </a:graphic>
+          </wp:inline>
+        </w:drawing>
+      </w:r>
+    </w:p>
+    <w:p>
+      <w:pPr>
+        <w:pStyle w:val="ImageCaption"/>
+      </w:pPr>
+      <w:r>
         <w:t xml:space="preserve">Scatterplot of APC list prices in USD based on pricing information for the year before the reverse-flip and for journals offering an hybrid open access option at the second half of 2018. Fully OA journals denoted with 0 did not charge an APC.</w:t>
       </w:r>
     </w:p>
@@ -2169,18 +2216,18 @@
       <w:pPr>
         <w:pStyle w:val="Heading4"/>
       </w:pPr>
-      <w:bookmarkStart w:id="48" w:name="b-what-is-the-uptake-of-hybrid-oa-articles-was-oa-publishing-in-reverse-flip-journals-enabled-by-transformative-agreements"/>
+      <w:bookmarkStart w:id="49" w:name="b-what-is-the-uptake-of-hybrid-oa-articles-was-oa-publishing-in-reverse-flip-journals-enabled-by-transformative-agreements"/>
       <w:r>
         <w:t xml:space="preserve">b) What is the uptake of hybrid OA articles; Was OA publishing in reverse-flip journals enabled by transformative agreements?</w:t>
       </w:r>
-      <w:bookmarkEnd w:id="48"/>
+      <w:bookmarkEnd w:id="49"/>
     </w:p>
     <w:p>
       <w:pPr>
         <w:pStyle w:val="FirstParagraph"/>
       </w:pPr>
       <w:r>
-        <w:t xml:space="preserve">Retrieving open content licenses including start date from Crossref, we were able to obtain 1,083 articles from 25 reverse flip journals that were made available immediately as open access articles in the year or after the reverse flip. They represent 8.7% of the total article volume of these journals.</w:t>
+        <w:t xml:space="preserve">Retrieving open content licenses including start date from Crossref, we were able to obtain 1,083 articles from 25 reverse flip journals that were made available immediately as open access articles in the year or after the reverse flip. They represent 8.7% of the total article volume of these journals after the reverse-flip (N = 12,517).</w:t>
       </w:r>
     </w:p>
     <w:p>
@@ -2542,11 +2589,11 @@
       <w:pPr>
         <w:pStyle w:val="Heading4"/>
       </w:pPr>
-      <w:bookmarkStart w:id="49" w:name="c-how-long-are-the-embargo-periods"/>
+      <w:bookmarkStart w:id="50" w:name="c-how-long-are-the-embargo-periods"/>
       <w:r>
         <w:t xml:space="preserve">c) How long are the embargo periods?</w:t>
       </w:r>
-      <w:bookmarkEnd w:id="49"/>
+      <w:bookmarkEnd w:id="50"/>
     </w:p>
     <w:p>
       <w:pPr>
@@ -2576,7 +2623,7 @@
                     </pic:cNvPicPr>
                   </pic:nvPicPr>
                   <pic:blipFill>
-                    <a:blip r:embed="rId50"/>
+                    <a:blip r:embed="rId51"/>
                     <a:stretch>
                       <a:fillRect/>
                     </a:stretch>

</xml_diff>